<commit_message>
Revert "Merge branch 'master' of https://github.com/BinWang0213/PETE4241_19SP_ProjectCode"
This reverts commit 4b34069ca30913009da27a425cdddc9c7a3212c3, reversing
changes made to cbd65b9cf12de620ff83c4fc1f416d64b946ba74.
</commit_message>
<xml_diff>
--- a/Project Summary Part 1 - Volve Field.docx
+++ b/Project Summary Part 1 - Volve Field.docx
@@ -1,6 +1,6 @@
 
 <file path=word/document.xml><?xml version="1.0" encoding="utf-8"?>
-<w:document xmlns:wpc="http://schemas.microsoft.com/office/word/2010/wordprocessingCanvas" xmlns:cx="http://schemas.microsoft.com/office/drawing/2014/chartex" xmlns:cx1="http://schemas.microsoft.com/office/drawing/2015/9/8/chartex" xmlns:cx2="http://schemas.microsoft.com/office/drawing/2015/10/21/chartex" xmlns:cx3="http://schemas.microsoft.com/office/drawing/2016/5/9/chartex" xmlns:cx4="http://schemas.microsoft.com/office/drawing/2016/5/10/chartex" xmlns:cx5="http://schemas.microsoft.com/office/drawing/2016/5/11/chartex" xmlns:cx6="http://schemas.microsoft.com/office/drawing/2016/5/12/chartex" xmlns:cx7="http://schemas.microsoft.com/office/drawing/2016/5/13/chartex" xmlns:cx8="http://schemas.microsoft.com/office/drawing/2016/5/14/chartex" xmlns:mc="http://schemas.openxmlformats.org/markup-compatibility/2006" xmlns:aink="http://schemas.microsoft.com/office/drawing/2016/ink" xmlns:am3d="http://schemas.microsoft.com/office/drawing/2017/model3d" xmlns:o="urn:schemas-microsoft-com:office:office" xmlns:r="http://schemas.openxmlformats.org/officeDocument/2006/relationships" xmlns:m="http://schemas.openxmlformats.org/officeDocument/2006/math" xmlns:v="urn:schemas-microsoft-com:vml" xmlns:wp14="http://schemas.microsoft.com/office/word/2010/wordprocessingDrawing" xmlns:wp="http://schemas.openxmlformats.org/drawingml/2006/wordprocessingDrawing" xmlns:w10="urn:schemas-microsoft-com:office:word" xmlns:w="http://schemas.openxmlformats.org/wordprocessingml/2006/main" xmlns:w14="http://schemas.microsoft.com/office/word/2010/wordml" xmlns:w15="http://schemas.microsoft.com/office/word/2012/wordml" xmlns:w16cid="http://schemas.microsoft.com/office/word/2016/wordml/cid" xmlns:w16se="http://schemas.microsoft.com/office/word/2015/wordml/symex" xmlns:wpg="http://schemas.microsoft.com/office/word/2010/wordprocessingGroup" xmlns:wpi="http://schemas.microsoft.com/office/word/2010/wordprocessingInk" xmlns:wne="http://schemas.microsoft.com/office/word/2006/wordml" xmlns:wps="http://schemas.microsoft.com/office/word/2010/wordprocessingShape" mc:Ignorable="w14 w15 w16se w16cid wp14">
+<w:document xmlns:wpc="http://schemas.microsoft.com/office/word/2010/wordprocessingCanvas" xmlns:cx="http://schemas.microsoft.com/office/drawing/2014/chartex" xmlns:cx1="http://schemas.microsoft.com/office/drawing/2015/9/8/chartex" xmlns:mc="http://schemas.openxmlformats.org/markup-compatibility/2006" xmlns:o="urn:schemas-microsoft-com:office:office" xmlns:r="http://schemas.openxmlformats.org/officeDocument/2006/relationships" xmlns:m="http://schemas.openxmlformats.org/officeDocument/2006/math" xmlns:v="urn:schemas-microsoft-com:vml" xmlns:wp14="http://schemas.microsoft.com/office/word/2010/wordprocessingDrawing" xmlns:wp="http://schemas.openxmlformats.org/drawingml/2006/wordprocessingDrawing" xmlns:w10="urn:schemas-microsoft-com:office:word" xmlns:w="http://schemas.openxmlformats.org/wordprocessingml/2006/main" xmlns:w14="http://schemas.microsoft.com/office/word/2010/wordml" xmlns:w15="http://schemas.microsoft.com/office/word/2012/wordml" xmlns:w16se="http://schemas.microsoft.com/office/word/2015/wordml/symex" xmlns:wpg="http://schemas.microsoft.com/office/word/2010/wordprocessingGroup" xmlns:wpi="http://schemas.microsoft.com/office/word/2010/wordprocessingInk" xmlns:wne="http://schemas.microsoft.com/office/word/2006/wordml" xmlns:wps="http://schemas.microsoft.com/office/word/2010/wordprocessingShape" mc:Ignorable="w14 w15 w16se wp14">
   <w:body>
     <w:p>
       <w:pPr>
@@ -75,23 +75,7 @@
           <w:sz w:val="28"/>
           <w:szCs w:val="28"/>
         </w:rPr>
-        <w:t>r</w:t>
-      </w:r>
-      <w:r>
-        <w:rPr>
-          <w:rFonts w:ascii="Times New Roman" w:hAnsi="Times New Roman" w:cs="Times New Roman"/>
-          <w:sz w:val="28"/>
-          <w:szCs w:val="28"/>
-        </w:rPr>
-        <w:t>s</w:t>
-      </w:r>
-      <w:r>
-        <w:rPr>
-          <w:rFonts w:ascii="Times New Roman" w:hAnsi="Times New Roman" w:cs="Times New Roman"/>
-          <w:sz w:val="28"/>
-          <w:szCs w:val="28"/>
-        </w:rPr>
-        <w:t xml:space="preserve"> </w:t>
+        <w:t xml:space="preserve">r </w:t>
       </w:r>
       <w:r>
         <w:rPr>
@@ -345,7 +329,6 @@
         <w:t xml:space="preserve">The Python library contained the script files IO.py, </w:t>
       </w:r>
       <w:proofErr w:type="spellStart"/>
-      <w:proofErr w:type="gramStart"/>
       <w:r>
         <w:rPr>
           <w:rFonts w:ascii="Times New Roman" w:hAnsi="Times New Roman" w:cs="Times New Roman"/>
@@ -355,7 +338,6 @@
         <w:t>plot,py</w:t>
       </w:r>
       <w:proofErr w:type="spellEnd"/>
-      <w:proofErr w:type="gramEnd"/>
       <w:r>
         <w:rPr>
           <w:rFonts w:ascii="Times New Roman" w:hAnsi="Times New Roman" w:cs="Times New Roman"/>
@@ -385,7 +367,25 @@
           <w:sz w:val="28"/>
           <w:szCs w:val="28"/>
         </w:rPr>
-        <w:t xml:space="preserve">The IO.py contained a class Params with methods for </w:t>
+        <w:t xml:space="preserve">The IO.py contained a class </w:t>
+      </w:r>
+      <w:proofErr w:type="spellStart"/>
+      <w:r>
+        <w:rPr>
+          <w:rFonts w:ascii="Times New Roman" w:hAnsi="Times New Roman" w:cs="Times New Roman"/>
+          <w:sz w:val="28"/>
+          <w:szCs w:val="28"/>
+        </w:rPr>
+        <w:t>Params</w:t>
+      </w:r>
+      <w:proofErr w:type="spellEnd"/>
+      <w:r>
+        <w:rPr>
+          <w:rFonts w:ascii="Times New Roman" w:hAnsi="Times New Roman" w:cs="Times New Roman"/>
+          <w:sz w:val="28"/>
+          <w:szCs w:val="28"/>
+        </w:rPr>
+        <w:t xml:space="preserve"> with methods for </w:t>
       </w:r>
       <w:r>
         <w:rPr>
@@ -471,16 +471,7 @@
           <w:sz w:val="28"/>
           <w:szCs w:val="28"/>
         </w:rPr>
-        <w:t xml:space="preserve">The plot.py mainly contained methods for plotting log </w:t>
-      </w:r>
-      <w:proofErr w:type="gramStart"/>
-      <w:r>
-        <w:rPr>
-          <w:rFonts w:ascii="Times New Roman" w:hAnsi="Times New Roman" w:cs="Times New Roman"/>
-          <w:sz w:val="28"/>
-          <w:szCs w:val="28"/>
-        </w:rPr>
-        <w:t xml:space="preserve">data </w:t>
+        <w:t xml:space="preserve">The plot.py mainly contained methods for plotting log data </w:t>
       </w:r>
       <w:r>
         <w:rPr>
@@ -490,7 +481,6 @@
         </w:rPr>
         <w:t>.</w:t>
       </w:r>
-      <w:proofErr w:type="gramEnd"/>
     </w:p>
     <w:p>
       <w:pPr>
@@ -1093,12 +1083,101 @@
           <w:sz w:val="28"/>
           <w:szCs w:val="28"/>
         </w:rPr>
-        <w:t xml:space="preserve"> to </w:t>
+        <w:t xml:space="preserve"> to S</w:t>
+      </w:r>
+      <w:r>
+        <w:rPr>
+          <w:rFonts w:ascii="Times New Roman" w:hAnsi="Times New Roman" w:cs="Times New Roman"/>
+          <w:sz w:val="28"/>
+          <w:szCs w:val="28"/>
+          <w:vertAlign w:val="subscript"/>
+        </w:rPr>
+        <w:t>hmin</w:t>
+      </w:r>
+      <w:r>
+        <w:rPr>
+          <w:rFonts w:ascii="Times New Roman" w:hAnsi="Times New Roman" w:cs="Times New Roman"/>
+          <w:sz w:val="28"/>
+          <w:szCs w:val="28"/>
+        </w:rPr>
+        <w:t xml:space="preserve">. It ranges from 0 to 2 where k=0 represents isotropic horizontal stress system.  </w:t>
+      </w:r>
+    </w:p>
+    <w:p>
+      <w:pPr>
+        <w:jc w:val="both"/>
+        <w:rPr>
+          <w:rFonts w:ascii="Times New Roman" w:hAnsi="Times New Roman" w:cs="Times New Roman"/>
+          <w:sz w:val="28"/>
+          <w:szCs w:val="28"/>
+        </w:rPr>
+      </w:pPr>
+      <w:r>
+        <w:rPr>
+          <w:rFonts w:ascii="Times New Roman" w:hAnsi="Times New Roman" w:cs="Times New Roman"/>
+          <w:sz w:val="28"/>
+          <w:szCs w:val="28"/>
+        </w:rPr>
+        <w:t xml:space="preserve">Among limited stress regime studies available for Volve field, </w:t>
+      </w:r>
+      <w:r>
+        <w:rPr>
+          <w:rFonts w:ascii="Times New Roman" w:hAnsi="Times New Roman" w:cs="Times New Roman"/>
+          <w:i/>
+          <w:sz w:val="28"/>
+          <w:szCs w:val="28"/>
+        </w:rPr>
+        <w:t xml:space="preserve">Sen and </w:t>
       </w:r>
       <w:proofErr w:type="spellStart"/>
       <w:r>
         <w:rPr>
           <w:rFonts w:ascii="Times New Roman" w:hAnsi="Times New Roman" w:cs="Times New Roman"/>
+          <w:i/>
+          <w:sz w:val="28"/>
+          <w:szCs w:val="28"/>
+        </w:rPr>
+        <w:t>Ganguli</w:t>
+      </w:r>
+      <w:proofErr w:type="spellEnd"/>
+      <w:r>
+        <w:rPr>
+          <w:rFonts w:ascii="Times New Roman" w:hAnsi="Times New Roman" w:cs="Times New Roman"/>
+          <w:i/>
+          <w:sz w:val="28"/>
+          <w:szCs w:val="28"/>
+        </w:rPr>
+        <w:t xml:space="preserve"> (2019)</w:t>
+      </w:r>
+      <w:r>
+        <w:rPr>
+          <w:rFonts w:ascii="Times New Roman" w:hAnsi="Times New Roman" w:cs="Times New Roman"/>
+          <w:sz w:val="28"/>
+          <w:szCs w:val="28"/>
+        </w:rPr>
+        <w:t xml:space="preserve"> use fracture gradient as the S</w:t>
+      </w:r>
+      <w:r>
+        <w:rPr>
+          <w:rFonts w:ascii="Times New Roman" w:hAnsi="Times New Roman" w:cs="Times New Roman"/>
+          <w:sz w:val="28"/>
+          <w:szCs w:val="28"/>
+          <w:vertAlign w:val="subscript"/>
+        </w:rPr>
+        <w:t xml:space="preserve">hmin </w:t>
+      </w:r>
+      <w:r>
+        <w:rPr>
+          <w:rFonts w:ascii="Times New Roman" w:hAnsi="Times New Roman" w:cs="Times New Roman"/>
+          <w:sz w:val="28"/>
+          <w:szCs w:val="28"/>
+        </w:rPr>
+        <w:t xml:space="preserve">gradient and use the above relationship to calculate the </w:t>
+      </w:r>
+      <w:proofErr w:type="spellStart"/>
+      <w:r>
+        <w:rPr>
+          <w:rFonts w:ascii="Times New Roman" w:hAnsi="Times New Roman" w:cs="Times New Roman"/>
           <w:sz w:val="28"/>
           <w:szCs w:val="28"/>
         </w:rPr>
@@ -1111,205 +1190,88 @@
           <w:szCs w:val="28"/>
           <w:vertAlign w:val="subscript"/>
         </w:rPr>
+        <w:t>Hmax</w:t>
+      </w:r>
+      <w:proofErr w:type="spellEnd"/>
+      <w:r>
+        <w:rPr>
+          <w:rFonts w:ascii="Times New Roman" w:hAnsi="Times New Roman" w:cs="Times New Roman"/>
+          <w:sz w:val="28"/>
+          <w:szCs w:val="28"/>
+        </w:rPr>
+        <w:t xml:space="preserve"> gradient for four wells in the </w:t>
+      </w:r>
+      <w:proofErr w:type="spellStart"/>
+      <w:r>
+        <w:rPr>
+          <w:rFonts w:ascii="Times New Roman" w:hAnsi="Times New Roman" w:cs="Times New Roman"/>
+          <w:sz w:val="28"/>
+          <w:szCs w:val="28"/>
+        </w:rPr>
+        <w:t>volve</w:t>
+      </w:r>
+      <w:proofErr w:type="spellEnd"/>
+      <w:r>
+        <w:rPr>
+          <w:rFonts w:ascii="Times New Roman" w:hAnsi="Times New Roman" w:cs="Times New Roman"/>
+          <w:sz w:val="28"/>
+          <w:szCs w:val="28"/>
+        </w:rPr>
+        <w:t xml:space="preserve"> field. Their findings suggests that S</w:t>
+      </w:r>
+      <w:r>
+        <w:rPr>
+          <w:rFonts w:ascii="Times New Roman" w:hAnsi="Times New Roman" w:cs="Times New Roman"/>
+          <w:sz w:val="28"/>
+          <w:szCs w:val="28"/>
+          <w:vertAlign w:val="subscript"/>
+        </w:rPr>
+        <w:t>v</w:t>
+      </w:r>
+      <w:r>
+        <w:rPr>
+          <w:rFonts w:ascii="Times New Roman" w:hAnsi="Times New Roman" w:cs="Times New Roman"/>
+          <w:sz w:val="28"/>
+          <w:szCs w:val="28"/>
+        </w:rPr>
+        <w:t>&gt;</w:t>
+      </w:r>
+      <w:proofErr w:type="spellStart"/>
+      <w:r>
+        <w:rPr>
+          <w:rFonts w:ascii="Times New Roman" w:hAnsi="Times New Roman" w:cs="Times New Roman"/>
+          <w:sz w:val="28"/>
+          <w:szCs w:val="28"/>
+        </w:rPr>
+        <w:t>S</w:t>
+      </w:r>
+      <w:r>
+        <w:rPr>
+          <w:rFonts w:ascii="Times New Roman" w:hAnsi="Times New Roman" w:cs="Times New Roman"/>
+          <w:sz w:val="28"/>
+          <w:szCs w:val="28"/>
+          <w:vertAlign w:val="subscript"/>
+        </w:rPr>
+        <w:t>Hmax</w:t>
+      </w:r>
+      <w:proofErr w:type="spellEnd"/>
+      <w:r>
+        <w:rPr>
+          <w:rFonts w:ascii="Times New Roman" w:hAnsi="Times New Roman" w:cs="Times New Roman"/>
+          <w:sz w:val="28"/>
+          <w:szCs w:val="28"/>
+        </w:rPr>
+        <w:t>&gt;S</w:t>
+      </w:r>
+      <w:r>
+        <w:rPr>
+          <w:rFonts w:ascii="Times New Roman" w:hAnsi="Times New Roman" w:cs="Times New Roman"/>
+          <w:sz w:val="28"/>
+          <w:szCs w:val="28"/>
+          <w:vertAlign w:val="subscript"/>
+        </w:rPr>
         <w:t>hmin</w:t>
       </w:r>
-      <w:proofErr w:type="spellEnd"/>
-      <w:r>
-        <w:rPr>
-          <w:rFonts w:ascii="Times New Roman" w:hAnsi="Times New Roman" w:cs="Times New Roman"/>
-          <w:sz w:val="28"/>
-          <w:szCs w:val="28"/>
-        </w:rPr>
-        <w:t xml:space="preserve">. It ranges from 0 to 2 where k=0 represents isotropic horizontal stress system.  </w:t>
-      </w:r>
-    </w:p>
-    <w:p>
-      <w:pPr>
-        <w:jc w:val="both"/>
-        <w:rPr>
-          <w:rFonts w:ascii="Times New Roman" w:hAnsi="Times New Roman" w:cs="Times New Roman"/>
-          <w:sz w:val="28"/>
-          <w:szCs w:val="28"/>
-        </w:rPr>
-      </w:pPr>
-      <w:r>
-        <w:rPr>
-          <w:rFonts w:ascii="Times New Roman" w:hAnsi="Times New Roman" w:cs="Times New Roman"/>
-          <w:sz w:val="28"/>
-          <w:szCs w:val="28"/>
-        </w:rPr>
-        <w:t xml:space="preserve">Among limited stress regime studies available for Volve field, </w:t>
-      </w:r>
-      <w:r>
-        <w:rPr>
-          <w:rFonts w:ascii="Times New Roman" w:hAnsi="Times New Roman" w:cs="Times New Roman"/>
-          <w:i/>
-          <w:sz w:val="28"/>
-          <w:szCs w:val="28"/>
-        </w:rPr>
-        <w:t>Sen and Ganguli (2019)</w:t>
-      </w:r>
-      <w:r>
-        <w:rPr>
-          <w:rFonts w:ascii="Times New Roman" w:hAnsi="Times New Roman" w:cs="Times New Roman"/>
-          <w:sz w:val="28"/>
-          <w:szCs w:val="28"/>
-        </w:rPr>
-        <w:t xml:space="preserve"> use fracture gradient as the S</w:t>
-      </w:r>
-      <w:r>
-        <w:rPr>
-          <w:rFonts w:ascii="Times New Roman" w:hAnsi="Times New Roman" w:cs="Times New Roman"/>
-          <w:sz w:val="28"/>
-          <w:szCs w:val="28"/>
-          <w:vertAlign w:val="subscript"/>
-        </w:rPr>
-        <w:t xml:space="preserve">hmin </w:t>
-      </w:r>
-      <w:r>
-        <w:rPr>
-          <w:rFonts w:ascii="Times New Roman" w:hAnsi="Times New Roman" w:cs="Times New Roman"/>
-          <w:sz w:val="28"/>
-          <w:szCs w:val="28"/>
-        </w:rPr>
-        <w:t xml:space="preserve">gradient and use the above relationship to calculate the </w:t>
-      </w:r>
-      <w:proofErr w:type="spellStart"/>
-      <w:r>
-        <w:rPr>
-          <w:rFonts w:ascii="Times New Roman" w:hAnsi="Times New Roman" w:cs="Times New Roman"/>
-          <w:sz w:val="28"/>
-          <w:szCs w:val="28"/>
-        </w:rPr>
-        <w:t>S</w:t>
-      </w:r>
-      <w:r>
-        <w:rPr>
-          <w:rFonts w:ascii="Times New Roman" w:hAnsi="Times New Roman" w:cs="Times New Roman"/>
-          <w:sz w:val="28"/>
-          <w:szCs w:val="28"/>
-          <w:vertAlign w:val="subscript"/>
-        </w:rPr>
-        <w:t>Hmax</w:t>
-      </w:r>
-      <w:proofErr w:type="spellEnd"/>
-      <w:r>
-        <w:rPr>
-          <w:rFonts w:ascii="Times New Roman" w:hAnsi="Times New Roman" w:cs="Times New Roman"/>
-          <w:sz w:val="28"/>
-          <w:szCs w:val="28"/>
-        </w:rPr>
-        <w:t xml:space="preserve"> gradient for four wells in the </w:t>
-      </w:r>
-      <w:proofErr w:type="spellStart"/>
-      <w:r>
-        <w:rPr>
-          <w:rFonts w:ascii="Times New Roman" w:hAnsi="Times New Roman" w:cs="Times New Roman"/>
-          <w:sz w:val="28"/>
-          <w:szCs w:val="28"/>
-        </w:rPr>
-        <w:t>volve</w:t>
-      </w:r>
-      <w:proofErr w:type="spellEnd"/>
-      <w:r>
-        <w:rPr>
-          <w:rFonts w:ascii="Times New Roman" w:hAnsi="Times New Roman" w:cs="Times New Roman"/>
-          <w:sz w:val="28"/>
-          <w:szCs w:val="28"/>
-        </w:rPr>
-        <w:t xml:space="preserve"> field. Their findings </w:t>
-      </w:r>
-      <w:proofErr w:type="gramStart"/>
-      <w:r>
-        <w:rPr>
-          <w:rFonts w:ascii="Times New Roman" w:hAnsi="Times New Roman" w:cs="Times New Roman"/>
-          <w:sz w:val="28"/>
-          <w:szCs w:val="28"/>
-        </w:rPr>
-        <w:t>suggests</w:t>
-      </w:r>
-      <w:proofErr w:type="gramEnd"/>
-      <w:r>
-        <w:rPr>
-          <w:rFonts w:ascii="Times New Roman" w:hAnsi="Times New Roman" w:cs="Times New Roman"/>
-          <w:sz w:val="28"/>
-          <w:szCs w:val="28"/>
-        </w:rPr>
-        <w:t xml:space="preserve"> that </w:t>
-      </w:r>
-      <w:proofErr w:type="spellStart"/>
-      <w:r>
-        <w:rPr>
-          <w:rFonts w:ascii="Times New Roman" w:hAnsi="Times New Roman" w:cs="Times New Roman"/>
-          <w:sz w:val="28"/>
-          <w:szCs w:val="28"/>
-        </w:rPr>
-        <w:t>S</w:t>
-      </w:r>
-      <w:r>
-        <w:rPr>
-          <w:rFonts w:ascii="Times New Roman" w:hAnsi="Times New Roman" w:cs="Times New Roman"/>
-          <w:sz w:val="28"/>
-          <w:szCs w:val="28"/>
-          <w:vertAlign w:val="subscript"/>
-        </w:rPr>
-        <w:t>v</w:t>
-      </w:r>
-      <w:proofErr w:type="spellEnd"/>
-      <w:r>
-        <w:rPr>
-          <w:rFonts w:ascii="Times New Roman" w:hAnsi="Times New Roman" w:cs="Times New Roman"/>
-          <w:sz w:val="28"/>
-          <w:szCs w:val="28"/>
-        </w:rPr>
-        <w:t>&gt;</w:t>
-      </w:r>
-      <w:proofErr w:type="spellStart"/>
-      <w:r>
-        <w:rPr>
-          <w:rFonts w:ascii="Times New Roman" w:hAnsi="Times New Roman" w:cs="Times New Roman"/>
-          <w:sz w:val="28"/>
-          <w:szCs w:val="28"/>
-        </w:rPr>
-        <w:t>S</w:t>
-      </w:r>
-      <w:r>
-        <w:rPr>
-          <w:rFonts w:ascii="Times New Roman" w:hAnsi="Times New Roman" w:cs="Times New Roman"/>
-          <w:sz w:val="28"/>
-          <w:szCs w:val="28"/>
-          <w:vertAlign w:val="subscript"/>
-        </w:rPr>
-        <w:t>Hmax</w:t>
-      </w:r>
-      <w:proofErr w:type="spellEnd"/>
-      <w:r>
-        <w:rPr>
-          <w:rFonts w:ascii="Times New Roman" w:hAnsi="Times New Roman" w:cs="Times New Roman"/>
-          <w:sz w:val="28"/>
-          <w:szCs w:val="28"/>
-        </w:rPr>
-        <w:t>&gt;</w:t>
-      </w:r>
-      <w:proofErr w:type="spellStart"/>
-      <w:r>
-        <w:rPr>
-          <w:rFonts w:ascii="Times New Roman" w:hAnsi="Times New Roman" w:cs="Times New Roman"/>
-          <w:sz w:val="28"/>
-          <w:szCs w:val="28"/>
-        </w:rPr>
-        <w:t>S</w:t>
-      </w:r>
-      <w:r>
-        <w:rPr>
-          <w:rFonts w:ascii="Times New Roman" w:hAnsi="Times New Roman" w:cs="Times New Roman"/>
-          <w:sz w:val="28"/>
-          <w:szCs w:val="28"/>
-          <w:vertAlign w:val="subscript"/>
-        </w:rPr>
-        <w:t>hmin</w:t>
-      </w:r>
-      <w:proofErr w:type="spellEnd"/>
       <w:r>
         <w:rPr>
           <w:rFonts w:ascii="Times New Roman" w:hAnsi="Times New Roman" w:cs="Times New Roman"/>
@@ -2735,215 +2697,121 @@
     </w:p>
     <w:p>
       <w:pPr>
-        <w:jc w:val="center"/>
+        <w:jc w:val="both"/>
         <w:rPr>
           <w:rFonts w:ascii="Times New Roman" w:eastAsiaTheme="minorEastAsia" w:hAnsi="Times New Roman" w:cs="Times New Roman"/>
           <w:sz w:val="28"/>
           <w:szCs w:val="28"/>
         </w:rPr>
       </w:pPr>
-      <m:oMath>
-        <m:r>
-          <w:rPr>
-            <w:rFonts w:ascii="Cambria Math" w:hAnsi="Cambria Math" w:cs="Times New Roman"/>
-            <w:sz w:val="28"/>
-            <w:szCs w:val="28"/>
-          </w:rPr>
-          <m:t>UCS=2.922</m:t>
-        </m:r>
-        <m:sSup>
-          <m:sSupPr>
-            <m:ctrlPr>
-              <w:rPr>
-                <w:rFonts w:ascii="Cambria Math" w:hAnsi="Cambria Math" w:cs="Times New Roman"/>
-                <w:i/>
-                <w:sz w:val="28"/>
-                <w:szCs w:val="28"/>
-              </w:rPr>
-            </m:ctrlPr>
-          </m:sSupPr>
-          <m:e>
-            <m:r>
-              <w:rPr>
-                <w:rFonts w:ascii="Cambria Math" w:hAnsi="Cambria Math" w:cs="Times New Roman"/>
-                <w:sz w:val="28"/>
-                <w:szCs w:val="28"/>
-              </w:rPr>
-              <m:t>∅</m:t>
-            </m:r>
-          </m:e>
-          <m:sup>
-            <m:r>
-              <w:rPr>
-                <w:rFonts w:ascii="Cambria Math" w:hAnsi="Cambria Math" w:cs="Times New Roman"/>
-                <w:sz w:val="28"/>
-                <w:szCs w:val="28"/>
-              </w:rPr>
-              <m:t>-0.96</m:t>
-            </m:r>
-          </m:sup>
-        </m:sSup>
-      </m:oMath>
-      <w:r>
+      <m:oMathPara>
+        <m:oMath>
+          <m:r>
+            <w:rPr>
+              <w:rFonts w:ascii="Cambria Math" w:hAnsi="Cambria Math" w:cs="Times New Roman"/>
+              <w:sz w:val="28"/>
+              <w:szCs w:val="28"/>
+            </w:rPr>
+            <m:t>UCS=2.922</m:t>
+          </m:r>
+          <m:sSup>
+            <m:sSupPr>
+              <m:ctrlPr>
+                <w:rPr>
+                  <w:rFonts w:ascii="Cambria Math" w:hAnsi="Cambria Math" w:cs="Times New Roman"/>
+                  <w:i/>
+                  <w:sz w:val="28"/>
+                  <w:szCs w:val="28"/>
+                </w:rPr>
+              </m:ctrlPr>
+            </m:sSupPr>
+            <m:e>
+              <m:r>
+                <w:rPr>
+                  <w:rFonts w:ascii="Cambria Math" w:hAnsi="Cambria Math" w:cs="Times New Roman"/>
+                  <w:sz w:val="28"/>
+                  <w:szCs w:val="28"/>
+                </w:rPr>
+                <m:t>∅</m:t>
+              </m:r>
+            </m:e>
+            <m:sup>
+              <m:r>
+                <w:rPr>
+                  <w:rFonts w:ascii="Cambria Math" w:hAnsi="Cambria Math" w:cs="Times New Roman"/>
+                  <w:sz w:val="28"/>
+                  <w:szCs w:val="28"/>
+                </w:rPr>
+                <m:t>-0.96</m:t>
+              </m:r>
+            </m:sup>
+          </m:sSup>
+        </m:oMath>
+      </m:oMathPara>
+    </w:p>
+    <w:p>
+      <w:pPr>
+        <w:jc w:val="both"/>
         <w:rPr>
           <w:rFonts w:ascii="Times New Roman" w:eastAsiaTheme="minorEastAsia" w:hAnsi="Times New Roman" w:cs="Times New Roman"/>
-          <w:i/>
-          <w:sz w:val="28"/>
-          <w:szCs w:val="28"/>
-        </w:rPr>
-        <w:t xml:space="preserve"> (</w:t>
-      </w:r>
-      <w:proofErr w:type="spellStart"/>
-      <w:r>
+          <w:sz w:val="28"/>
+          <w:szCs w:val="28"/>
+        </w:rPr>
+      </w:pPr>
+      <m:oMathPara>
+        <m:oMath>
+          <m:r>
+            <w:rPr>
+              <w:rFonts w:ascii="Cambria Math" w:hAnsi="Cambria Math" w:cs="Times New Roman"/>
+              <w:sz w:val="28"/>
+              <w:szCs w:val="28"/>
+            </w:rPr>
+            <m:t>UCS=2.28+4.1089E</m:t>
+          </m:r>
+        </m:oMath>
+      </m:oMathPara>
+    </w:p>
+    <w:p>
+      <w:pPr>
+        <w:jc w:val="both"/>
         <w:rPr>
           <w:rFonts w:ascii="Times New Roman" w:eastAsiaTheme="minorEastAsia" w:hAnsi="Times New Roman" w:cs="Times New Roman"/>
-          <w:i/>
-          <w:sz w:val="28"/>
-          <w:szCs w:val="28"/>
-        </w:rPr>
-        <w:t>Horsrud</w:t>
-      </w:r>
-      <w:proofErr w:type="spellEnd"/>
+          <w:sz w:val="28"/>
+          <w:szCs w:val="28"/>
+        </w:rPr>
+      </w:pPr>
       <w:r>
         <w:rPr>
           <w:rFonts w:ascii="Times New Roman" w:eastAsiaTheme="minorEastAsia" w:hAnsi="Times New Roman" w:cs="Times New Roman"/>
-          <w:i/>
-          <w:sz w:val="28"/>
-          <w:szCs w:val="28"/>
-        </w:rPr>
-        <w:t>, 2001)</w:t>
-      </w:r>
-    </w:p>
-    <w:p>
-      <w:pPr>
-        <w:jc w:val="center"/>
+          <w:sz w:val="28"/>
+          <w:szCs w:val="28"/>
+        </w:rPr>
+        <w:t>A sample plot</w:t>
+      </w:r>
+      <w:r>
         <w:rPr>
           <w:rFonts w:ascii="Times New Roman" w:eastAsiaTheme="minorEastAsia" w:hAnsi="Times New Roman" w:cs="Times New Roman"/>
           <w:sz w:val="28"/>
           <w:szCs w:val="28"/>
         </w:rPr>
-      </w:pPr>
-      <m:oMath>
-        <m:r>
-          <w:rPr>
-            <w:rFonts w:ascii="Cambria Math" w:hAnsi="Cambria Math" w:cs="Times New Roman"/>
-            <w:sz w:val="28"/>
-            <w:szCs w:val="28"/>
-          </w:rPr>
-          <m:t>UCS=2.28+4.1089E</m:t>
-        </m:r>
-      </m:oMath>
+        <w:t xml:space="preserve"> of geomechanical properties</w:t>
+      </w:r>
       <w:r>
         <w:rPr>
           <w:rFonts w:ascii="Times New Roman" w:eastAsiaTheme="minorEastAsia" w:hAnsi="Times New Roman" w:cs="Times New Roman"/>
           <w:sz w:val="28"/>
           <w:szCs w:val="28"/>
         </w:rPr>
-        <w:t xml:space="preserve"> </w:t>
-      </w:r>
-      <w:r>
+        <w:t xml:space="preserve"> is shown below</w:t>
+      </w:r>
+    </w:p>
+    <w:p>
+      <w:pPr>
+        <w:jc w:val="both"/>
         <w:rPr>
           <w:rFonts w:ascii="Times New Roman" w:eastAsiaTheme="minorEastAsia" w:hAnsi="Times New Roman" w:cs="Times New Roman"/>
-          <w:i/>
-          <w:sz w:val="28"/>
-          <w:szCs w:val="28"/>
-        </w:rPr>
-        <w:t>(</w:t>
-      </w:r>
-      <w:r>
-        <w:rPr>
-          <w:rFonts w:ascii="Times New Roman" w:eastAsiaTheme="minorEastAsia" w:hAnsi="Times New Roman" w:cs="Times New Roman"/>
-          <w:i/>
-          <w:sz w:val="28"/>
-          <w:szCs w:val="28"/>
-        </w:rPr>
-        <w:t>Bradford, 1998)</w:t>
-      </w:r>
-      <w:r>
-        <w:rPr>
-          <w:rFonts w:ascii="Times New Roman" w:eastAsiaTheme="minorEastAsia" w:hAnsi="Times New Roman" w:cs="Times New Roman"/>
-          <w:sz w:val="28"/>
-          <w:szCs w:val="28"/>
-        </w:rPr>
-        <w:t xml:space="preserve"> </w:t>
-      </w:r>
-    </w:p>
-    <w:p>
-      <w:pPr>
-        <w:jc w:val="both"/>
-        <w:rPr>
-          <w:rFonts w:ascii="Times New Roman" w:eastAsiaTheme="minorEastAsia" w:hAnsi="Times New Roman" w:cs="Times New Roman"/>
-          <w:sz w:val="28"/>
-          <w:szCs w:val="28"/>
-        </w:rPr>
-      </w:pPr>
-      <w:r>
-        <w:rPr>
-          <w:rFonts w:ascii="Times New Roman" w:eastAsiaTheme="minorEastAsia" w:hAnsi="Times New Roman" w:cs="Times New Roman"/>
-          <w:sz w:val="28"/>
-          <w:szCs w:val="28"/>
-        </w:rPr>
-        <w:t xml:space="preserve">However, the correlation is for North sea shale which does not yield in a good result for sandstone reserve like the </w:t>
-      </w:r>
-      <w:proofErr w:type="spellStart"/>
-      <w:r>
-        <w:rPr>
-          <w:rFonts w:ascii="Times New Roman" w:eastAsiaTheme="minorEastAsia" w:hAnsi="Times New Roman" w:cs="Times New Roman"/>
-          <w:sz w:val="28"/>
-          <w:szCs w:val="28"/>
-        </w:rPr>
-        <w:t>Volv</w:t>
-      </w:r>
-      <w:bookmarkStart w:id="0" w:name="_GoBack"/>
-      <w:bookmarkEnd w:id="0"/>
-      <w:r>
-        <w:rPr>
-          <w:rFonts w:ascii="Times New Roman" w:eastAsiaTheme="minorEastAsia" w:hAnsi="Times New Roman" w:cs="Times New Roman"/>
-          <w:sz w:val="28"/>
-          <w:szCs w:val="28"/>
-        </w:rPr>
-        <w:t>e</w:t>
-      </w:r>
-      <w:proofErr w:type="spellEnd"/>
-      <w:r>
-        <w:rPr>
-          <w:rFonts w:ascii="Times New Roman" w:eastAsiaTheme="minorEastAsia" w:hAnsi="Times New Roman" w:cs="Times New Roman"/>
-          <w:sz w:val="28"/>
-          <w:szCs w:val="28"/>
-        </w:rPr>
-        <w:t xml:space="preserve"> field. </w:t>
-      </w:r>
-      <w:r>
-        <w:rPr>
-          <w:rFonts w:ascii="Times New Roman" w:eastAsiaTheme="minorEastAsia" w:hAnsi="Times New Roman" w:cs="Times New Roman"/>
-          <w:sz w:val="28"/>
-          <w:szCs w:val="28"/>
-        </w:rPr>
-        <w:t>A sample plot</w:t>
-      </w:r>
-      <w:r>
-        <w:rPr>
-          <w:rFonts w:ascii="Times New Roman" w:eastAsiaTheme="minorEastAsia" w:hAnsi="Times New Roman" w:cs="Times New Roman"/>
-          <w:sz w:val="28"/>
-          <w:szCs w:val="28"/>
-        </w:rPr>
-        <w:t xml:space="preserve"> of geomechanical properties</w:t>
-      </w:r>
-      <w:r>
-        <w:rPr>
-          <w:rFonts w:ascii="Times New Roman" w:eastAsiaTheme="minorEastAsia" w:hAnsi="Times New Roman" w:cs="Times New Roman"/>
-          <w:sz w:val="28"/>
-          <w:szCs w:val="28"/>
-        </w:rPr>
-        <w:t xml:space="preserve"> is shown below</w:t>
-      </w:r>
-    </w:p>
-    <w:p>
-      <w:pPr>
-        <w:jc w:val="center"/>
-        <w:rPr>
-          <w:rFonts w:eastAsiaTheme="minorEastAsia"/>
-          <w:sz w:val="24"/>
+          <w:sz w:val="28"/>
+          <w:szCs w:val="28"/>
         </w:rPr>
       </w:pPr>
       <w:r>
@@ -2956,9 +2824,9 @@
         <w:lastRenderedPageBreak/>
         <w:drawing>
           <wp:inline distT="0" distB="0" distL="0" distR="0">
-            <wp:extent cx="5941695" cy="5191125"/>
-            <wp:effectExtent l="0" t="0" r="1905" b="9525"/>
-            <wp:docPr id="1" name="Picture 1"/>
+            <wp:extent cx="5943600" cy="4491889"/>
+            <wp:effectExtent l="0" t="0" r="0" b="4445"/>
+            <wp:docPr id="1" name="Picture 1" descr="C:\Users\tajayi3\Desktop\MEM\Github Project Collaboration\PETE4241_19SP_ProjectCode\Results\GeoMech\15_9-F-1 C_GeoMechTVD.png"/>
             <wp:cNvGraphicFramePr>
               <a:graphicFrameLocks xmlns:a="http://schemas.openxmlformats.org/drawingml/2006/main" noChangeAspect="1"/>
             </wp:cNvGraphicFramePr>
@@ -2979,6 +2847,7 @@
                         </a:ext>
                       </a:extLst>
                     </a:blip>
+                    <a:srcRect/>
                     <a:stretch>
                       <a:fillRect/>
                     </a:stretch>
@@ -2986,7 +2855,7 @@
                   <pic:spPr bwMode="auto">
                     <a:xfrm>
                       <a:off x="0" y="0"/>
-                      <a:ext cx="5949676" cy="5198098"/>
+                      <a:ext cx="5943600" cy="4491889"/>
                     </a:xfrm>
                     <a:prstGeom prst="rect">
                       <a:avLst/>
@@ -3002,200 +2871,15 @@
           </wp:inline>
         </w:drawing>
       </w:r>
+    </w:p>
+    <w:p>
+      <w:pPr>
+        <w:pStyle w:val="Heading1"/>
+        <w:jc w:val="both"/>
+      </w:pPr>
       <w:r>
         <w:rPr>
           <w:rFonts w:eastAsiaTheme="minorEastAsia"/>
-          <w:sz w:val="24"/>
-        </w:rPr>
-        <w:t xml:space="preserve">Fig: porosity, pore pressure and </w:t>
-      </w:r>
-      <w:proofErr w:type="spellStart"/>
-      <w:r>
-        <w:rPr>
-          <w:rFonts w:eastAsiaTheme="minorEastAsia"/>
-          <w:sz w:val="24"/>
-        </w:rPr>
-        <w:t>geomechanical</w:t>
-      </w:r>
-      <w:proofErr w:type="spellEnd"/>
-      <w:r>
-        <w:rPr>
-          <w:rFonts w:eastAsiaTheme="minorEastAsia"/>
-          <w:sz w:val="24"/>
-        </w:rPr>
-        <w:t xml:space="preserve"> properties calculated using well log data.</w:t>
-      </w:r>
-    </w:p>
-    <w:p>
-      <w:r>
-        <w:rPr>
-          <w:noProof/>
-        </w:rPr>
-        <w:lastRenderedPageBreak/>
-        <w:drawing>
-          <wp:anchor distT="0" distB="0" distL="114300" distR="114300" simplePos="0" relativeHeight="251659264" behindDoc="0" locked="0" layoutInCell="1" allowOverlap="1">
-            <wp:simplePos x="0" y="0"/>
-            <wp:positionH relativeFrom="page">
-              <wp:posOffset>3800475</wp:posOffset>
-            </wp:positionH>
-            <wp:positionV relativeFrom="paragraph">
-              <wp:posOffset>85725</wp:posOffset>
-            </wp:positionV>
-            <wp:extent cx="3188970" cy="4019550"/>
-            <wp:effectExtent l="0" t="0" r="0" b="0"/>
-            <wp:wrapSquare wrapText="bothSides"/>
-            <wp:docPr id="3" name="Picture 3"/>
-            <wp:cNvGraphicFramePr>
-              <a:graphicFrameLocks xmlns:a="http://schemas.openxmlformats.org/drawingml/2006/main" noChangeAspect="1"/>
-            </wp:cNvGraphicFramePr>
-            <a:graphic xmlns:a="http://schemas.openxmlformats.org/drawingml/2006/main">
-              <a:graphicData uri="http://schemas.openxmlformats.org/drawingml/2006/picture">
-                <pic:pic xmlns:pic="http://schemas.openxmlformats.org/drawingml/2006/picture">
-                  <pic:nvPicPr>
-                    <pic:cNvPr id="3" name="I-F-1B_Ppcompare.png"/>
-                    <pic:cNvPicPr/>
-                  </pic:nvPicPr>
-                  <pic:blipFill>
-                    <a:blip r:embed="rId6" cstate="print">
-                      <a:extLst>
-                        <a:ext uri="{28A0092B-C50C-407E-A947-70E740481C1C}">
-                          <a14:useLocalDpi xmlns:a14="http://schemas.microsoft.com/office/drawing/2010/main" val="0"/>
-                        </a:ext>
-                      </a:extLst>
-                    </a:blip>
-                    <a:stretch>
-                      <a:fillRect/>
-                    </a:stretch>
-                  </pic:blipFill>
-                  <pic:spPr>
-                    <a:xfrm>
-                      <a:off x="0" y="0"/>
-                      <a:ext cx="3188970" cy="4019550"/>
-                    </a:xfrm>
-                    <a:prstGeom prst="rect">
-                      <a:avLst/>
-                    </a:prstGeom>
-                  </pic:spPr>
-                </pic:pic>
-              </a:graphicData>
-            </a:graphic>
-            <wp14:sizeRelH relativeFrom="page">
-              <wp14:pctWidth>0</wp14:pctWidth>
-            </wp14:sizeRelH>
-            <wp14:sizeRelV relativeFrom="page">
-              <wp14:pctHeight>0</wp14:pctHeight>
-            </wp14:sizeRelV>
-          </wp:anchor>
-        </w:drawing>
-      </w:r>
-      <w:r>
-        <w:rPr>
-          <w:noProof/>
-        </w:rPr>
-        <w:drawing>
-          <wp:anchor distT="0" distB="0" distL="114300" distR="114300" simplePos="0" relativeHeight="251658240" behindDoc="0" locked="0" layoutInCell="1" allowOverlap="1">
-            <wp:simplePos x="0" y="0"/>
-            <wp:positionH relativeFrom="margin">
-              <wp:align>left</wp:align>
-            </wp:positionH>
-            <wp:positionV relativeFrom="paragraph">
-              <wp:posOffset>209550</wp:posOffset>
-            </wp:positionV>
-            <wp:extent cx="2895600" cy="3885565"/>
-            <wp:effectExtent l="0" t="0" r="0" b="635"/>
-            <wp:wrapSquare wrapText="bothSides"/>
-            <wp:docPr id="2" name="Picture 2"/>
-            <wp:cNvGraphicFramePr>
-              <a:graphicFrameLocks xmlns:a="http://schemas.openxmlformats.org/drawingml/2006/main" noChangeAspect="1"/>
-            </wp:cNvGraphicFramePr>
-            <a:graphic xmlns:a="http://schemas.openxmlformats.org/drawingml/2006/main">
-              <a:graphicData uri="http://schemas.openxmlformats.org/drawingml/2006/picture">
-                <pic:pic xmlns:pic="http://schemas.openxmlformats.org/drawingml/2006/picture">
-                  <pic:nvPicPr>
-                    <pic:cNvPr id="2" name="I-F-1B_POROcompare.png"/>
-                    <pic:cNvPicPr/>
-                  </pic:nvPicPr>
-                  <pic:blipFill>
-                    <a:blip r:embed="rId7" cstate="print">
-                      <a:extLst>
-                        <a:ext uri="{28A0092B-C50C-407E-A947-70E740481C1C}">
-                          <a14:useLocalDpi xmlns:a14="http://schemas.microsoft.com/office/drawing/2010/main" val="0"/>
-                        </a:ext>
-                      </a:extLst>
-                    </a:blip>
-                    <a:stretch>
-                      <a:fillRect/>
-                    </a:stretch>
-                  </pic:blipFill>
-                  <pic:spPr>
-                    <a:xfrm>
-                      <a:off x="0" y="0"/>
-                      <a:ext cx="2910033" cy="3905242"/>
-                    </a:xfrm>
-                    <a:prstGeom prst="rect">
-                      <a:avLst/>
-                    </a:prstGeom>
-                  </pic:spPr>
-                </pic:pic>
-              </a:graphicData>
-            </a:graphic>
-            <wp14:sizeRelH relativeFrom="page">
-              <wp14:pctWidth>0</wp14:pctWidth>
-            </wp14:sizeRelH>
-            <wp14:sizeRelV relativeFrom="page">
-              <wp14:pctHeight>0</wp14:pctHeight>
-            </wp14:sizeRelV>
-          </wp:anchor>
-        </w:drawing>
-      </w:r>
-    </w:p>
-    <w:p>
-      <w:pPr>
-        <w:pStyle w:val="Heading1"/>
-        <w:jc w:val="center"/>
-        <w:rPr>
-          <w:rFonts w:eastAsiaTheme="minorEastAsia"/>
-          <w:b w:val="0"/>
-          <w:sz w:val="24"/>
-        </w:rPr>
-      </w:pPr>
-    </w:p>
-    <w:p>
-      <w:pPr>
-        <w:pStyle w:val="Heading1"/>
-        <w:jc w:val="center"/>
-        <w:rPr>
-          <w:rFonts w:eastAsiaTheme="minorEastAsia"/>
-          <w:b w:val="0"/>
-          <w:sz w:val="24"/>
-        </w:rPr>
-      </w:pPr>
-      <w:r>
-        <w:rPr>
-          <w:rFonts w:eastAsiaTheme="minorEastAsia"/>
-          <w:b w:val="0"/>
-          <w:sz w:val="24"/>
-        </w:rPr>
-        <w:t>Fig: Porosity and pore pressure comparison of well log data and CMG data</w:t>
-      </w:r>
-    </w:p>
-    <w:p>
-      <w:pPr>
-        <w:pStyle w:val="Heading1"/>
-        <w:jc w:val="both"/>
-        <w:rPr>
-          <w:rFonts w:eastAsiaTheme="minorEastAsia"/>
-        </w:rPr>
-      </w:pPr>
-    </w:p>
-    <w:p>
-      <w:pPr>
-        <w:pStyle w:val="Heading1"/>
-        <w:jc w:val="both"/>
-      </w:pPr>
-      <w:r>
-        <w:rPr>
-          <w:rFonts w:eastAsiaTheme="minorEastAsia"/>
         </w:rPr>
         <w:t>GitHub Repository</w:t>
       </w:r>
@@ -3215,7 +2899,17 @@
           <w:sz w:val="28"/>
           <w:szCs w:val="28"/>
         </w:rPr>
-        <w:t>All other files have been uploaded to the GitHub repository</w:t>
+        <w:t>All other files have been uploaded to the GitHub reposit</w:t>
+      </w:r>
+      <w:bookmarkStart w:id="0" w:name="_GoBack"/>
+      <w:bookmarkEnd w:id="0"/>
+      <w:r>
+        <w:rPr>
+          <w:rFonts w:ascii="Times New Roman" w:hAnsi="Times New Roman" w:cs="Times New Roman"/>
+          <w:sz w:val="28"/>
+          <w:szCs w:val="28"/>
+        </w:rPr>
+        <w:t>ory</w:t>
       </w:r>
       <w:r>
         <w:rPr>
@@ -3225,7 +2919,7 @@
         </w:rPr>
         <w:t xml:space="preserve"> </w:t>
       </w:r>
-      <w:hyperlink r:id="rId8" w:history="1">
+      <w:hyperlink r:id="rId6" w:history="1">
         <w:r>
           <w:rPr>
             <w:rStyle w:val="Hyperlink"/>
@@ -3263,13 +2957,23 @@
           <w:szCs w:val="28"/>
         </w:rPr>
       </w:pPr>
-      <w:r>
-        <w:rPr>
-          <w:rFonts w:ascii="Times New Roman" w:hAnsi="Times New Roman" w:cs="Times New Roman"/>
-          <w:sz w:val="28"/>
-          <w:szCs w:val="28"/>
-        </w:rPr>
-        <w:t>Kalani, M., 2018. Multiscale seal characterization in the North Sea Implications from clay sedimentology, well logs interpretation and seismic analyses</w:t>
+      <w:proofErr w:type="spellStart"/>
+      <w:r>
+        <w:rPr>
+          <w:rFonts w:ascii="Times New Roman" w:hAnsi="Times New Roman" w:cs="Times New Roman"/>
+          <w:sz w:val="28"/>
+          <w:szCs w:val="28"/>
+        </w:rPr>
+        <w:t>Kalani</w:t>
+      </w:r>
+      <w:proofErr w:type="spellEnd"/>
+      <w:r>
+        <w:rPr>
+          <w:rFonts w:ascii="Times New Roman" w:hAnsi="Times New Roman" w:cs="Times New Roman"/>
+          <w:sz w:val="28"/>
+          <w:szCs w:val="28"/>
+        </w:rPr>
+        <w:t>, M., 2018. Multiscale seal characterization in the North Sea Implications from clay sedimentology, well logs interpretation and seismic analyses</w:t>
       </w:r>
       <w:r>
         <w:rPr>
@@ -3305,7 +3009,7 @@
           <w:sz w:val="28"/>
           <w:szCs w:val="28"/>
         </w:rPr>
-        <w:t>, J., 2015. Focused fluid conduits in the Southern Viking Graben and their implications for the Sleipner CO2 storage project (Doctoral dissertation, Christian-</w:t>
+        <w:t xml:space="preserve">, J., 2015. Focused fluid conduits in the Southern Viking </w:t>
       </w:r>
       <w:proofErr w:type="spellStart"/>
       <w:r>
@@ -3314,6 +3018,24 @@
           <w:sz w:val="28"/>
           <w:szCs w:val="28"/>
         </w:rPr>
+        <w:t>Graben</w:t>
+      </w:r>
+      <w:proofErr w:type="spellEnd"/>
+      <w:r>
+        <w:rPr>
+          <w:rFonts w:ascii="Times New Roman" w:hAnsi="Times New Roman" w:cs="Times New Roman"/>
+          <w:sz w:val="28"/>
+          <w:szCs w:val="28"/>
+        </w:rPr>
+        <w:t xml:space="preserve"> and their implications for the Sleipner CO2 storage project (Doctoral dissertation, Christian-</w:t>
+      </w:r>
+      <w:proofErr w:type="spellStart"/>
+      <w:r>
+        <w:rPr>
+          <w:rFonts w:ascii="Times New Roman" w:hAnsi="Times New Roman" w:cs="Times New Roman"/>
+          <w:sz w:val="28"/>
+          <w:szCs w:val="28"/>
+        </w:rPr>
         <w:t>Albrechts</w:t>
       </w:r>
       <w:proofErr w:type="spellEnd"/>
@@ -3323,7 +3045,25 @@
           <w:sz w:val="28"/>
           <w:szCs w:val="28"/>
         </w:rPr>
-        <w:t>-Universität)</w:t>
+        <w:t>-</w:t>
+      </w:r>
+      <w:proofErr w:type="spellStart"/>
+      <w:r>
+        <w:rPr>
+          <w:rFonts w:ascii="Times New Roman" w:hAnsi="Times New Roman" w:cs="Times New Roman"/>
+          <w:sz w:val="28"/>
+          <w:szCs w:val="28"/>
+        </w:rPr>
+        <w:t>Universität</w:t>
+      </w:r>
+      <w:proofErr w:type="spellEnd"/>
+      <w:r>
+        <w:rPr>
+          <w:rFonts w:ascii="Times New Roman" w:hAnsi="Times New Roman" w:cs="Times New Roman"/>
+          <w:sz w:val="28"/>
+          <w:szCs w:val="28"/>
+        </w:rPr>
+        <w:t>)</w:t>
       </w:r>
       <w:r>
         <w:rPr>
@@ -3367,8 +3107,26 @@
           <w:sz w:val="28"/>
           <w:szCs w:val="28"/>
         </w:rPr>
-        <w:t xml:space="preserve"> for Deepwater Drilling to Weak Bedding Planes and Depleted </w:t>
-      </w:r>
+        <w:t xml:space="preserve"> for Deepwater Drilling to Weak Bedding Planes and Depleted Reservoirs. Presented at the SPE/IADC Drilling Conference and Exhibition, Mar 1-2. SPE-139708-MS</w:t>
+      </w:r>
+      <w:r>
+        <w:rPr>
+          <w:rFonts w:ascii="Times New Roman" w:hAnsi="Times New Roman" w:cs="Times New Roman"/>
+          <w:sz w:val="28"/>
+          <w:szCs w:val="28"/>
+        </w:rPr>
+        <w:t>.</w:t>
+      </w:r>
+    </w:p>
+    <w:p>
+      <w:pPr>
+        <w:jc w:val="both"/>
+        <w:rPr>
+          <w:rFonts w:ascii="Times New Roman" w:hAnsi="Times New Roman" w:cs="Times New Roman"/>
+          <w:sz w:val="28"/>
+          <w:szCs w:val="28"/>
+        </w:rPr>
+      </w:pPr>
       <w:r>
         <w:rPr>
           <w:rFonts w:ascii="Times New Roman" w:hAnsi="Times New Roman" w:cs="Times New Roman"/>
@@ -3376,7 +3134,79 @@
           <w:szCs w:val="28"/>
         </w:rPr>
         <w:lastRenderedPageBreak/>
-        <w:t>Reservoirs. Presented at the SPE/IADC Drilling Conference and Exhibition, Mar 1-2. SPE-139708-MS</w:t>
+        <w:t xml:space="preserve">Sen, S. &amp; </w:t>
+      </w:r>
+      <w:proofErr w:type="spellStart"/>
+      <w:r>
+        <w:rPr>
+          <w:rFonts w:ascii="Times New Roman" w:hAnsi="Times New Roman" w:cs="Times New Roman"/>
+          <w:sz w:val="28"/>
+          <w:szCs w:val="28"/>
+        </w:rPr>
+        <w:t>Ganguli</w:t>
+      </w:r>
+      <w:proofErr w:type="spellEnd"/>
+      <w:r>
+        <w:rPr>
+          <w:rFonts w:ascii="Times New Roman" w:hAnsi="Times New Roman" w:cs="Times New Roman"/>
+          <w:sz w:val="28"/>
+          <w:szCs w:val="28"/>
+        </w:rPr>
+        <w:t>, S. (2019). Estimation of Pore Pressure and Fracture Gradient in Volve Field, Norwegian North Sea. SPE Journal. SPE-194578-MS.</w:t>
+      </w:r>
+    </w:p>
+    <w:p>
+      <w:pPr>
+        <w:jc w:val="both"/>
+        <w:rPr>
+          <w:rFonts w:ascii="Times New Roman" w:hAnsi="Times New Roman" w:cs="Times New Roman"/>
+          <w:sz w:val="28"/>
+          <w:szCs w:val="28"/>
+        </w:rPr>
+      </w:pPr>
+      <w:r>
+        <w:rPr>
+          <w:rFonts w:ascii="Times New Roman" w:hAnsi="Times New Roman" w:cs="Times New Roman"/>
+          <w:sz w:val="28"/>
+          <w:szCs w:val="28"/>
+        </w:rPr>
+        <w:t xml:space="preserve">Sleipner </w:t>
+      </w:r>
+      <w:proofErr w:type="spellStart"/>
+      <w:r>
+        <w:rPr>
+          <w:rFonts w:ascii="Times New Roman" w:hAnsi="Times New Roman" w:cs="Times New Roman"/>
+          <w:sz w:val="28"/>
+          <w:szCs w:val="28"/>
+        </w:rPr>
+        <w:t>Øst</w:t>
+      </w:r>
+      <w:proofErr w:type="spellEnd"/>
+      <w:r>
+        <w:rPr>
+          <w:rFonts w:ascii="Times New Roman" w:hAnsi="Times New Roman" w:cs="Times New Roman"/>
+          <w:sz w:val="28"/>
+          <w:szCs w:val="28"/>
+        </w:rPr>
+        <w:t xml:space="preserve"> and Volve Model </w:t>
+      </w:r>
+      <w:proofErr w:type="spellStart"/>
+      <w:r>
+        <w:rPr>
+          <w:rFonts w:ascii="Times New Roman" w:hAnsi="Times New Roman" w:cs="Times New Roman"/>
+          <w:sz w:val="28"/>
+          <w:szCs w:val="28"/>
+        </w:rPr>
+        <w:t>Hugin</w:t>
+      </w:r>
+      <w:proofErr w:type="spellEnd"/>
+      <w:r>
+        <w:rPr>
+          <w:rFonts w:ascii="Times New Roman" w:hAnsi="Times New Roman" w:cs="Times New Roman"/>
+          <w:sz w:val="28"/>
+          <w:szCs w:val="28"/>
+        </w:rPr>
+        <w:t xml:space="preserve"> and Skagerrak Formation Petrophysical Evaluation, 2006</w:t>
       </w:r>
       <w:r>
         <w:rPr>
@@ -3402,18 +3232,8 @@
           <w:sz w:val="28"/>
           <w:szCs w:val="28"/>
         </w:rPr>
-        <w:t>Sen, S. &amp; Ganguli, S. (2019). Estimation of Pore Pressure and Fracture Gradient in Volve Field, Norwegian North Sea. SPE Journal. SPE-194578-MS.</w:t>
-      </w:r>
-    </w:p>
-    <w:p>
-      <w:pPr>
-        <w:jc w:val="both"/>
-        <w:rPr>
-          <w:rFonts w:ascii="Times New Roman" w:hAnsi="Times New Roman" w:cs="Times New Roman"/>
-          <w:sz w:val="28"/>
-          <w:szCs w:val="28"/>
-        </w:rPr>
-      </w:pPr>
+        <w:t xml:space="preserve">Bradford, I. D. R., Fuller, J., Thompson, P. J., &amp; </w:t>
+      </w:r>
       <w:proofErr w:type="spellStart"/>
       <w:r>
         <w:rPr>
@@ -3421,7 +3241,7 @@
           <w:sz w:val="28"/>
           <w:szCs w:val="28"/>
         </w:rPr>
-        <w:t>Sleipner</w:t>
+        <w:t>Walsgrove</w:t>
       </w:r>
       <w:proofErr w:type="spellEnd"/>
       <w:r>
@@ -3430,7 +3250,33 @@
           <w:sz w:val="28"/>
           <w:szCs w:val="28"/>
         </w:rPr>
-        <w:t xml:space="preserve"> </w:t>
+        <w:t>, T. R. (1998, January 1). Benefits of Assessing the Solids Production Risk in a North Sea Reservoir using Elastoplastic Modelling. Society of Petroleum Engineers. doi:10.2118/47360-MS</w:t>
+      </w:r>
+      <w:r>
+        <w:rPr>
+          <w:rFonts w:ascii="Times New Roman" w:hAnsi="Times New Roman" w:cs="Times New Roman"/>
+          <w:sz w:val="28"/>
+          <w:szCs w:val="28"/>
+        </w:rPr>
+        <w:t>.</w:t>
+      </w:r>
+    </w:p>
+    <w:p>
+      <w:pPr>
+        <w:jc w:val="both"/>
+        <w:rPr>
+          <w:rFonts w:ascii="Times New Roman" w:hAnsi="Times New Roman" w:cs="Times New Roman"/>
+          <w:sz w:val="28"/>
+          <w:szCs w:val="28"/>
+        </w:rPr>
+      </w:pPr>
+      <w:r>
+        <w:rPr>
+          <w:rFonts w:ascii="Times New Roman" w:hAnsi="Times New Roman" w:cs="Times New Roman"/>
+          <w:sz w:val="28"/>
+          <w:szCs w:val="28"/>
+        </w:rPr>
+        <w:t xml:space="preserve">Per, </w:t>
       </w:r>
       <w:proofErr w:type="spellStart"/>
       <w:r>
@@ -3439,7 +3285,7 @@
           <w:sz w:val="28"/>
           <w:szCs w:val="28"/>
         </w:rPr>
-        <w:t>Øst</w:t>
+        <w:t>Horsrud</w:t>
       </w:r>
       <w:proofErr w:type="spellEnd"/>
       <w:r>
@@ -3448,161 +3294,19 @@
           <w:sz w:val="28"/>
           <w:szCs w:val="28"/>
         </w:rPr>
-        <w:t xml:space="preserve"> and </w:t>
-      </w:r>
-      <w:proofErr w:type="spellStart"/>
-      <w:r>
-        <w:rPr>
-          <w:rFonts w:ascii="Times New Roman" w:hAnsi="Times New Roman" w:cs="Times New Roman"/>
-          <w:sz w:val="28"/>
-          <w:szCs w:val="28"/>
-        </w:rPr>
-        <w:t>Volve</w:t>
-      </w:r>
-      <w:proofErr w:type="spellEnd"/>
-      <w:r>
-        <w:rPr>
-          <w:rFonts w:ascii="Times New Roman" w:hAnsi="Times New Roman" w:cs="Times New Roman"/>
-          <w:sz w:val="28"/>
-          <w:szCs w:val="28"/>
-        </w:rPr>
-        <w:t xml:space="preserve"> Model </w:t>
-      </w:r>
-      <w:proofErr w:type="spellStart"/>
-      <w:r>
-        <w:rPr>
-          <w:rFonts w:ascii="Times New Roman" w:hAnsi="Times New Roman" w:cs="Times New Roman"/>
-          <w:sz w:val="28"/>
-          <w:szCs w:val="28"/>
-        </w:rPr>
-        <w:t>Hugin</w:t>
-      </w:r>
-      <w:proofErr w:type="spellEnd"/>
-      <w:r>
-        <w:rPr>
-          <w:rFonts w:ascii="Times New Roman" w:hAnsi="Times New Roman" w:cs="Times New Roman"/>
-          <w:sz w:val="28"/>
-          <w:szCs w:val="28"/>
-        </w:rPr>
-        <w:t xml:space="preserve"> and Skagerrak Formation Petrophysical Evaluation, 2006</w:t>
-      </w:r>
-      <w:r>
-        <w:rPr>
-          <w:rFonts w:ascii="Times New Roman" w:hAnsi="Times New Roman" w:cs="Times New Roman"/>
-          <w:sz w:val="28"/>
-          <w:szCs w:val="28"/>
-        </w:rPr>
-        <w:t>.</w:t>
-      </w:r>
-    </w:p>
-    <w:p>
-      <w:pPr>
-        <w:jc w:val="both"/>
-        <w:rPr>
-          <w:rFonts w:ascii="Times New Roman" w:hAnsi="Times New Roman" w:cs="Times New Roman"/>
-          <w:sz w:val="28"/>
-          <w:szCs w:val="28"/>
-        </w:rPr>
-      </w:pPr>
-      <w:r>
-        <w:rPr>
-          <w:rFonts w:ascii="Times New Roman" w:hAnsi="Times New Roman" w:cs="Times New Roman"/>
-          <w:sz w:val="28"/>
-          <w:szCs w:val="28"/>
-        </w:rPr>
-        <w:t xml:space="preserve">Bradford, I. D. R., Fuller, J., Thompson, P. J., &amp; </w:t>
-      </w:r>
-      <w:proofErr w:type="spellStart"/>
-      <w:r>
-        <w:rPr>
-          <w:rFonts w:ascii="Times New Roman" w:hAnsi="Times New Roman" w:cs="Times New Roman"/>
-          <w:sz w:val="28"/>
-          <w:szCs w:val="28"/>
-        </w:rPr>
-        <w:t>Walsgrove</w:t>
-      </w:r>
-      <w:proofErr w:type="spellEnd"/>
-      <w:r>
-        <w:rPr>
-          <w:rFonts w:ascii="Times New Roman" w:hAnsi="Times New Roman" w:cs="Times New Roman"/>
-          <w:sz w:val="28"/>
-          <w:szCs w:val="28"/>
-        </w:rPr>
-        <w:t>, T. R. (1998, January 1). Benefits of Assessing the Solids Production Risk in a North Sea Reservoir using Elastoplastic Modelling. Society of Petroleum Engineers. doi:10.2118/47360-MS</w:t>
-      </w:r>
-      <w:r>
-        <w:rPr>
-          <w:rFonts w:ascii="Times New Roman" w:hAnsi="Times New Roman" w:cs="Times New Roman"/>
-          <w:sz w:val="28"/>
-          <w:szCs w:val="28"/>
-        </w:rPr>
-        <w:t>.</w:t>
-      </w:r>
-    </w:p>
-    <w:p>
-      <w:pPr>
-        <w:jc w:val="both"/>
-        <w:rPr>
-          <w:rFonts w:ascii="Times New Roman" w:hAnsi="Times New Roman" w:cs="Times New Roman"/>
-          <w:sz w:val="28"/>
-          <w:szCs w:val="28"/>
-        </w:rPr>
-      </w:pPr>
-      <w:r>
-        <w:rPr>
-          <w:rFonts w:ascii="Times New Roman" w:hAnsi="Times New Roman" w:cs="Times New Roman"/>
-          <w:sz w:val="28"/>
-          <w:szCs w:val="28"/>
-        </w:rPr>
-        <w:t xml:space="preserve">Per, </w:t>
-      </w:r>
-      <w:proofErr w:type="spellStart"/>
-      <w:r>
-        <w:rPr>
-          <w:rFonts w:ascii="Times New Roman" w:hAnsi="Times New Roman" w:cs="Times New Roman"/>
-          <w:sz w:val="28"/>
-          <w:szCs w:val="28"/>
-        </w:rPr>
-        <w:t>Horsrud</w:t>
-      </w:r>
-      <w:proofErr w:type="spellEnd"/>
-      <w:r>
-        <w:rPr>
-          <w:rFonts w:ascii="Times New Roman" w:hAnsi="Times New Roman" w:cs="Times New Roman"/>
-          <w:sz w:val="28"/>
-          <w:szCs w:val="28"/>
-        </w:rPr>
-        <w:t xml:space="preserve">. (2001). Estimating Mechanical Properties of Shale </w:t>
-      </w:r>
-      <w:proofErr w:type="gramStart"/>
-      <w:r>
-        <w:rPr>
-          <w:rFonts w:ascii="Times New Roman" w:hAnsi="Times New Roman" w:cs="Times New Roman"/>
-          <w:sz w:val="28"/>
-          <w:szCs w:val="28"/>
-        </w:rPr>
-        <w:t>From</w:t>
-      </w:r>
-      <w:proofErr w:type="gramEnd"/>
-      <w:r>
-        <w:rPr>
-          <w:rFonts w:ascii="Times New Roman" w:hAnsi="Times New Roman" w:cs="Times New Roman"/>
-          <w:sz w:val="28"/>
-          <w:szCs w:val="28"/>
-        </w:rPr>
-        <w:t xml:space="preserve"> Empirical Correlations. SPE Drilling &amp; Completion - SPE DRILL COMPLETION. 16. 68-73. 10.2118/56017-PA.</w:t>
-      </w:r>
-    </w:p>
-    <w:p>
-      <w:pPr>
-        <w:jc w:val="both"/>
-        <w:rPr>
-          <w:rFonts w:ascii="Times New Roman" w:hAnsi="Times New Roman" w:cs="Times New Roman"/>
-          <w:sz w:val="28"/>
-          <w:szCs w:val="28"/>
-        </w:rPr>
-      </w:pPr>
-      <w:hyperlink r:id="rId9" w:history="1">
+        <w:t>. (2001). Estimating Mechanical Properties of Shale From Empirical Correlations. SPE Drilling &amp; Completion - SPE DRILL COMPLETION. 16. 68-73. 10.2118/56017-PA.</w:t>
+      </w:r>
+    </w:p>
+    <w:p>
+      <w:pPr>
+        <w:jc w:val="both"/>
+        <w:rPr>
+          <w:rFonts w:ascii="Times New Roman" w:hAnsi="Times New Roman" w:cs="Times New Roman"/>
+          <w:sz w:val="28"/>
+          <w:szCs w:val="28"/>
+        </w:rPr>
+      </w:pPr>
+      <w:hyperlink r:id="rId7" w:history="1">
         <w:r>
           <w:rPr>
             <w:rStyle w:val="Hyperlink"/>
@@ -3623,7 +3327,7 @@
           <w:szCs w:val="28"/>
         </w:rPr>
       </w:pPr>
-      <w:hyperlink r:id="rId10" w:history="1">
+      <w:hyperlink r:id="rId8" w:history="1">
         <w:r>
           <w:rPr>
             <w:rStyle w:val="Hyperlink"/>
@@ -3655,7 +3359,7 @@
 </file>
 
 <file path=word/numbering.xml><?xml version="1.0" encoding="utf-8"?>
-<w:numbering xmlns:wpc="http://schemas.microsoft.com/office/word/2010/wordprocessingCanvas" xmlns:cx="http://schemas.microsoft.com/office/drawing/2014/chartex" xmlns:cx1="http://schemas.microsoft.com/office/drawing/2015/9/8/chartex" xmlns:cx2="http://schemas.microsoft.com/office/drawing/2015/10/21/chartex" xmlns:cx3="http://schemas.microsoft.com/office/drawing/2016/5/9/chartex" xmlns:cx4="http://schemas.microsoft.com/office/drawing/2016/5/10/chartex" xmlns:cx5="http://schemas.microsoft.com/office/drawing/2016/5/11/chartex" xmlns:cx6="http://schemas.microsoft.com/office/drawing/2016/5/12/chartex" xmlns:cx7="http://schemas.microsoft.com/office/drawing/2016/5/13/chartex" xmlns:cx8="http://schemas.microsoft.com/office/drawing/2016/5/14/chartex" xmlns:mc="http://schemas.openxmlformats.org/markup-compatibility/2006" xmlns:aink="http://schemas.microsoft.com/office/drawing/2016/ink" xmlns:am3d="http://schemas.microsoft.com/office/drawing/2017/model3d" xmlns:o="urn:schemas-microsoft-com:office:office" xmlns:r="http://schemas.openxmlformats.org/officeDocument/2006/relationships" xmlns:m="http://schemas.openxmlformats.org/officeDocument/2006/math" xmlns:v="urn:schemas-microsoft-com:vml" xmlns:wp14="http://schemas.microsoft.com/office/word/2010/wordprocessingDrawing" xmlns:wp="http://schemas.openxmlformats.org/drawingml/2006/wordprocessingDrawing" xmlns:w10="urn:schemas-microsoft-com:office:word" xmlns:w="http://schemas.openxmlformats.org/wordprocessingml/2006/main" xmlns:w14="http://schemas.microsoft.com/office/word/2010/wordml" xmlns:w15="http://schemas.microsoft.com/office/word/2012/wordml" xmlns:w16cid="http://schemas.microsoft.com/office/word/2016/wordml/cid" xmlns:w16se="http://schemas.microsoft.com/office/word/2015/wordml/symex" xmlns:wpg="http://schemas.microsoft.com/office/word/2010/wordprocessingGroup" xmlns:wpi="http://schemas.microsoft.com/office/word/2010/wordprocessingInk" xmlns:wne="http://schemas.microsoft.com/office/word/2006/wordml" xmlns:wps="http://schemas.microsoft.com/office/word/2010/wordprocessingShape" mc:Ignorable="w14 w15 w16se w16cid wp14">
+<w:numbering xmlns:wpc="http://schemas.microsoft.com/office/word/2010/wordprocessingCanvas" xmlns:cx="http://schemas.microsoft.com/office/drawing/2014/chartex" xmlns:cx1="http://schemas.microsoft.com/office/drawing/2015/9/8/chartex" xmlns:mc="http://schemas.openxmlformats.org/markup-compatibility/2006" xmlns:o="urn:schemas-microsoft-com:office:office" xmlns:r="http://schemas.openxmlformats.org/officeDocument/2006/relationships" xmlns:m="http://schemas.openxmlformats.org/officeDocument/2006/math" xmlns:v="urn:schemas-microsoft-com:vml" xmlns:wp14="http://schemas.microsoft.com/office/word/2010/wordprocessingDrawing" xmlns:wp="http://schemas.openxmlformats.org/drawingml/2006/wordprocessingDrawing" xmlns:w10="urn:schemas-microsoft-com:office:word" xmlns:w="http://schemas.openxmlformats.org/wordprocessingml/2006/main" xmlns:w14="http://schemas.microsoft.com/office/word/2010/wordml" xmlns:w15="http://schemas.microsoft.com/office/word/2012/wordml" xmlns:w16se="http://schemas.microsoft.com/office/word/2015/wordml/symex" xmlns:wpg="http://schemas.microsoft.com/office/word/2010/wordprocessingGroup" xmlns:wpi="http://schemas.microsoft.com/office/word/2010/wordprocessingInk" xmlns:wne="http://schemas.microsoft.com/office/word/2006/wordml" xmlns:wps="http://schemas.microsoft.com/office/word/2010/wordprocessingShape" mc:Ignorable="w14 w15 w16se wp14">
   <w:abstractNum w:abstractNumId="0" w15:restartNumberingAfterBreak="0">
     <w:nsid w:val="04851E8E"/>
     <w:multiLevelType w:val="hybridMultilevel"/>
@@ -3752,7 +3456,7 @@
 </file>
 
 <file path=word/styles.xml><?xml version="1.0" encoding="utf-8"?>
-<w:styles xmlns:mc="http://schemas.openxmlformats.org/markup-compatibility/2006" xmlns:r="http://schemas.openxmlformats.org/officeDocument/2006/relationships" xmlns:w="http://schemas.openxmlformats.org/wordprocessingml/2006/main" xmlns:w14="http://schemas.microsoft.com/office/word/2010/wordml" xmlns:w15="http://schemas.microsoft.com/office/word/2012/wordml" xmlns:w16cid="http://schemas.microsoft.com/office/word/2016/wordml/cid" xmlns:w16se="http://schemas.microsoft.com/office/word/2015/wordml/symex" mc:Ignorable="w14 w15 w16se w16cid">
+<w:styles xmlns:mc="http://schemas.openxmlformats.org/markup-compatibility/2006" xmlns:r="http://schemas.openxmlformats.org/officeDocument/2006/relationships" xmlns:w="http://schemas.openxmlformats.org/wordprocessingml/2006/main" xmlns:w14="http://schemas.microsoft.com/office/word/2010/wordml" xmlns:w15="http://schemas.microsoft.com/office/word/2012/wordml" xmlns:w16se="http://schemas.microsoft.com/office/word/2015/wordml/symex" mc:Ignorable="w14 w15 w16se">
   <w:docDefaults>
     <w:rPrDefault>
       <w:rPr>
@@ -3768,7 +3472,7 @@
       </w:pPr>
     </w:pPrDefault>
   </w:docDefaults>
-  <w:latentStyles w:defLockedState="0" w:defUIPriority="99" w:defSemiHidden="0" w:defUnhideWhenUsed="0" w:defQFormat="0" w:count="375">
+  <w:latentStyles w:defLockedState="0" w:defUIPriority="99" w:defSemiHidden="0" w:defUnhideWhenUsed="0" w:defQFormat="0" w:count="371">
     <w:lsdException w:name="Normal" w:uiPriority="0" w:qFormat="1"/>
     <w:lsdException w:name="heading 1" w:uiPriority="9" w:qFormat="1"/>
     <w:lsdException w:name="heading 2" w:semiHidden="1" w:uiPriority="9" w:unhideWhenUsed="1" w:qFormat="1"/>
@@ -3874,6 +3578,7 @@
     <w:lsdException w:name="HTML Sample" w:semiHidden="1" w:unhideWhenUsed="1"/>
     <w:lsdException w:name="HTML Typewriter" w:semiHidden="1" w:unhideWhenUsed="1"/>
     <w:lsdException w:name="HTML Variable" w:semiHidden="1" w:unhideWhenUsed="1"/>
+    <w:lsdException w:name="Normal Table" w:semiHidden="1" w:unhideWhenUsed="1"/>
     <w:lsdException w:name="annotation subject" w:semiHidden="1" w:unhideWhenUsed="1"/>
     <w:lsdException w:name="No List" w:semiHidden="1" w:unhideWhenUsed="1"/>
     <w:lsdException w:name="Outline List 1" w:semiHidden="1" w:unhideWhenUsed="1"/>
@@ -3917,8 +3622,10 @@
     <w:lsdException w:name="Table Elegant" w:semiHidden="1" w:unhideWhenUsed="1"/>
     <w:lsdException w:name="Table Professional" w:semiHidden="1" w:unhideWhenUsed="1"/>
     <w:lsdException w:name="Table Subtle 1" w:semiHidden="1" w:unhideWhenUsed="1"/>
+    <w:lsdException w:name="Table Subtle 2" w:semiHidden="1" w:unhideWhenUsed="1"/>
     <w:lsdException w:name="Table Web 1" w:semiHidden="1" w:unhideWhenUsed="1"/>
     <w:lsdException w:name="Table Web 2" w:semiHidden="1" w:unhideWhenUsed="1"/>
+    <w:lsdException w:name="Table Web 3" w:semiHidden="1" w:unhideWhenUsed="1"/>
     <w:lsdException w:name="Balloon Text" w:semiHidden="1" w:unhideWhenUsed="1"/>
     <w:lsdException w:name="Table Grid" w:uiPriority="39"/>
     <w:lsdException w:name="Table Theme" w:semiHidden="1" w:unhideWhenUsed="1"/>
@@ -4137,10 +3844,6 @@
     <w:lsdException w:name="List Table 5 Dark Accent 6" w:uiPriority="50"/>
     <w:lsdException w:name="List Table 6 Colorful Accent 6" w:uiPriority="51"/>
     <w:lsdException w:name="List Table 7 Colorful Accent 6" w:uiPriority="52"/>
-    <w:lsdException w:name="Mention" w:semiHidden="1" w:unhideWhenUsed="1"/>
-    <w:lsdException w:name="Smart Hyperlink" w:semiHidden="1" w:unhideWhenUsed="1"/>
-    <w:lsdException w:name="Hashtag" w:semiHidden="1" w:unhideWhenUsed="1"/>
-    <w:lsdException w:name="Unresolved Mention" w:semiHidden="1" w:unhideWhenUsed="1"/>
   </w:latentStyles>
   <w:style w:type="paragraph" w:default="1" w:styleId="Normal">
     <w:name w:val="Normal"/>

</xml_diff>

<commit_message>
Revert "Revert "Merge branch 'master' of https://github.com/BinWang0213/PETE4241_19SP_ProjectCode""
This reverts commit 50e6197ad8515bdad9565a3d050fe01abfff7d68.
</commit_message>
<xml_diff>
--- a/Project Summary Part 1 - Volve Field.docx
+++ b/Project Summary Part 1 - Volve Field.docx
@@ -1,6 +1,6 @@
 
 <file path=word/document.xml><?xml version="1.0" encoding="utf-8"?>
-<w:document xmlns:wpc="http://schemas.microsoft.com/office/word/2010/wordprocessingCanvas" xmlns:cx="http://schemas.microsoft.com/office/drawing/2014/chartex" xmlns:cx1="http://schemas.microsoft.com/office/drawing/2015/9/8/chartex" xmlns:mc="http://schemas.openxmlformats.org/markup-compatibility/2006" xmlns:o="urn:schemas-microsoft-com:office:office" xmlns:r="http://schemas.openxmlformats.org/officeDocument/2006/relationships" xmlns:m="http://schemas.openxmlformats.org/officeDocument/2006/math" xmlns:v="urn:schemas-microsoft-com:vml" xmlns:wp14="http://schemas.microsoft.com/office/word/2010/wordprocessingDrawing" xmlns:wp="http://schemas.openxmlformats.org/drawingml/2006/wordprocessingDrawing" xmlns:w10="urn:schemas-microsoft-com:office:word" xmlns:w="http://schemas.openxmlformats.org/wordprocessingml/2006/main" xmlns:w14="http://schemas.microsoft.com/office/word/2010/wordml" xmlns:w15="http://schemas.microsoft.com/office/word/2012/wordml" xmlns:w16se="http://schemas.microsoft.com/office/word/2015/wordml/symex" xmlns:wpg="http://schemas.microsoft.com/office/word/2010/wordprocessingGroup" xmlns:wpi="http://schemas.microsoft.com/office/word/2010/wordprocessingInk" xmlns:wne="http://schemas.microsoft.com/office/word/2006/wordml" xmlns:wps="http://schemas.microsoft.com/office/word/2010/wordprocessingShape" mc:Ignorable="w14 w15 w16se wp14">
+<w:document xmlns:wpc="http://schemas.microsoft.com/office/word/2010/wordprocessingCanvas" xmlns:cx="http://schemas.microsoft.com/office/drawing/2014/chartex" xmlns:cx1="http://schemas.microsoft.com/office/drawing/2015/9/8/chartex" xmlns:cx2="http://schemas.microsoft.com/office/drawing/2015/10/21/chartex" xmlns:cx3="http://schemas.microsoft.com/office/drawing/2016/5/9/chartex" xmlns:cx4="http://schemas.microsoft.com/office/drawing/2016/5/10/chartex" xmlns:cx5="http://schemas.microsoft.com/office/drawing/2016/5/11/chartex" xmlns:cx6="http://schemas.microsoft.com/office/drawing/2016/5/12/chartex" xmlns:cx7="http://schemas.microsoft.com/office/drawing/2016/5/13/chartex" xmlns:cx8="http://schemas.microsoft.com/office/drawing/2016/5/14/chartex" xmlns:mc="http://schemas.openxmlformats.org/markup-compatibility/2006" xmlns:aink="http://schemas.microsoft.com/office/drawing/2016/ink" xmlns:am3d="http://schemas.microsoft.com/office/drawing/2017/model3d" xmlns:o="urn:schemas-microsoft-com:office:office" xmlns:r="http://schemas.openxmlformats.org/officeDocument/2006/relationships" xmlns:m="http://schemas.openxmlformats.org/officeDocument/2006/math" xmlns:v="urn:schemas-microsoft-com:vml" xmlns:wp14="http://schemas.microsoft.com/office/word/2010/wordprocessingDrawing" xmlns:wp="http://schemas.openxmlformats.org/drawingml/2006/wordprocessingDrawing" xmlns:w10="urn:schemas-microsoft-com:office:word" xmlns:w="http://schemas.openxmlformats.org/wordprocessingml/2006/main" xmlns:w14="http://schemas.microsoft.com/office/word/2010/wordml" xmlns:w15="http://schemas.microsoft.com/office/word/2012/wordml" xmlns:w16cid="http://schemas.microsoft.com/office/word/2016/wordml/cid" xmlns:w16se="http://schemas.microsoft.com/office/word/2015/wordml/symex" xmlns:wpg="http://schemas.microsoft.com/office/word/2010/wordprocessingGroup" xmlns:wpi="http://schemas.microsoft.com/office/word/2010/wordprocessingInk" xmlns:wne="http://schemas.microsoft.com/office/word/2006/wordml" xmlns:wps="http://schemas.microsoft.com/office/word/2010/wordprocessingShape" mc:Ignorable="w14 w15 w16se w16cid wp14">
   <w:body>
     <w:p>
       <w:pPr>
@@ -75,7 +75,23 @@
           <w:sz w:val="28"/>
           <w:szCs w:val="28"/>
         </w:rPr>
-        <w:t xml:space="preserve">r </w:t>
+        <w:t>r</w:t>
+      </w:r>
+      <w:r>
+        <w:rPr>
+          <w:rFonts w:ascii="Times New Roman" w:hAnsi="Times New Roman" w:cs="Times New Roman"/>
+          <w:sz w:val="28"/>
+          <w:szCs w:val="28"/>
+        </w:rPr>
+        <w:t>s</w:t>
+      </w:r>
+      <w:r>
+        <w:rPr>
+          <w:rFonts w:ascii="Times New Roman" w:hAnsi="Times New Roman" w:cs="Times New Roman"/>
+          <w:sz w:val="28"/>
+          <w:szCs w:val="28"/>
+        </w:rPr>
+        <w:t xml:space="preserve"> </w:t>
       </w:r>
       <w:r>
         <w:rPr>
@@ -329,6 +345,7 @@
         <w:t xml:space="preserve">The Python library contained the script files IO.py, </w:t>
       </w:r>
       <w:proofErr w:type="spellStart"/>
+      <w:proofErr w:type="gramStart"/>
       <w:r>
         <w:rPr>
           <w:rFonts w:ascii="Times New Roman" w:hAnsi="Times New Roman" w:cs="Times New Roman"/>
@@ -338,6 +355,7 @@
         <w:t>plot,py</w:t>
       </w:r>
       <w:proofErr w:type="spellEnd"/>
+      <w:proofErr w:type="gramEnd"/>
       <w:r>
         <w:rPr>
           <w:rFonts w:ascii="Times New Roman" w:hAnsi="Times New Roman" w:cs="Times New Roman"/>
@@ -367,25 +385,7 @@
           <w:sz w:val="28"/>
           <w:szCs w:val="28"/>
         </w:rPr>
-        <w:t xml:space="preserve">The IO.py contained a class </w:t>
-      </w:r>
-      <w:proofErr w:type="spellStart"/>
-      <w:r>
-        <w:rPr>
-          <w:rFonts w:ascii="Times New Roman" w:hAnsi="Times New Roman" w:cs="Times New Roman"/>
-          <w:sz w:val="28"/>
-          <w:szCs w:val="28"/>
-        </w:rPr>
-        <w:t>Params</w:t>
-      </w:r>
-      <w:proofErr w:type="spellEnd"/>
-      <w:r>
-        <w:rPr>
-          <w:rFonts w:ascii="Times New Roman" w:hAnsi="Times New Roman" w:cs="Times New Roman"/>
-          <w:sz w:val="28"/>
-          <w:szCs w:val="28"/>
-        </w:rPr>
-        <w:t xml:space="preserve"> with methods for </w:t>
+        <w:t xml:space="preserve">The IO.py contained a class Params with methods for </w:t>
       </w:r>
       <w:r>
         <w:rPr>
@@ -471,7 +471,16 @@
           <w:sz w:val="28"/>
           <w:szCs w:val="28"/>
         </w:rPr>
-        <w:t xml:space="preserve">The plot.py mainly contained methods for plotting log data </w:t>
+        <w:t xml:space="preserve">The plot.py mainly contained methods for plotting log </w:t>
+      </w:r>
+      <w:proofErr w:type="gramStart"/>
+      <w:r>
+        <w:rPr>
+          <w:rFonts w:ascii="Times New Roman" w:hAnsi="Times New Roman" w:cs="Times New Roman"/>
+          <w:sz w:val="28"/>
+          <w:szCs w:val="28"/>
+        </w:rPr>
+        <w:t xml:space="preserve">data </w:t>
       </w:r>
       <w:r>
         <w:rPr>
@@ -481,6 +490,7 @@
         </w:rPr>
         <w:t>.</w:t>
       </w:r>
+      <w:proofErr w:type="gramEnd"/>
     </w:p>
     <w:p>
       <w:pPr>
@@ -1083,7 +1093,16 @@
           <w:sz w:val="28"/>
           <w:szCs w:val="28"/>
         </w:rPr>
-        <w:t xml:space="preserve"> to S</w:t>
+        <w:t xml:space="preserve"> to </w:t>
+      </w:r>
+      <w:proofErr w:type="spellStart"/>
+      <w:r>
+        <w:rPr>
+          <w:rFonts w:ascii="Times New Roman" w:hAnsi="Times New Roman" w:cs="Times New Roman"/>
+          <w:sz w:val="28"/>
+          <w:szCs w:val="28"/>
+        </w:rPr>
+        <w:t>S</w:t>
       </w:r>
       <w:r>
         <w:rPr>
@@ -1094,6 +1113,7 @@
         </w:rPr>
         <w:t>hmin</w:t>
       </w:r>
+      <w:proofErr w:type="spellEnd"/>
       <w:r>
         <w:rPr>
           <w:rFonts w:ascii="Times New Roman" w:hAnsi="Times New Roman" w:cs="Times New Roman"/>
@@ -1127,35 +1147,104 @@
           <w:sz w:val="28"/>
           <w:szCs w:val="28"/>
         </w:rPr>
-        <w:t xml:space="preserve">Sen and </w:t>
+        <w:t>Sen and Ganguli (2019)</w:t>
+      </w:r>
+      <w:r>
+        <w:rPr>
+          <w:rFonts w:ascii="Times New Roman" w:hAnsi="Times New Roman" w:cs="Times New Roman"/>
+          <w:sz w:val="28"/>
+          <w:szCs w:val="28"/>
+        </w:rPr>
+        <w:t xml:space="preserve"> use fracture gradient as the S</w:t>
+      </w:r>
+      <w:r>
+        <w:rPr>
+          <w:rFonts w:ascii="Times New Roman" w:hAnsi="Times New Roman" w:cs="Times New Roman"/>
+          <w:sz w:val="28"/>
+          <w:szCs w:val="28"/>
+          <w:vertAlign w:val="subscript"/>
+        </w:rPr>
+        <w:t xml:space="preserve">hmin </w:t>
+      </w:r>
+      <w:r>
+        <w:rPr>
+          <w:rFonts w:ascii="Times New Roman" w:hAnsi="Times New Roman" w:cs="Times New Roman"/>
+          <w:sz w:val="28"/>
+          <w:szCs w:val="28"/>
+        </w:rPr>
+        <w:t xml:space="preserve">gradient and use the above relationship to calculate the </w:t>
       </w:r>
       <w:proofErr w:type="spellStart"/>
       <w:r>
         <w:rPr>
           <w:rFonts w:ascii="Times New Roman" w:hAnsi="Times New Roman" w:cs="Times New Roman"/>
-          <w:i/>
-          <w:sz w:val="28"/>
-          <w:szCs w:val="28"/>
-        </w:rPr>
-        <w:t>Ganguli</w:t>
+          <w:sz w:val="28"/>
+          <w:szCs w:val="28"/>
+        </w:rPr>
+        <w:t>S</w:t>
+      </w:r>
+      <w:r>
+        <w:rPr>
+          <w:rFonts w:ascii="Times New Roman" w:hAnsi="Times New Roman" w:cs="Times New Roman"/>
+          <w:sz w:val="28"/>
+          <w:szCs w:val="28"/>
+          <w:vertAlign w:val="subscript"/>
+        </w:rPr>
+        <w:t>Hmax</w:t>
       </w:r>
       <w:proofErr w:type="spellEnd"/>
       <w:r>
         <w:rPr>
           <w:rFonts w:ascii="Times New Roman" w:hAnsi="Times New Roman" w:cs="Times New Roman"/>
-          <w:i/>
-          <w:sz w:val="28"/>
-          <w:szCs w:val="28"/>
-        </w:rPr>
-        <w:t xml:space="preserve"> (2019)</w:t>
-      </w:r>
-      <w:r>
-        <w:rPr>
-          <w:rFonts w:ascii="Times New Roman" w:hAnsi="Times New Roman" w:cs="Times New Roman"/>
-          <w:sz w:val="28"/>
-          <w:szCs w:val="28"/>
-        </w:rPr>
-        <w:t xml:space="preserve"> use fracture gradient as the S</w:t>
+          <w:sz w:val="28"/>
+          <w:szCs w:val="28"/>
+        </w:rPr>
+        <w:t xml:space="preserve"> gradient for four wells in the </w:t>
+      </w:r>
+      <w:proofErr w:type="spellStart"/>
+      <w:r>
+        <w:rPr>
+          <w:rFonts w:ascii="Times New Roman" w:hAnsi="Times New Roman" w:cs="Times New Roman"/>
+          <w:sz w:val="28"/>
+          <w:szCs w:val="28"/>
+        </w:rPr>
+        <w:t>volve</w:t>
+      </w:r>
+      <w:proofErr w:type="spellEnd"/>
+      <w:r>
+        <w:rPr>
+          <w:rFonts w:ascii="Times New Roman" w:hAnsi="Times New Roman" w:cs="Times New Roman"/>
+          <w:sz w:val="28"/>
+          <w:szCs w:val="28"/>
+        </w:rPr>
+        <w:t xml:space="preserve"> field. Their findings </w:t>
+      </w:r>
+      <w:proofErr w:type="gramStart"/>
+      <w:r>
+        <w:rPr>
+          <w:rFonts w:ascii="Times New Roman" w:hAnsi="Times New Roman" w:cs="Times New Roman"/>
+          <w:sz w:val="28"/>
+          <w:szCs w:val="28"/>
+        </w:rPr>
+        <w:t>suggests</w:t>
+      </w:r>
+      <w:proofErr w:type="gramEnd"/>
+      <w:r>
+        <w:rPr>
+          <w:rFonts w:ascii="Times New Roman" w:hAnsi="Times New Roman" w:cs="Times New Roman"/>
+          <w:sz w:val="28"/>
+          <w:szCs w:val="28"/>
+        </w:rPr>
+        <w:t xml:space="preserve"> that </w:t>
+      </w:r>
+      <w:proofErr w:type="spellStart"/>
+      <w:r>
+        <w:rPr>
+          <w:rFonts w:ascii="Times New Roman" w:hAnsi="Times New Roman" w:cs="Times New Roman"/>
+          <w:sz w:val="28"/>
+          <w:szCs w:val="28"/>
+        </w:rPr>
+        <w:t>S</w:t>
       </w:r>
       <w:r>
         <w:rPr>
@@ -1164,15 +1253,16 @@
           <w:szCs w:val="28"/>
           <w:vertAlign w:val="subscript"/>
         </w:rPr>
-        <w:t xml:space="preserve">hmin </w:t>
-      </w:r>
-      <w:r>
-        <w:rPr>
-          <w:rFonts w:ascii="Times New Roman" w:hAnsi="Times New Roman" w:cs="Times New Roman"/>
-          <w:sz w:val="28"/>
-          <w:szCs w:val="28"/>
-        </w:rPr>
-        <w:t xml:space="preserve">gradient and use the above relationship to calculate the </w:t>
+        <w:t>v</w:t>
+      </w:r>
+      <w:proofErr w:type="spellEnd"/>
+      <w:r>
+        <w:rPr>
+          <w:rFonts w:ascii="Times New Roman" w:hAnsi="Times New Roman" w:cs="Times New Roman"/>
+          <w:sz w:val="28"/>
+          <w:szCs w:val="28"/>
+        </w:rPr>
+        <w:t>&gt;</w:t>
       </w:r>
       <w:proofErr w:type="spellStart"/>
       <w:r>
@@ -1199,7 +1289,7 @@
           <w:sz w:val="28"/>
           <w:szCs w:val="28"/>
         </w:rPr>
-        <w:t xml:space="preserve"> gradient for four wells in the </w:t>
+        <w:t>&gt;</w:t>
       </w:r>
       <w:proofErr w:type="spellStart"/>
       <w:r>
@@ -1208,70 +1298,18 @@
           <w:sz w:val="28"/>
           <w:szCs w:val="28"/>
         </w:rPr>
-        <w:t>volve</w:t>
+        <w:t>S</w:t>
+      </w:r>
+      <w:r>
+        <w:rPr>
+          <w:rFonts w:ascii="Times New Roman" w:hAnsi="Times New Roman" w:cs="Times New Roman"/>
+          <w:sz w:val="28"/>
+          <w:szCs w:val="28"/>
+          <w:vertAlign w:val="subscript"/>
+        </w:rPr>
+        <w:t>hmin</w:t>
       </w:r>
       <w:proofErr w:type="spellEnd"/>
-      <w:r>
-        <w:rPr>
-          <w:rFonts w:ascii="Times New Roman" w:hAnsi="Times New Roman" w:cs="Times New Roman"/>
-          <w:sz w:val="28"/>
-          <w:szCs w:val="28"/>
-        </w:rPr>
-        <w:t xml:space="preserve"> field. Their findings suggests that S</w:t>
-      </w:r>
-      <w:r>
-        <w:rPr>
-          <w:rFonts w:ascii="Times New Roman" w:hAnsi="Times New Roman" w:cs="Times New Roman"/>
-          <w:sz w:val="28"/>
-          <w:szCs w:val="28"/>
-          <w:vertAlign w:val="subscript"/>
-        </w:rPr>
-        <w:t>v</w:t>
-      </w:r>
-      <w:r>
-        <w:rPr>
-          <w:rFonts w:ascii="Times New Roman" w:hAnsi="Times New Roman" w:cs="Times New Roman"/>
-          <w:sz w:val="28"/>
-          <w:szCs w:val="28"/>
-        </w:rPr>
-        <w:t>&gt;</w:t>
-      </w:r>
-      <w:proofErr w:type="spellStart"/>
-      <w:r>
-        <w:rPr>
-          <w:rFonts w:ascii="Times New Roman" w:hAnsi="Times New Roman" w:cs="Times New Roman"/>
-          <w:sz w:val="28"/>
-          <w:szCs w:val="28"/>
-        </w:rPr>
-        <w:t>S</w:t>
-      </w:r>
-      <w:r>
-        <w:rPr>
-          <w:rFonts w:ascii="Times New Roman" w:hAnsi="Times New Roman" w:cs="Times New Roman"/>
-          <w:sz w:val="28"/>
-          <w:szCs w:val="28"/>
-          <w:vertAlign w:val="subscript"/>
-        </w:rPr>
-        <w:t>Hmax</w:t>
-      </w:r>
-      <w:proofErr w:type="spellEnd"/>
-      <w:r>
-        <w:rPr>
-          <w:rFonts w:ascii="Times New Roman" w:hAnsi="Times New Roman" w:cs="Times New Roman"/>
-          <w:sz w:val="28"/>
-          <w:szCs w:val="28"/>
-        </w:rPr>
-        <w:t>&gt;S</w:t>
-      </w:r>
-      <w:r>
-        <w:rPr>
-          <w:rFonts w:ascii="Times New Roman" w:hAnsi="Times New Roman" w:cs="Times New Roman"/>
-          <w:sz w:val="28"/>
-          <w:szCs w:val="28"/>
-          <w:vertAlign w:val="subscript"/>
-        </w:rPr>
-        <w:t>hmin</w:t>
-      </w:r>
       <w:r>
         <w:rPr>
           <w:rFonts w:ascii="Times New Roman" w:hAnsi="Times New Roman" w:cs="Times New Roman"/>
@@ -2697,92 +2735,187 @@
     </w:p>
     <w:p>
       <w:pPr>
-        <w:jc w:val="both"/>
+        <w:jc w:val="center"/>
         <w:rPr>
           <w:rFonts w:ascii="Times New Roman" w:eastAsiaTheme="minorEastAsia" w:hAnsi="Times New Roman" w:cs="Times New Roman"/>
           <w:sz w:val="28"/>
           <w:szCs w:val="28"/>
         </w:rPr>
       </w:pPr>
-      <m:oMathPara>
-        <m:oMath>
-          <m:r>
-            <w:rPr>
-              <w:rFonts w:ascii="Cambria Math" w:hAnsi="Cambria Math" w:cs="Times New Roman"/>
-              <w:sz w:val="28"/>
-              <w:szCs w:val="28"/>
-            </w:rPr>
-            <m:t>UCS=2.922</m:t>
-          </m:r>
-          <m:sSup>
-            <m:sSupPr>
-              <m:ctrlPr>
-                <w:rPr>
-                  <w:rFonts w:ascii="Cambria Math" w:hAnsi="Cambria Math" w:cs="Times New Roman"/>
-                  <w:i/>
-                  <w:sz w:val="28"/>
-                  <w:szCs w:val="28"/>
-                </w:rPr>
-              </m:ctrlPr>
-            </m:sSupPr>
-            <m:e>
-              <m:r>
-                <w:rPr>
-                  <w:rFonts w:ascii="Cambria Math" w:hAnsi="Cambria Math" w:cs="Times New Roman"/>
-                  <w:sz w:val="28"/>
-                  <w:szCs w:val="28"/>
-                </w:rPr>
-                <m:t>∅</m:t>
-              </m:r>
-            </m:e>
-            <m:sup>
-              <m:r>
-                <w:rPr>
-                  <w:rFonts w:ascii="Cambria Math" w:hAnsi="Cambria Math" w:cs="Times New Roman"/>
-                  <w:sz w:val="28"/>
-                  <w:szCs w:val="28"/>
-                </w:rPr>
-                <m:t>-0.96</m:t>
-              </m:r>
-            </m:sup>
-          </m:sSup>
-        </m:oMath>
-      </m:oMathPara>
-    </w:p>
-    <w:p>
-      <w:pPr>
-        <w:jc w:val="both"/>
+      <m:oMath>
+        <m:r>
+          <w:rPr>
+            <w:rFonts w:ascii="Cambria Math" w:hAnsi="Cambria Math" w:cs="Times New Roman"/>
+            <w:sz w:val="28"/>
+            <w:szCs w:val="28"/>
+          </w:rPr>
+          <m:t>UCS=2.922</m:t>
+        </m:r>
+        <m:sSup>
+          <m:sSupPr>
+            <m:ctrlPr>
+              <w:rPr>
+                <w:rFonts w:ascii="Cambria Math" w:hAnsi="Cambria Math" w:cs="Times New Roman"/>
+                <w:i/>
+                <w:sz w:val="28"/>
+                <w:szCs w:val="28"/>
+              </w:rPr>
+            </m:ctrlPr>
+          </m:sSupPr>
+          <m:e>
+            <m:r>
+              <w:rPr>
+                <w:rFonts w:ascii="Cambria Math" w:hAnsi="Cambria Math" w:cs="Times New Roman"/>
+                <w:sz w:val="28"/>
+                <w:szCs w:val="28"/>
+              </w:rPr>
+              <m:t>∅</m:t>
+            </m:r>
+          </m:e>
+          <m:sup>
+            <m:r>
+              <w:rPr>
+                <w:rFonts w:ascii="Cambria Math" w:hAnsi="Cambria Math" w:cs="Times New Roman"/>
+                <w:sz w:val="28"/>
+                <w:szCs w:val="28"/>
+              </w:rPr>
+              <m:t>-0.96</m:t>
+            </m:r>
+          </m:sup>
+        </m:sSup>
+      </m:oMath>
+      <w:r>
         <w:rPr>
           <w:rFonts w:ascii="Times New Roman" w:eastAsiaTheme="minorEastAsia" w:hAnsi="Times New Roman" w:cs="Times New Roman"/>
-          <w:sz w:val="28"/>
-          <w:szCs w:val="28"/>
-        </w:rPr>
-      </w:pPr>
-      <m:oMathPara>
-        <m:oMath>
-          <m:r>
-            <w:rPr>
-              <w:rFonts w:ascii="Cambria Math" w:hAnsi="Cambria Math" w:cs="Times New Roman"/>
-              <w:sz w:val="28"/>
-              <w:szCs w:val="28"/>
-            </w:rPr>
-            <m:t>UCS=2.28+4.1089E</m:t>
-          </m:r>
-        </m:oMath>
-      </m:oMathPara>
-    </w:p>
-    <w:p>
-      <w:pPr>
-        <w:jc w:val="both"/>
+          <w:i/>
+          <w:sz w:val="28"/>
+          <w:szCs w:val="28"/>
+        </w:rPr>
+        <w:t xml:space="preserve"> (</w:t>
+      </w:r>
+      <w:proofErr w:type="spellStart"/>
+      <w:r>
         <w:rPr>
           <w:rFonts w:ascii="Times New Roman" w:eastAsiaTheme="minorEastAsia" w:hAnsi="Times New Roman" w:cs="Times New Roman"/>
-          <w:sz w:val="28"/>
-          <w:szCs w:val="28"/>
-        </w:rPr>
-      </w:pPr>
+          <w:i/>
+          <w:sz w:val="28"/>
+          <w:szCs w:val="28"/>
+        </w:rPr>
+        <w:t>Horsrud</w:t>
+      </w:r>
+      <w:proofErr w:type="spellEnd"/>
       <w:r>
         <w:rPr>
           <w:rFonts w:ascii="Times New Roman" w:eastAsiaTheme="minorEastAsia" w:hAnsi="Times New Roman" w:cs="Times New Roman"/>
+          <w:i/>
+          <w:sz w:val="28"/>
+          <w:szCs w:val="28"/>
+        </w:rPr>
+        <w:t>, 2001)</w:t>
+      </w:r>
+    </w:p>
+    <w:p>
+      <w:pPr>
+        <w:jc w:val="center"/>
+        <w:rPr>
+          <w:rFonts w:ascii="Times New Roman" w:eastAsiaTheme="minorEastAsia" w:hAnsi="Times New Roman" w:cs="Times New Roman"/>
+          <w:sz w:val="28"/>
+          <w:szCs w:val="28"/>
+        </w:rPr>
+      </w:pPr>
+      <m:oMath>
+        <m:r>
+          <w:rPr>
+            <w:rFonts w:ascii="Cambria Math" w:hAnsi="Cambria Math" w:cs="Times New Roman"/>
+            <w:sz w:val="28"/>
+            <w:szCs w:val="28"/>
+          </w:rPr>
+          <m:t>UCS=2.28+4.1089E</m:t>
+        </m:r>
+      </m:oMath>
+      <w:r>
+        <w:rPr>
+          <w:rFonts w:ascii="Times New Roman" w:eastAsiaTheme="minorEastAsia" w:hAnsi="Times New Roman" w:cs="Times New Roman"/>
+          <w:sz w:val="28"/>
+          <w:szCs w:val="28"/>
+        </w:rPr>
+        <w:t xml:space="preserve"> </w:t>
+      </w:r>
+      <w:r>
+        <w:rPr>
+          <w:rFonts w:ascii="Times New Roman" w:eastAsiaTheme="minorEastAsia" w:hAnsi="Times New Roman" w:cs="Times New Roman"/>
+          <w:i/>
+          <w:sz w:val="28"/>
+          <w:szCs w:val="28"/>
+        </w:rPr>
+        <w:t>(</w:t>
+      </w:r>
+      <w:r>
+        <w:rPr>
+          <w:rFonts w:ascii="Times New Roman" w:eastAsiaTheme="minorEastAsia" w:hAnsi="Times New Roman" w:cs="Times New Roman"/>
+          <w:i/>
+          <w:sz w:val="28"/>
+          <w:szCs w:val="28"/>
+        </w:rPr>
+        <w:t>Bradford, 1998)</w:t>
+      </w:r>
+      <w:r>
+        <w:rPr>
+          <w:rFonts w:ascii="Times New Roman" w:eastAsiaTheme="minorEastAsia" w:hAnsi="Times New Roman" w:cs="Times New Roman"/>
+          <w:sz w:val="28"/>
+          <w:szCs w:val="28"/>
+        </w:rPr>
+        <w:t xml:space="preserve"> </w:t>
+      </w:r>
+    </w:p>
+    <w:p>
+      <w:pPr>
+        <w:jc w:val="both"/>
+        <w:rPr>
+          <w:rFonts w:ascii="Times New Roman" w:eastAsiaTheme="minorEastAsia" w:hAnsi="Times New Roman" w:cs="Times New Roman"/>
+          <w:sz w:val="28"/>
+          <w:szCs w:val="28"/>
+        </w:rPr>
+      </w:pPr>
+      <w:r>
+        <w:rPr>
+          <w:rFonts w:ascii="Times New Roman" w:eastAsiaTheme="minorEastAsia" w:hAnsi="Times New Roman" w:cs="Times New Roman"/>
+          <w:sz w:val="28"/>
+          <w:szCs w:val="28"/>
+        </w:rPr>
+        <w:t xml:space="preserve">However, the correlation is for North sea shale which does not yield in a good result for sandstone reserve like the </w:t>
+      </w:r>
+      <w:proofErr w:type="spellStart"/>
+      <w:r>
+        <w:rPr>
+          <w:rFonts w:ascii="Times New Roman" w:eastAsiaTheme="minorEastAsia" w:hAnsi="Times New Roman" w:cs="Times New Roman"/>
+          <w:sz w:val="28"/>
+          <w:szCs w:val="28"/>
+        </w:rPr>
+        <w:t>Volv</w:t>
+      </w:r>
+      <w:bookmarkStart w:id="0" w:name="_GoBack"/>
+      <w:bookmarkEnd w:id="0"/>
+      <w:r>
+        <w:rPr>
+          <w:rFonts w:ascii="Times New Roman" w:eastAsiaTheme="minorEastAsia" w:hAnsi="Times New Roman" w:cs="Times New Roman"/>
+          <w:sz w:val="28"/>
+          <w:szCs w:val="28"/>
+        </w:rPr>
+        <w:t>e</w:t>
+      </w:r>
+      <w:proofErr w:type="spellEnd"/>
+      <w:r>
+        <w:rPr>
+          <w:rFonts w:ascii="Times New Roman" w:eastAsiaTheme="minorEastAsia" w:hAnsi="Times New Roman" w:cs="Times New Roman"/>
+          <w:sz w:val="28"/>
+          <w:szCs w:val="28"/>
+        </w:rPr>
+        <w:t xml:space="preserve"> field. </w:t>
+      </w:r>
+      <w:r>
+        <w:rPr>
+          <w:rFonts w:ascii="Times New Roman" w:eastAsiaTheme="minorEastAsia" w:hAnsi="Times New Roman" w:cs="Times New Roman"/>
           <w:sz w:val="28"/>
           <w:szCs w:val="28"/>
         </w:rPr>
@@ -2807,11 +2940,10 @@
     </w:p>
     <w:p>
       <w:pPr>
-        <w:jc w:val="both"/>
-        <w:rPr>
-          <w:rFonts w:ascii="Times New Roman" w:eastAsiaTheme="minorEastAsia" w:hAnsi="Times New Roman" w:cs="Times New Roman"/>
-          <w:sz w:val="28"/>
-          <w:szCs w:val="28"/>
+        <w:jc w:val="center"/>
+        <w:rPr>
+          <w:rFonts w:eastAsiaTheme="minorEastAsia"/>
+          <w:sz w:val="24"/>
         </w:rPr>
       </w:pPr>
       <w:r>
@@ -2824,9 +2956,9 @@
         <w:lastRenderedPageBreak/>
         <w:drawing>
           <wp:inline distT="0" distB="0" distL="0" distR="0">
-            <wp:extent cx="5943600" cy="4491889"/>
-            <wp:effectExtent l="0" t="0" r="0" b="4445"/>
-            <wp:docPr id="1" name="Picture 1" descr="C:\Users\tajayi3\Desktop\MEM\Github Project Collaboration\PETE4241_19SP_ProjectCode\Results\GeoMech\15_9-F-1 C_GeoMechTVD.png"/>
+            <wp:extent cx="5941695" cy="5191125"/>
+            <wp:effectExtent l="0" t="0" r="1905" b="9525"/>
+            <wp:docPr id="1" name="Picture 1"/>
             <wp:cNvGraphicFramePr>
               <a:graphicFrameLocks xmlns:a="http://schemas.openxmlformats.org/drawingml/2006/main" noChangeAspect="1"/>
             </wp:cNvGraphicFramePr>
@@ -2847,7 +2979,6 @@
                         </a:ext>
                       </a:extLst>
                     </a:blip>
-                    <a:srcRect/>
                     <a:stretch>
                       <a:fillRect/>
                     </a:stretch>
@@ -2855,7 +2986,7 @@
                   <pic:spPr bwMode="auto">
                     <a:xfrm>
                       <a:off x="0" y="0"/>
-                      <a:ext cx="5943600" cy="4491889"/>
+                      <a:ext cx="5949676" cy="5198098"/>
                     </a:xfrm>
                     <a:prstGeom prst="rect">
                       <a:avLst/>
@@ -2871,15 +3002,200 @@
           </wp:inline>
         </w:drawing>
       </w:r>
+      <w:r>
+        <w:rPr>
+          <w:rFonts w:eastAsiaTheme="minorEastAsia"/>
+          <w:sz w:val="24"/>
+        </w:rPr>
+        <w:t xml:space="preserve">Fig: porosity, pore pressure and </w:t>
+      </w:r>
+      <w:proofErr w:type="spellStart"/>
+      <w:r>
+        <w:rPr>
+          <w:rFonts w:eastAsiaTheme="minorEastAsia"/>
+          <w:sz w:val="24"/>
+        </w:rPr>
+        <w:t>geomechanical</w:t>
+      </w:r>
+      <w:proofErr w:type="spellEnd"/>
+      <w:r>
+        <w:rPr>
+          <w:rFonts w:eastAsiaTheme="minorEastAsia"/>
+          <w:sz w:val="24"/>
+        </w:rPr>
+        <w:t xml:space="preserve"> properties calculated using well log data.</w:t>
+      </w:r>
+    </w:p>
+    <w:p>
+      <w:r>
+        <w:rPr>
+          <w:noProof/>
+        </w:rPr>
+        <w:lastRenderedPageBreak/>
+        <w:drawing>
+          <wp:anchor distT="0" distB="0" distL="114300" distR="114300" simplePos="0" relativeHeight="251659264" behindDoc="0" locked="0" layoutInCell="1" allowOverlap="1">
+            <wp:simplePos x="0" y="0"/>
+            <wp:positionH relativeFrom="page">
+              <wp:posOffset>3800475</wp:posOffset>
+            </wp:positionH>
+            <wp:positionV relativeFrom="paragraph">
+              <wp:posOffset>85725</wp:posOffset>
+            </wp:positionV>
+            <wp:extent cx="3188970" cy="4019550"/>
+            <wp:effectExtent l="0" t="0" r="0" b="0"/>
+            <wp:wrapSquare wrapText="bothSides"/>
+            <wp:docPr id="3" name="Picture 3"/>
+            <wp:cNvGraphicFramePr>
+              <a:graphicFrameLocks xmlns:a="http://schemas.openxmlformats.org/drawingml/2006/main" noChangeAspect="1"/>
+            </wp:cNvGraphicFramePr>
+            <a:graphic xmlns:a="http://schemas.openxmlformats.org/drawingml/2006/main">
+              <a:graphicData uri="http://schemas.openxmlformats.org/drawingml/2006/picture">
+                <pic:pic xmlns:pic="http://schemas.openxmlformats.org/drawingml/2006/picture">
+                  <pic:nvPicPr>
+                    <pic:cNvPr id="3" name="I-F-1B_Ppcompare.png"/>
+                    <pic:cNvPicPr/>
+                  </pic:nvPicPr>
+                  <pic:blipFill>
+                    <a:blip r:embed="rId6" cstate="print">
+                      <a:extLst>
+                        <a:ext uri="{28A0092B-C50C-407E-A947-70E740481C1C}">
+                          <a14:useLocalDpi xmlns:a14="http://schemas.microsoft.com/office/drawing/2010/main" val="0"/>
+                        </a:ext>
+                      </a:extLst>
+                    </a:blip>
+                    <a:stretch>
+                      <a:fillRect/>
+                    </a:stretch>
+                  </pic:blipFill>
+                  <pic:spPr>
+                    <a:xfrm>
+                      <a:off x="0" y="0"/>
+                      <a:ext cx="3188970" cy="4019550"/>
+                    </a:xfrm>
+                    <a:prstGeom prst="rect">
+                      <a:avLst/>
+                    </a:prstGeom>
+                  </pic:spPr>
+                </pic:pic>
+              </a:graphicData>
+            </a:graphic>
+            <wp14:sizeRelH relativeFrom="page">
+              <wp14:pctWidth>0</wp14:pctWidth>
+            </wp14:sizeRelH>
+            <wp14:sizeRelV relativeFrom="page">
+              <wp14:pctHeight>0</wp14:pctHeight>
+            </wp14:sizeRelV>
+          </wp:anchor>
+        </w:drawing>
+      </w:r>
+      <w:r>
+        <w:rPr>
+          <w:noProof/>
+        </w:rPr>
+        <w:drawing>
+          <wp:anchor distT="0" distB="0" distL="114300" distR="114300" simplePos="0" relativeHeight="251658240" behindDoc="0" locked="0" layoutInCell="1" allowOverlap="1">
+            <wp:simplePos x="0" y="0"/>
+            <wp:positionH relativeFrom="margin">
+              <wp:align>left</wp:align>
+            </wp:positionH>
+            <wp:positionV relativeFrom="paragraph">
+              <wp:posOffset>209550</wp:posOffset>
+            </wp:positionV>
+            <wp:extent cx="2895600" cy="3885565"/>
+            <wp:effectExtent l="0" t="0" r="0" b="635"/>
+            <wp:wrapSquare wrapText="bothSides"/>
+            <wp:docPr id="2" name="Picture 2"/>
+            <wp:cNvGraphicFramePr>
+              <a:graphicFrameLocks xmlns:a="http://schemas.openxmlformats.org/drawingml/2006/main" noChangeAspect="1"/>
+            </wp:cNvGraphicFramePr>
+            <a:graphic xmlns:a="http://schemas.openxmlformats.org/drawingml/2006/main">
+              <a:graphicData uri="http://schemas.openxmlformats.org/drawingml/2006/picture">
+                <pic:pic xmlns:pic="http://schemas.openxmlformats.org/drawingml/2006/picture">
+                  <pic:nvPicPr>
+                    <pic:cNvPr id="2" name="I-F-1B_POROcompare.png"/>
+                    <pic:cNvPicPr/>
+                  </pic:nvPicPr>
+                  <pic:blipFill>
+                    <a:blip r:embed="rId7" cstate="print">
+                      <a:extLst>
+                        <a:ext uri="{28A0092B-C50C-407E-A947-70E740481C1C}">
+                          <a14:useLocalDpi xmlns:a14="http://schemas.microsoft.com/office/drawing/2010/main" val="0"/>
+                        </a:ext>
+                      </a:extLst>
+                    </a:blip>
+                    <a:stretch>
+                      <a:fillRect/>
+                    </a:stretch>
+                  </pic:blipFill>
+                  <pic:spPr>
+                    <a:xfrm>
+                      <a:off x="0" y="0"/>
+                      <a:ext cx="2910033" cy="3905242"/>
+                    </a:xfrm>
+                    <a:prstGeom prst="rect">
+                      <a:avLst/>
+                    </a:prstGeom>
+                  </pic:spPr>
+                </pic:pic>
+              </a:graphicData>
+            </a:graphic>
+            <wp14:sizeRelH relativeFrom="page">
+              <wp14:pctWidth>0</wp14:pctWidth>
+            </wp14:sizeRelH>
+            <wp14:sizeRelV relativeFrom="page">
+              <wp14:pctHeight>0</wp14:pctHeight>
+            </wp14:sizeRelV>
+          </wp:anchor>
+        </w:drawing>
+      </w:r>
     </w:p>
     <w:p>
       <w:pPr>
         <w:pStyle w:val="Heading1"/>
-        <w:jc w:val="both"/>
-      </w:pPr>
-      <w:r>
+        <w:jc w:val="center"/>
         <w:rPr>
           <w:rFonts w:eastAsiaTheme="minorEastAsia"/>
+          <w:b w:val="0"/>
+          <w:sz w:val="24"/>
+        </w:rPr>
+      </w:pPr>
+    </w:p>
+    <w:p>
+      <w:pPr>
+        <w:pStyle w:val="Heading1"/>
+        <w:jc w:val="center"/>
+        <w:rPr>
+          <w:rFonts w:eastAsiaTheme="minorEastAsia"/>
+          <w:b w:val="0"/>
+          <w:sz w:val="24"/>
+        </w:rPr>
+      </w:pPr>
+      <w:r>
+        <w:rPr>
+          <w:rFonts w:eastAsiaTheme="minorEastAsia"/>
+          <w:b w:val="0"/>
+          <w:sz w:val="24"/>
+        </w:rPr>
+        <w:t>Fig: Porosity and pore pressure comparison of well log data and CMG data</w:t>
+      </w:r>
+    </w:p>
+    <w:p>
+      <w:pPr>
+        <w:pStyle w:val="Heading1"/>
+        <w:jc w:val="both"/>
+        <w:rPr>
+          <w:rFonts w:eastAsiaTheme="minorEastAsia"/>
+        </w:rPr>
+      </w:pPr>
+    </w:p>
+    <w:p>
+      <w:pPr>
+        <w:pStyle w:val="Heading1"/>
+        <w:jc w:val="both"/>
+      </w:pPr>
+      <w:r>
+        <w:rPr>
+          <w:rFonts w:eastAsiaTheme="minorEastAsia"/>
         </w:rPr>
         <w:t>GitHub Repository</w:t>
       </w:r>
@@ -2899,17 +3215,7 @@
           <w:sz w:val="28"/>
           <w:szCs w:val="28"/>
         </w:rPr>
-        <w:t>All other files have been uploaded to the GitHub reposit</w:t>
-      </w:r>
-      <w:bookmarkStart w:id="0" w:name="_GoBack"/>
-      <w:bookmarkEnd w:id="0"/>
-      <w:r>
-        <w:rPr>
-          <w:rFonts w:ascii="Times New Roman" w:hAnsi="Times New Roman" w:cs="Times New Roman"/>
-          <w:sz w:val="28"/>
-          <w:szCs w:val="28"/>
-        </w:rPr>
-        <w:t>ory</w:t>
+        <w:t>All other files have been uploaded to the GitHub repository</w:t>
       </w:r>
       <w:r>
         <w:rPr>
@@ -2919,7 +3225,7 @@
         </w:rPr>
         <w:t xml:space="preserve"> </w:t>
       </w:r>
-      <w:hyperlink r:id="rId6" w:history="1">
+      <w:hyperlink r:id="rId8" w:history="1">
         <w:r>
           <w:rPr>
             <w:rStyle w:val="Hyperlink"/>
@@ -2957,6 +3263,32 @@
           <w:szCs w:val="28"/>
         </w:rPr>
       </w:pPr>
+      <w:r>
+        <w:rPr>
+          <w:rFonts w:ascii="Times New Roman" w:hAnsi="Times New Roman" w:cs="Times New Roman"/>
+          <w:sz w:val="28"/>
+          <w:szCs w:val="28"/>
+        </w:rPr>
+        <w:t>Kalani, M., 2018. Multiscale seal characterization in the North Sea Implications from clay sedimentology, well logs interpretation and seismic analyses</w:t>
+      </w:r>
+      <w:r>
+        <w:rPr>
+          <w:rFonts w:ascii="Times New Roman" w:hAnsi="Times New Roman" w:cs="Times New Roman"/>
+          <w:sz w:val="28"/>
+          <w:szCs w:val="28"/>
+        </w:rPr>
+        <w:t>.</w:t>
+      </w:r>
+    </w:p>
+    <w:p>
+      <w:pPr>
+        <w:jc w:val="both"/>
+        <w:rPr>
+          <w:rFonts w:ascii="Times New Roman" w:hAnsi="Times New Roman" w:cs="Times New Roman"/>
+          <w:sz w:val="28"/>
+          <w:szCs w:val="28"/>
+        </w:rPr>
+      </w:pPr>
       <w:proofErr w:type="spellStart"/>
       <w:r>
         <w:rPr>
@@ -2964,7 +3296,7 @@
           <w:sz w:val="28"/>
           <w:szCs w:val="28"/>
         </w:rPr>
-        <w:t>Kalani</w:t>
+        <w:t>Karstens</w:t>
       </w:r>
       <w:proofErr w:type="spellEnd"/>
       <w:r>
@@ -2973,7 +3305,25 @@
           <w:sz w:val="28"/>
           <w:szCs w:val="28"/>
         </w:rPr>
-        <w:t>, M., 2018. Multiscale seal characterization in the North Sea Implications from clay sedimentology, well logs interpretation and seismic analyses</w:t>
+        <w:t>, J., 2015. Focused fluid conduits in the Southern Viking Graben and their implications for the Sleipner CO2 storage project (Doctoral dissertation, Christian-</w:t>
+      </w:r>
+      <w:proofErr w:type="spellStart"/>
+      <w:r>
+        <w:rPr>
+          <w:rFonts w:ascii="Times New Roman" w:hAnsi="Times New Roman" w:cs="Times New Roman"/>
+          <w:sz w:val="28"/>
+          <w:szCs w:val="28"/>
+        </w:rPr>
+        <w:t>Albrechts</w:t>
+      </w:r>
+      <w:proofErr w:type="spellEnd"/>
+      <w:r>
+        <w:rPr>
+          <w:rFonts w:ascii="Times New Roman" w:hAnsi="Times New Roman" w:cs="Times New Roman"/>
+          <w:sz w:val="28"/>
+          <w:szCs w:val="28"/>
+        </w:rPr>
+        <w:t>-Universität)</w:t>
       </w:r>
       <w:r>
         <w:rPr>
@@ -2993,6 +3343,14 @@
           <w:szCs w:val="28"/>
         </w:rPr>
       </w:pPr>
+      <w:r>
+        <w:rPr>
+          <w:rFonts w:ascii="Times New Roman" w:hAnsi="Times New Roman" w:cs="Times New Roman"/>
+          <w:sz w:val="28"/>
+          <w:szCs w:val="28"/>
+        </w:rPr>
+        <w:t xml:space="preserve">Lang, J., Li, S. and Zhang, J., 2011. Wellbore Stability Modeling and Real-Time </w:t>
+      </w:r>
       <w:proofErr w:type="spellStart"/>
       <w:r>
         <w:rPr>
@@ -3000,7 +3358,7 @@
           <w:sz w:val="28"/>
           <w:szCs w:val="28"/>
         </w:rPr>
-        <w:t>Karstens</w:t>
+        <w:t>Surveillence</w:t>
       </w:r>
       <w:proofErr w:type="spellEnd"/>
       <w:r>
@@ -3009,8 +3367,53 @@
           <w:sz w:val="28"/>
           <w:szCs w:val="28"/>
         </w:rPr>
-        <w:t xml:space="preserve">, J., 2015. Focused fluid conduits in the Southern Viking </w:t>
-      </w:r>
+        <w:t xml:space="preserve"> for Deepwater Drilling to Weak Bedding Planes and Depleted </w:t>
+      </w:r>
+      <w:r>
+        <w:rPr>
+          <w:rFonts w:ascii="Times New Roman" w:hAnsi="Times New Roman" w:cs="Times New Roman"/>
+          <w:sz w:val="28"/>
+          <w:szCs w:val="28"/>
+        </w:rPr>
+        <w:lastRenderedPageBreak/>
+        <w:t>Reservoirs. Presented at the SPE/IADC Drilling Conference and Exhibition, Mar 1-2. SPE-139708-MS</w:t>
+      </w:r>
+      <w:r>
+        <w:rPr>
+          <w:rFonts w:ascii="Times New Roman" w:hAnsi="Times New Roman" w:cs="Times New Roman"/>
+          <w:sz w:val="28"/>
+          <w:szCs w:val="28"/>
+        </w:rPr>
+        <w:t>.</w:t>
+      </w:r>
+    </w:p>
+    <w:p>
+      <w:pPr>
+        <w:jc w:val="both"/>
+        <w:rPr>
+          <w:rFonts w:ascii="Times New Roman" w:hAnsi="Times New Roman" w:cs="Times New Roman"/>
+          <w:sz w:val="28"/>
+          <w:szCs w:val="28"/>
+        </w:rPr>
+      </w:pPr>
+      <w:r>
+        <w:rPr>
+          <w:rFonts w:ascii="Times New Roman" w:hAnsi="Times New Roman" w:cs="Times New Roman"/>
+          <w:sz w:val="28"/>
+          <w:szCs w:val="28"/>
+        </w:rPr>
+        <w:t>Sen, S. &amp; Ganguli, S. (2019). Estimation of Pore Pressure and Fracture Gradient in Volve Field, Norwegian North Sea. SPE Journal. SPE-194578-MS.</w:t>
+      </w:r>
+    </w:p>
+    <w:p>
+      <w:pPr>
+        <w:jc w:val="both"/>
+        <w:rPr>
+          <w:rFonts w:ascii="Times New Roman" w:hAnsi="Times New Roman" w:cs="Times New Roman"/>
+          <w:sz w:val="28"/>
+          <w:szCs w:val="28"/>
+        </w:rPr>
+      </w:pPr>
       <w:proofErr w:type="spellStart"/>
       <w:r>
         <w:rPr>
@@ -3018,7 +3421,7 @@
           <w:sz w:val="28"/>
           <w:szCs w:val="28"/>
         </w:rPr>
-        <w:t>Graben</w:t>
+        <w:t>Sleipner</w:t>
       </w:r>
       <w:proofErr w:type="spellEnd"/>
       <w:r>
@@ -3027,7 +3430,7 @@
           <w:sz w:val="28"/>
           <w:szCs w:val="28"/>
         </w:rPr>
-        <w:t xml:space="preserve"> and their implications for the Sleipner CO2 storage project (Doctoral dissertation, Christian-</w:t>
+        <w:t xml:space="preserve"> </w:t>
       </w:r>
       <w:proofErr w:type="spellStart"/>
       <w:r>
@@ -3036,7 +3439,7 @@
           <w:sz w:val="28"/>
           <w:szCs w:val="28"/>
         </w:rPr>
-        <w:t>Albrechts</w:t>
+        <w:t>Øst</w:t>
       </w:r>
       <w:proofErr w:type="spellEnd"/>
       <w:r>
@@ -3045,7 +3448,7 @@
           <w:sz w:val="28"/>
           <w:szCs w:val="28"/>
         </w:rPr>
-        <w:t>-</w:t>
+        <w:t xml:space="preserve"> and </w:t>
       </w:r>
       <w:proofErr w:type="spellStart"/>
       <w:r>
@@ -3054,7 +3457,7 @@
           <w:sz w:val="28"/>
           <w:szCs w:val="28"/>
         </w:rPr>
-        <w:t>Universität</w:t>
+        <w:t>Volve</w:t>
       </w:r>
       <w:proofErr w:type="spellEnd"/>
       <w:r>
@@ -3063,7 +3466,25 @@
           <w:sz w:val="28"/>
           <w:szCs w:val="28"/>
         </w:rPr>
-        <w:t>)</w:t>
+        <w:t xml:space="preserve"> Model </w:t>
+      </w:r>
+      <w:proofErr w:type="spellStart"/>
+      <w:r>
+        <w:rPr>
+          <w:rFonts w:ascii="Times New Roman" w:hAnsi="Times New Roman" w:cs="Times New Roman"/>
+          <w:sz w:val="28"/>
+          <w:szCs w:val="28"/>
+        </w:rPr>
+        <w:t>Hugin</w:t>
+      </w:r>
+      <w:proofErr w:type="spellEnd"/>
+      <w:r>
+        <w:rPr>
+          <w:rFonts w:ascii="Times New Roman" w:hAnsi="Times New Roman" w:cs="Times New Roman"/>
+          <w:sz w:val="28"/>
+          <w:szCs w:val="28"/>
+        </w:rPr>
+        <w:t xml:space="preserve"> and Skagerrak Formation Petrophysical Evaluation, 2006</w:t>
       </w:r>
       <w:r>
         <w:rPr>
@@ -3089,7 +3510,7 @@
           <w:sz w:val="28"/>
           <w:szCs w:val="28"/>
         </w:rPr>
-        <w:t xml:space="preserve">Lang, J., Li, S. and Zhang, J., 2011. Wellbore Stability Modeling and Real-Time </w:t>
+        <w:t xml:space="preserve">Bradford, I. D. R., Fuller, J., Thompson, P. J., &amp; </w:t>
       </w:r>
       <w:proofErr w:type="spellStart"/>
       <w:r>
@@ -3098,7 +3519,7 @@
           <w:sz w:val="28"/>
           <w:szCs w:val="28"/>
         </w:rPr>
-        <w:t>Surveillence</w:t>
+        <w:t>Walsgrove</w:t>
       </w:r>
       <w:proofErr w:type="spellEnd"/>
       <w:r>
@@ -3107,7 +3528,7 @@
           <w:sz w:val="28"/>
           <w:szCs w:val="28"/>
         </w:rPr>
-        <w:t xml:space="preserve"> for Deepwater Drilling to Weak Bedding Planes and Depleted Reservoirs. Presented at the SPE/IADC Drilling Conference and Exhibition, Mar 1-2. SPE-139708-MS</w:t>
+        <w:t>, T. R. (1998, January 1). Benefits of Assessing the Solids Production Risk in a North Sea Reservoir using Elastoplastic Modelling. Society of Petroleum Engineers. doi:10.2118/47360-MS</w:t>
       </w:r>
       <w:r>
         <w:rPr>
@@ -3133,8 +3554,7 @@
           <w:sz w:val="28"/>
           <w:szCs w:val="28"/>
         </w:rPr>
-        <w:lastRenderedPageBreak/>
-        <w:t xml:space="preserve">Sen, S. &amp; </w:t>
+        <w:t xml:space="preserve">Per, </w:t>
       </w:r>
       <w:proofErr w:type="spellStart"/>
       <w:r>
@@ -3143,7 +3563,7 @@
           <w:sz w:val="28"/>
           <w:szCs w:val="28"/>
         </w:rPr>
-        <w:t>Ganguli</w:t>
+        <w:t>Horsrud</w:t>
       </w:r>
       <w:proofErr w:type="spellEnd"/>
       <w:r>
@@ -3152,161 +3572,37 @@
           <w:sz w:val="28"/>
           <w:szCs w:val="28"/>
         </w:rPr>
-        <w:t>, S. (2019). Estimation of Pore Pressure and Fracture Gradient in Volve Field, Norwegian North Sea. SPE Journal. SPE-194578-MS.</w:t>
-      </w:r>
-    </w:p>
-    <w:p>
-      <w:pPr>
-        <w:jc w:val="both"/>
-        <w:rPr>
-          <w:rFonts w:ascii="Times New Roman" w:hAnsi="Times New Roman" w:cs="Times New Roman"/>
-          <w:sz w:val="28"/>
-          <w:szCs w:val="28"/>
-        </w:rPr>
-      </w:pPr>
-      <w:r>
-        <w:rPr>
-          <w:rFonts w:ascii="Times New Roman" w:hAnsi="Times New Roman" w:cs="Times New Roman"/>
-          <w:sz w:val="28"/>
-          <w:szCs w:val="28"/>
-        </w:rPr>
-        <w:t xml:space="preserve">Sleipner </w:t>
-      </w:r>
-      <w:proofErr w:type="spellStart"/>
-      <w:r>
-        <w:rPr>
-          <w:rFonts w:ascii="Times New Roman" w:hAnsi="Times New Roman" w:cs="Times New Roman"/>
-          <w:sz w:val="28"/>
-          <w:szCs w:val="28"/>
-        </w:rPr>
-        <w:t>Øst</w:t>
-      </w:r>
-      <w:proofErr w:type="spellEnd"/>
-      <w:r>
-        <w:rPr>
-          <w:rFonts w:ascii="Times New Roman" w:hAnsi="Times New Roman" w:cs="Times New Roman"/>
-          <w:sz w:val="28"/>
-          <w:szCs w:val="28"/>
-        </w:rPr>
-        <w:t xml:space="preserve"> and Volve Model </w:t>
-      </w:r>
-      <w:proofErr w:type="spellStart"/>
-      <w:r>
-        <w:rPr>
-          <w:rFonts w:ascii="Times New Roman" w:hAnsi="Times New Roman" w:cs="Times New Roman"/>
-          <w:sz w:val="28"/>
-          <w:szCs w:val="28"/>
-        </w:rPr>
-        <w:t>Hugin</w:t>
-      </w:r>
-      <w:proofErr w:type="spellEnd"/>
-      <w:r>
-        <w:rPr>
-          <w:rFonts w:ascii="Times New Roman" w:hAnsi="Times New Roman" w:cs="Times New Roman"/>
-          <w:sz w:val="28"/>
-          <w:szCs w:val="28"/>
-        </w:rPr>
-        <w:t xml:space="preserve"> and Skagerrak Formation Petrophysical Evaluation, 2006</w:t>
-      </w:r>
-      <w:r>
-        <w:rPr>
-          <w:rFonts w:ascii="Times New Roman" w:hAnsi="Times New Roman" w:cs="Times New Roman"/>
-          <w:sz w:val="28"/>
-          <w:szCs w:val="28"/>
-        </w:rPr>
-        <w:t>.</w:t>
-      </w:r>
-    </w:p>
-    <w:p>
-      <w:pPr>
-        <w:jc w:val="both"/>
-        <w:rPr>
-          <w:rFonts w:ascii="Times New Roman" w:hAnsi="Times New Roman" w:cs="Times New Roman"/>
-          <w:sz w:val="28"/>
-          <w:szCs w:val="28"/>
-        </w:rPr>
-      </w:pPr>
-      <w:r>
-        <w:rPr>
-          <w:rFonts w:ascii="Times New Roman" w:hAnsi="Times New Roman" w:cs="Times New Roman"/>
-          <w:sz w:val="28"/>
-          <w:szCs w:val="28"/>
-        </w:rPr>
-        <w:t xml:space="preserve">Bradford, I. D. R., Fuller, J., Thompson, P. J., &amp; </w:t>
-      </w:r>
-      <w:proofErr w:type="spellStart"/>
-      <w:r>
-        <w:rPr>
-          <w:rFonts w:ascii="Times New Roman" w:hAnsi="Times New Roman" w:cs="Times New Roman"/>
-          <w:sz w:val="28"/>
-          <w:szCs w:val="28"/>
-        </w:rPr>
-        <w:t>Walsgrove</w:t>
-      </w:r>
-      <w:proofErr w:type="spellEnd"/>
-      <w:r>
-        <w:rPr>
-          <w:rFonts w:ascii="Times New Roman" w:hAnsi="Times New Roman" w:cs="Times New Roman"/>
-          <w:sz w:val="28"/>
-          <w:szCs w:val="28"/>
-        </w:rPr>
-        <w:t>, T. R. (1998, January 1). Benefits of Assessing the Solids Production Risk in a North Sea Reservoir using Elastoplastic Modelling. Society of Petroleum Engineers. doi:10.2118/47360-MS</w:t>
-      </w:r>
-      <w:r>
-        <w:rPr>
-          <w:rFonts w:ascii="Times New Roman" w:hAnsi="Times New Roman" w:cs="Times New Roman"/>
-          <w:sz w:val="28"/>
-          <w:szCs w:val="28"/>
-        </w:rPr>
-        <w:t>.</w:t>
-      </w:r>
-    </w:p>
-    <w:p>
-      <w:pPr>
-        <w:jc w:val="both"/>
-        <w:rPr>
-          <w:rFonts w:ascii="Times New Roman" w:hAnsi="Times New Roman" w:cs="Times New Roman"/>
-          <w:sz w:val="28"/>
-          <w:szCs w:val="28"/>
-        </w:rPr>
-      </w:pPr>
-      <w:r>
-        <w:rPr>
-          <w:rFonts w:ascii="Times New Roman" w:hAnsi="Times New Roman" w:cs="Times New Roman"/>
-          <w:sz w:val="28"/>
-          <w:szCs w:val="28"/>
-        </w:rPr>
-        <w:t xml:space="preserve">Per, </w:t>
-      </w:r>
-      <w:proofErr w:type="spellStart"/>
-      <w:r>
-        <w:rPr>
-          <w:rFonts w:ascii="Times New Roman" w:hAnsi="Times New Roman" w:cs="Times New Roman"/>
-          <w:sz w:val="28"/>
-          <w:szCs w:val="28"/>
-        </w:rPr>
-        <w:t>Horsrud</w:t>
-      </w:r>
-      <w:proofErr w:type="spellEnd"/>
-      <w:r>
-        <w:rPr>
-          <w:rFonts w:ascii="Times New Roman" w:hAnsi="Times New Roman" w:cs="Times New Roman"/>
-          <w:sz w:val="28"/>
-          <w:szCs w:val="28"/>
-        </w:rPr>
-        <w:t>. (2001). Estimating Mechanical Properties of Shale From Empirical Correlations. SPE Drilling &amp; Completion - SPE DRILL COMPLETION. 16. 68-73. 10.2118/56017-PA.</w:t>
-      </w:r>
-    </w:p>
-    <w:p>
-      <w:pPr>
-        <w:jc w:val="both"/>
-        <w:rPr>
-          <w:rFonts w:ascii="Times New Roman" w:hAnsi="Times New Roman" w:cs="Times New Roman"/>
-          <w:sz w:val="28"/>
-          <w:szCs w:val="28"/>
-        </w:rPr>
-      </w:pPr>
-      <w:hyperlink r:id="rId7" w:history="1">
+        <w:t xml:space="preserve">. (2001). Estimating Mechanical Properties of Shale </w:t>
+      </w:r>
+      <w:proofErr w:type="gramStart"/>
+      <w:r>
+        <w:rPr>
+          <w:rFonts w:ascii="Times New Roman" w:hAnsi="Times New Roman" w:cs="Times New Roman"/>
+          <w:sz w:val="28"/>
+          <w:szCs w:val="28"/>
+        </w:rPr>
+        <w:t>From</w:t>
+      </w:r>
+      <w:proofErr w:type="gramEnd"/>
+      <w:r>
+        <w:rPr>
+          <w:rFonts w:ascii="Times New Roman" w:hAnsi="Times New Roman" w:cs="Times New Roman"/>
+          <w:sz w:val="28"/>
+          <w:szCs w:val="28"/>
+        </w:rPr>
+        <w:t xml:space="preserve"> Empirical Correlations. SPE Drilling &amp; Completion - SPE DRILL COMPLETION. 16. 68-73. 10.2118/56017-PA.</w:t>
+      </w:r>
+    </w:p>
+    <w:p>
+      <w:pPr>
+        <w:jc w:val="both"/>
+        <w:rPr>
+          <w:rFonts w:ascii="Times New Roman" w:hAnsi="Times New Roman" w:cs="Times New Roman"/>
+          <w:sz w:val="28"/>
+          <w:szCs w:val="28"/>
+        </w:rPr>
+      </w:pPr>
+      <w:hyperlink r:id="rId9" w:history="1">
         <w:r>
           <w:rPr>
             <w:rStyle w:val="Hyperlink"/>
@@ -3327,7 +3623,7 @@
           <w:szCs w:val="28"/>
         </w:rPr>
       </w:pPr>
-      <w:hyperlink r:id="rId8" w:history="1">
+      <w:hyperlink r:id="rId10" w:history="1">
         <w:r>
           <w:rPr>
             <w:rStyle w:val="Hyperlink"/>
@@ -3359,7 +3655,7 @@
 </file>
 
 <file path=word/numbering.xml><?xml version="1.0" encoding="utf-8"?>
-<w:numbering xmlns:wpc="http://schemas.microsoft.com/office/word/2010/wordprocessingCanvas" xmlns:cx="http://schemas.microsoft.com/office/drawing/2014/chartex" xmlns:cx1="http://schemas.microsoft.com/office/drawing/2015/9/8/chartex" xmlns:mc="http://schemas.openxmlformats.org/markup-compatibility/2006" xmlns:o="urn:schemas-microsoft-com:office:office" xmlns:r="http://schemas.openxmlformats.org/officeDocument/2006/relationships" xmlns:m="http://schemas.openxmlformats.org/officeDocument/2006/math" xmlns:v="urn:schemas-microsoft-com:vml" xmlns:wp14="http://schemas.microsoft.com/office/word/2010/wordprocessingDrawing" xmlns:wp="http://schemas.openxmlformats.org/drawingml/2006/wordprocessingDrawing" xmlns:w10="urn:schemas-microsoft-com:office:word" xmlns:w="http://schemas.openxmlformats.org/wordprocessingml/2006/main" xmlns:w14="http://schemas.microsoft.com/office/word/2010/wordml" xmlns:w15="http://schemas.microsoft.com/office/word/2012/wordml" xmlns:w16se="http://schemas.microsoft.com/office/word/2015/wordml/symex" xmlns:wpg="http://schemas.microsoft.com/office/word/2010/wordprocessingGroup" xmlns:wpi="http://schemas.microsoft.com/office/word/2010/wordprocessingInk" xmlns:wne="http://schemas.microsoft.com/office/word/2006/wordml" xmlns:wps="http://schemas.microsoft.com/office/word/2010/wordprocessingShape" mc:Ignorable="w14 w15 w16se wp14">
+<w:numbering xmlns:wpc="http://schemas.microsoft.com/office/word/2010/wordprocessingCanvas" xmlns:cx="http://schemas.microsoft.com/office/drawing/2014/chartex" xmlns:cx1="http://schemas.microsoft.com/office/drawing/2015/9/8/chartex" xmlns:cx2="http://schemas.microsoft.com/office/drawing/2015/10/21/chartex" xmlns:cx3="http://schemas.microsoft.com/office/drawing/2016/5/9/chartex" xmlns:cx4="http://schemas.microsoft.com/office/drawing/2016/5/10/chartex" xmlns:cx5="http://schemas.microsoft.com/office/drawing/2016/5/11/chartex" xmlns:cx6="http://schemas.microsoft.com/office/drawing/2016/5/12/chartex" xmlns:cx7="http://schemas.microsoft.com/office/drawing/2016/5/13/chartex" xmlns:cx8="http://schemas.microsoft.com/office/drawing/2016/5/14/chartex" xmlns:mc="http://schemas.openxmlformats.org/markup-compatibility/2006" xmlns:aink="http://schemas.microsoft.com/office/drawing/2016/ink" xmlns:am3d="http://schemas.microsoft.com/office/drawing/2017/model3d" xmlns:o="urn:schemas-microsoft-com:office:office" xmlns:r="http://schemas.openxmlformats.org/officeDocument/2006/relationships" xmlns:m="http://schemas.openxmlformats.org/officeDocument/2006/math" xmlns:v="urn:schemas-microsoft-com:vml" xmlns:wp14="http://schemas.microsoft.com/office/word/2010/wordprocessingDrawing" xmlns:wp="http://schemas.openxmlformats.org/drawingml/2006/wordprocessingDrawing" xmlns:w10="urn:schemas-microsoft-com:office:word" xmlns:w="http://schemas.openxmlformats.org/wordprocessingml/2006/main" xmlns:w14="http://schemas.microsoft.com/office/word/2010/wordml" xmlns:w15="http://schemas.microsoft.com/office/word/2012/wordml" xmlns:w16cid="http://schemas.microsoft.com/office/word/2016/wordml/cid" xmlns:w16se="http://schemas.microsoft.com/office/word/2015/wordml/symex" xmlns:wpg="http://schemas.microsoft.com/office/word/2010/wordprocessingGroup" xmlns:wpi="http://schemas.microsoft.com/office/word/2010/wordprocessingInk" xmlns:wne="http://schemas.microsoft.com/office/word/2006/wordml" xmlns:wps="http://schemas.microsoft.com/office/word/2010/wordprocessingShape" mc:Ignorable="w14 w15 w16se w16cid wp14">
   <w:abstractNum w:abstractNumId="0" w15:restartNumberingAfterBreak="0">
     <w:nsid w:val="04851E8E"/>
     <w:multiLevelType w:val="hybridMultilevel"/>
@@ -3456,7 +3752,7 @@
 </file>
 
 <file path=word/styles.xml><?xml version="1.0" encoding="utf-8"?>
-<w:styles xmlns:mc="http://schemas.openxmlformats.org/markup-compatibility/2006" xmlns:r="http://schemas.openxmlformats.org/officeDocument/2006/relationships" xmlns:w="http://schemas.openxmlformats.org/wordprocessingml/2006/main" xmlns:w14="http://schemas.microsoft.com/office/word/2010/wordml" xmlns:w15="http://schemas.microsoft.com/office/word/2012/wordml" xmlns:w16se="http://schemas.microsoft.com/office/word/2015/wordml/symex" mc:Ignorable="w14 w15 w16se">
+<w:styles xmlns:mc="http://schemas.openxmlformats.org/markup-compatibility/2006" xmlns:r="http://schemas.openxmlformats.org/officeDocument/2006/relationships" xmlns:w="http://schemas.openxmlformats.org/wordprocessingml/2006/main" xmlns:w14="http://schemas.microsoft.com/office/word/2010/wordml" xmlns:w15="http://schemas.microsoft.com/office/word/2012/wordml" xmlns:w16cid="http://schemas.microsoft.com/office/word/2016/wordml/cid" xmlns:w16se="http://schemas.microsoft.com/office/word/2015/wordml/symex" mc:Ignorable="w14 w15 w16se w16cid">
   <w:docDefaults>
     <w:rPrDefault>
       <w:rPr>
@@ -3472,7 +3768,7 @@
       </w:pPr>
     </w:pPrDefault>
   </w:docDefaults>
-  <w:latentStyles w:defLockedState="0" w:defUIPriority="99" w:defSemiHidden="0" w:defUnhideWhenUsed="0" w:defQFormat="0" w:count="371">
+  <w:latentStyles w:defLockedState="0" w:defUIPriority="99" w:defSemiHidden="0" w:defUnhideWhenUsed="0" w:defQFormat="0" w:count="375">
     <w:lsdException w:name="Normal" w:uiPriority="0" w:qFormat="1"/>
     <w:lsdException w:name="heading 1" w:uiPriority="9" w:qFormat="1"/>
     <w:lsdException w:name="heading 2" w:semiHidden="1" w:uiPriority="9" w:unhideWhenUsed="1" w:qFormat="1"/>
@@ -3578,7 +3874,6 @@
     <w:lsdException w:name="HTML Sample" w:semiHidden="1" w:unhideWhenUsed="1"/>
     <w:lsdException w:name="HTML Typewriter" w:semiHidden="1" w:unhideWhenUsed="1"/>
     <w:lsdException w:name="HTML Variable" w:semiHidden="1" w:unhideWhenUsed="1"/>
-    <w:lsdException w:name="Normal Table" w:semiHidden="1" w:unhideWhenUsed="1"/>
     <w:lsdException w:name="annotation subject" w:semiHidden="1" w:unhideWhenUsed="1"/>
     <w:lsdException w:name="No List" w:semiHidden="1" w:unhideWhenUsed="1"/>
     <w:lsdException w:name="Outline List 1" w:semiHidden="1" w:unhideWhenUsed="1"/>
@@ -3622,10 +3917,8 @@
     <w:lsdException w:name="Table Elegant" w:semiHidden="1" w:unhideWhenUsed="1"/>
     <w:lsdException w:name="Table Professional" w:semiHidden="1" w:unhideWhenUsed="1"/>
     <w:lsdException w:name="Table Subtle 1" w:semiHidden="1" w:unhideWhenUsed="1"/>
-    <w:lsdException w:name="Table Subtle 2" w:semiHidden="1" w:unhideWhenUsed="1"/>
     <w:lsdException w:name="Table Web 1" w:semiHidden="1" w:unhideWhenUsed="1"/>
     <w:lsdException w:name="Table Web 2" w:semiHidden="1" w:unhideWhenUsed="1"/>
-    <w:lsdException w:name="Table Web 3" w:semiHidden="1" w:unhideWhenUsed="1"/>
     <w:lsdException w:name="Balloon Text" w:semiHidden="1" w:unhideWhenUsed="1"/>
     <w:lsdException w:name="Table Grid" w:uiPriority="39"/>
     <w:lsdException w:name="Table Theme" w:semiHidden="1" w:unhideWhenUsed="1"/>
@@ -3844,6 +4137,10 @@
     <w:lsdException w:name="List Table 5 Dark Accent 6" w:uiPriority="50"/>
     <w:lsdException w:name="List Table 6 Colorful Accent 6" w:uiPriority="51"/>
     <w:lsdException w:name="List Table 7 Colorful Accent 6" w:uiPriority="52"/>
+    <w:lsdException w:name="Mention" w:semiHidden="1" w:unhideWhenUsed="1"/>
+    <w:lsdException w:name="Smart Hyperlink" w:semiHidden="1" w:unhideWhenUsed="1"/>
+    <w:lsdException w:name="Hashtag" w:semiHidden="1" w:unhideWhenUsed="1"/>
+    <w:lsdException w:name="Unresolved Mention" w:semiHidden="1" w:unhideWhenUsed="1"/>
   </w:latentStyles>
   <w:style w:type="paragraph" w:default="1" w:styleId="Normal">
     <w:name w:val="Normal"/>

</xml_diff>

<commit_message>
Revert "Add files via upload"
This reverts commit e97c4d146b9fa07be27e5d1e6409b71ad2563c26.
</commit_message>
<xml_diff>
--- a/Project Summary Part 1 - Volve Field.docx
+++ b/Project Summary Part 1 - Volve Field.docx
@@ -1,6 +1,6 @@
 
 <file path=word/document.xml><?xml version="1.0" encoding="utf-8"?>
-<w:document xmlns:wpc="http://schemas.microsoft.com/office/word/2010/wordprocessingCanvas" xmlns:cx="http://schemas.microsoft.com/office/drawing/2014/chartex" xmlns:cx1="http://schemas.microsoft.com/office/drawing/2015/9/8/chartex" xmlns:cx2="http://schemas.microsoft.com/office/drawing/2015/10/21/chartex" xmlns:cx3="http://schemas.microsoft.com/office/drawing/2016/5/9/chartex" xmlns:cx4="http://schemas.microsoft.com/office/drawing/2016/5/10/chartex" xmlns:cx5="http://schemas.microsoft.com/office/drawing/2016/5/11/chartex" xmlns:cx6="http://schemas.microsoft.com/office/drawing/2016/5/12/chartex" xmlns:cx7="http://schemas.microsoft.com/office/drawing/2016/5/13/chartex" xmlns:cx8="http://schemas.microsoft.com/office/drawing/2016/5/14/chartex" xmlns:mc="http://schemas.openxmlformats.org/markup-compatibility/2006" xmlns:aink="http://schemas.microsoft.com/office/drawing/2016/ink" xmlns:am3d="http://schemas.microsoft.com/office/drawing/2017/model3d" xmlns:o="urn:schemas-microsoft-com:office:office" xmlns:r="http://schemas.openxmlformats.org/officeDocument/2006/relationships" xmlns:m="http://schemas.openxmlformats.org/officeDocument/2006/math" xmlns:v="urn:schemas-microsoft-com:vml" xmlns:wp14="http://schemas.microsoft.com/office/word/2010/wordprocessingDrawing" xmlns:wp="http://schemas.openxmlformats.org/drawingml/2006/wordprocessingDrawing" xmlns:w10="urn:schemas-microsoft-com:office:word" xmlns:w="http://schemas.openxmlformats.org/wordprocessingml/2006/main" xmlns:w14="http://schemas.microsoft.com/office/word/2010/wordml" xmlns:w15="http://schemas.microsoft.com/office/word/2012/wordml" xmlns:w16cid="http://schemas.microsoft.com/office/word/2016/wordml/cid" xmlns:w16se="http://schemas.microsoft.com/office/word/2015/wordml/symex" xmlns:wpg="http://schemas.microsoft.com/office/word/2010/wordprocessingGroup" xmlns:wpi="http://schemas.microsoft.com/office/word/2010/wordprocessingInk" xmlns:wne="http://schemas.microsoft.com/office/word/2006/wordml" xmlns:wps="http://schemas.microsoft.com/office/word/2010/wordprocessingShape" mc:Ignorable="w14 w15 w16se w16cid wp14">
+<w:document xmlns:wpc="http://schemas.microsoft.com/office/word/2010/wordprocessingCanvas" xmlns:cx="http://schemas.microsoft.com/office/drawing/2014/chartex" xmlns:cx1="http://schemas.microsoft.com/office/drawing/2015/9/8/chartex" xmlns:mc="http://schemas.openxmlformats.org/markup-compatibility/2006" xmlns:o="urn:schemas-microsoft-com:office:office" xmlns:r="http://schemas.openxmlformats.org/officeDocument/2006/relationships" xmlns:m="http://schemas.openxmlformats.org/officeDocument/2006/math" xmlns:v="urn:schemas-microsoft-com:vml" xmlns:wp14="http://schemas.microsoft.com/office/word/2010/wordprocessingDrawing" xmlns:wp="http://schemas.openxmlformats.org/drawingml/2006/wordprocessingDrawing" xmlns:w10="urn:schemas-microsoft-com:office:word" xmlns:w="http://schemas.openxmlformats.org/wordprocessingml/2006/main" xmlns:w14="http://schemas.microsoft.com/office/word/2010/wordml" xmlns:w15="http://schemas.microsoft.com/office/word/2012/wordml" xmlns:w16se="http://schemas.microsoft.com/office/word/2015/wordml/symex" xmlns:wpg="http://schemas.microsoft.com/office/word/2010/wordprocessingGroup" xmlns:wpi="http://schemas.microsoft.com/office/word/2010/wordprocessingInk" xmlns:wne="http://schemas.microsoft.com/office/word/2006/wordml" xmlns:wps="http://schemas.microsoft.com/office/word/2010/wordprocessingShape" mc:Ignorable="w14 w15 w16se wp14">
   <w:body>
     <w:p>
       <w:pPr>
@@ -75,23 +75,7 @@
           <w:sz w:val="28"/>
           <w:szCs w:val="28"/>
         </w:rPr>
-        <w:t>r</w:t>
-      </w:r>
-      <w:r>
-        <w:rPr>
-          <w:rFonts w:ascii="Times New Roman" w:hAnsi="Times New Roman" w:cs="Times New Roman"/>
-          <w:sz w:val="28"/>
-          <w:szCs w:val="28"/>
-        </w:rPr>
-        <w:t>s</w:t>
-      </w:r>
-      <w:r>
-        <w:rPr>
-          <w:rFonts w:ascii="Times New Roman" w:hAnsi="Times New Roman" w:cs="Times New Roman"/>
-          <w:sz w:val="28"/>
-          <w:szCs w:val="28"/>
-        </w:rPr>
-        <w:t xml:space="preserve"> </w:t>
+        <w:t xml:space="preserve">r </w:t>
       </w:r>
       <w:r>
         <w:rPr>
@@ -345,7 +329,6 @@
         <w:t xml:space="preserve">The Python library contained the script files IO.py, </w:t>
       </w:r>
       <w:proofErr w:type="spellStart"/>
-      <w:proofErr w:type="gramStart"/>
       <w:r>
         <w:rPr>
           <w:rFonts w:ascii="Times New Roman" w:hAnsi="Times New Roman" w:cs="Times New Roman"/>
@@ -355,7 +338,6 @@
         <w:t>plot,py</w:t>
       </w:r>
       <w:proofErr w:type="spellEnd"/>
-      <w:proofErr w:type="gramEnd"/>
       <w:r>
         <w:rPr>
           <w:rFonts w:ascii="Times New Roman" w:hAnsi="Times New Roman" w:cs="Times New Roman"/>
@@ -385,7 +367,25 @@
           <w:sz w:val="28"/>
           <w:szCs w:val="28"/>
         </w:rPr>
-        <w:t xml:space="preserve">The IO.py contained a class Params with methods for </w:t>
+        <w:t xml:space="preserve">The IO.py contained a class </w:t>
+      </w:r>
+      <w:proofErr w:type="spellStart"/>
+      <w:r>
+        <w:rPr>
+          <w:rFonts w:ascii="Times New Roman" w:hAnsi="Times New Roman" w:cs="Times New Roman"/>
+          <w:sz w:val="28"/>
+          <w:szCs w:val="28"/>
+        </w:rPr>
+        <w:t>Params</w:t>
+      </w:r>
+      <w:proofErr w:type="spellEnd"/>
+      <w:r>
+        <w:rPr>
+          <w:rFonts w:ascii="Times New Roman" w:hAnsi="Times New Roman" w:cs="Times New Roman"/>
+          <w:sz w:val="28"/>
+          <w:szCs w:val="28"/>
+        </w:rPr>
+        <w:t xml:space="preserve"> with methods for </w:t>
       </w:r>
       <w:r>
         <w:rPr>
@@ -471,16 +471,7 @@
           <w:sz w:val="28"/>
           <w:szCs w:val="28"/>
         </w:rPr>
-        <w:t xml:space="preserve">The plot.py mainly contained methods for plotting log </w:t>
-      </w:r>
-      <w:proofErr w:type="gramStart"/>
-      <w:r>
-        <w:rPr>
-          <w:rFonts w:ascii="Times New Roman" w:hAnsi="Times New Roman" w:cs="Times New Roman"/>
-          <w:sz w:val="28"/>
-          <w:szCs w:val="28"/>
-        </w:rPr>
-        <w:t xml:space="preserve">data </w:t>
+        <w:t xml:space="preserve">The plot.py mainly contained methods for plotting log data </w:t>
       </w:r>
       <w:r>
         <w:rPr>
@@ -490,7 +481,6 @@
         </w:rPr>
         <w:t>.</w:t>
       </w:r>
-      <w:proofErr w:type="gramEnd"/>
     </w:p>
     <w:p>
       <w:pPr>
@@ -1093,12 +1083,101 @@
           <w:sz w:val="28"/>
           <w:szCs w:val="28"/>
         </w:rPr>
-        <w:t xml:space="preserve"> to </w:t>
+        <w:t xml:space="preserve"> to S</w:t>
+      </w:r>
+      <w:r>
+        <w:rPr>
+          <w:rFonts w:ascii="Times New Roman" w:hAnsi="Times New Roman" w:cs="Times New Roman"/>
+          <w:sz w:val="28"/>
+          <w:szCs w:val="28"/>
+          <w:vertAlign w:val="subscript"/>
+        </w:rPr>
+        <w:t>hmin</w:t>
+      </w:r>
+      <w:r>
+        <w:rPr>
+          <w:rFonts w:ascii="Times New Roman" w:hAnsi="Times New Roman" w:cs="Times New Roman"/>
+          <w:sz w:val="28"/>
+          <w:szCs w:val="28"/>
+        </w:rPr>
+        <w:t xml:space="preserve">. It ranges from 0 to 2 where k=0 represents isotropic horizontal stress system.  </w:t>
+      </w:r>
+    </w:p>
+    <w:p>
+      <w:pPr>
+        <w:jc w:val="both"/>
+        <w:rPr>
+          <w:rFonts w:ascii="Times New Roman" w:hAnsi="Times New Roman" w:cs="Times New Roman"/>
+          <w:sz w:val="28"/>
+          <w:szCs w:val="28"/>
+        </w:rPr>
+      </w:pPr>
+      <w:r>
+        <w:rPr>
+          <w:rFonts w:ascii="Times New Roman" w:hAnsi="Times New Roman" w:cs="Times New Roman"/>
+          <w:sz w:val="28"/>
+          <w:szCs w:val="28"/>
+        </w:rPr>
+        <w:t xml:space="preserve">Among limited stress regime studies available for Volve field, </w:t>
+      </w:r>
+      <w:r>
+        <w:rPr>
+          <w:rFonts w:ascii="Times New Roman" w:hAnsi="Times New Roman" w:cs="Times New Roman"/>
+          <w:i/>
+          <w:sz w:val="28"/>
+          <w:szCs w:val="28"/>
+        </w:rPr>
+        <w:t xml:space="preserve">Sen and </w:t>
       </w:r>
       <w:proofErr w:type="spellStart"/>
       <w:r>
         <w:rPr>
           <w:rFonts w:ascii="Times New Roman" w:hAnsi="Times New Roman" w:cs="Times New Roman"/>
+          <w:i/>
+          <w:sz w:val="28"/>
+          <w:szCs w:val="28"/>
+        </w:rPr>
+        <w:t>Ganguli</w:t>
+      </w:r>
+      <w:proofErr w:type="spellEnd"/>
+      <w:r>
+        <w:rPr>
+          <w:rFonts w:ascii="Times New Roman" w:hAnsi="Times New Roman" w:cs="Times New Roman"/>
+          <w:i/>
+          <w:sz w:val="28"/>
+          <w:szCs w:val="28"/>
+        </w:rPr>
+        <w:t xml:space="preserve"> (2019)</w:t>
+      </w:r>
+      <w:r>
+        <w:rPr>
+          <w:rFonts w:ascii="Times New Roman" w:hAnsi="Times New Roman" w:cs="Times New Roman"/>
+          <w:sz w:val="28"/>
+          <w:szCs w:val="28"/>
+        </w:rPr>
+        <w:t xml:space="preserve"> use fracture gradient as the S</w:t>
+      </w:r>
+      <w:r>
+        <w:rPr>
+          <w:rFonts w:ascii="Times New Roman" w:hAnsi="Times New Roman" w:cs="Times New Roman"/>
+          <w:sz w:val="28"/>
+          <w:szCs w:val="28"/>
+          <w:vertAlign w:val="subscript"/>
+        </w:rPr>
+        <w:t xml:space="preserve">hmin </w:t>
+      </w:r>
+      <w:r>
+        <w:rPr>
+          <w:rFonts w:ascii="Times New Roman" w:hAnsi="Times New Roman" w:cs="Times New Roman"/>
+          <w:sz w:val="28"/>
+          <w:szCs w:val="28"/>
+        </w:rPr>
+        <w:t xml:space="preserve">gradient and use the above relationship to calculate the </w:t>
+      </w:r>
+      <w:proofErr w:type="spellStart"/>
+      <w:r>
+        <w:rPr>
+          <w:rFonts w:ascii="Times New Roman" w:hAnsi="Times New Roman" w:cs="Times New Roman"/>
           <w:sz w:val="28"/>
           <w:szCs w:val="28"/>
         </w:rPr>
@@ -1111,205 +1190,88 @@
           <w:szCs w:val="28"/>
           <w:vertAlign w:val="subscript"/>
         </w:rPr>
+        <w:t>Hmax</w:t>
+      </w:r>
+      <w:proofErr w:type="spellEnd"/>
+      <w:r>
+        <w:rPr>
+          <w:rFonts w:ascii="Times New Roman" w:hAnsi="Times New Roman" w:cs="Times New Roman"/>
+          <w:sz w:val="28"/>
+          <w:szCs w:val="28"/>
+        </w:rPr>
+        <w:t xml:space="preserve"> gradient for four wells in the </w:t>
+      </w:r>
+      <w:proofErr w:type="spellStart"/>
+      <w:r>
+        <w:rPr>
+          <w:rFonts w:ascii="Times New Roman" w:hAnsi="Times New Roman" w:cs="Times New Roman"/>
+          <w:sz w:val="28"/>
+          <w:szCs w:val="28"/>
+        </w:rPr>
+        <w:t>volve</w:t>
+      </w:r>
+      <w:proofErr w:type="spellEnd"/>
+      <w:r>
+        <w:rPr>
+          <w:rFonts w:ascii="Times New Roman" w:hAnsi="Times New Roman" w:cs="Times New Roman"/>
+          <w:sz w:val="28"/>
+          <w:szCs w:val="28"/>
+        </w:rPr>
+        <w:t xml:space="preserve"> field. Their findings suggests that S</w:t>
+      </w:r>
+      <w:r>
+        <w:rPr>
+          <w:rFonts w:ascii="Times New Roman" w:hAnsi="Times New Roman" w:cs="Times New Roman"/>
+          <w:sz w:val="28"/>
+          <w:szCs w:val="28"/>
+          <w:vertAlign w:val="subscript"/>
+        </w:rPr>
+        <w:t>v</w:t>
+      </w:r>
+      <w:r>
+        <w:rPr>
+          <w:rFonts w:ascii="Times New Roman" w:hAnsi="Times New Roman" w:cs="Times New Roman"/>
+          <w:sz w:val="28"/>
+          <w:szCs w:val="28"/>
+        </w:rPr>
+        <w:t>&gt;</w:t>
+      </w:r>
+      <w:proofErr w:type="spellStart"/>
+      <w:r>
+        <w:rPr>
+          <w:rFonts w:ascii="Times New Roman" w:hAnsi="Times New Roman" w:cs="Times New Roman"/>
+          <w:sz w:val="28"/>
+          <w:szCs w:val="28"/>
+        </w:rPr>
+        <w:t>S</w:t>
+      </w:r>
+      <w:r>
+        <w:rPr>
+          <w:rFonts w:ascii="Times New Roman" w:hAnsi="Times New Roman" w:cs="Times New Roman"/>
+          <w:sz w:val="28"/>
+          <w:szCs w:val="28"/>
+          <w:vertAlign w:val="subscript"/>
+        </w:rPr>
+        <w:t>Hmax</w:t>
+      </w:r>
+      <w:proofErr w:type="spellEnd"/>
+      <w:r>
+        <w:rPr>
+          <w:rFonts w:ascii="Times New Roman" w:hAnsi="Times New Roman" w:cs="Times New Roman"/>
+          <w:sz w:val="28"/>
+          <w:szCs w:val="28"/>
+        </w:rPr>
+        <w:t>&gt;S</w:t>
+      </w:r>
+      <w:r>
+        <w:rPr>
+          <w:rFonts w:ascii="Times New Roman" w:hAnsi="Times New Roman" w:cs="Times New Roman"/>
+          <w:sz w:val="28"/>
+          <w:szCs w:val="28"/>
+          <w:vertAlign w:val="subscript"/>
+        </w:rPr>
         <w:t>hmin</w:t>
       </w:r>
-      <w:proofErr w:type="spellEnd"/>
-      <w:r>
-        <w:rPr>
-          <w:rFonts w:ascii="Times New Roman" w:hAnsi="Times New Roman" w:cs="Times New Roman"/>
-          <w:sz w:val="28"/>
-          <w:szCs w:val="28"/>
-        </w:rPr>
-        <w:t xml:space="preserve">. It ranges from 0 to 2 where k=0 represents isotropic horizontal stress system.  </w:t>
-      </w:r>
-    </w:p>
-    <w:p>
-      <w:pPr>
-        <w:jc w:val="both"/>
-        <w:rPr>
-          <w:rFonts w:ascii="Times New Roman" w:hAnsi="Times New Roman" w:cs="Times New Roman"/>
-          <w:sz w:val="28"/>
-          <w:szCs w:val="28"/>
-        </w:rPr>
-      </w:pPr>
-      <w:r>
-        <w:rPr>
-          <w:rFonts w:ascii="Times New Roman" w:hAnsi="Times New Roman" w:cs="Times New Roman"/>
-          <w:sz w:val="28"/>
-          <w:szCs w:val="28"/>
-        </w:rPr>
-        <w:t xml:space="preserve">Among limited stress regime studies available for Volve field, </w:t>
-      </w:r>
-      <w:r>
-        <w:rPr>
-          <w:rFonts w:ascii="Times New Roman" w:hAnsi="Times New Roman" w:cs="Times New Roman"/>
-          <w:i/>
-          <w:sz w:val="28"/>
-          <w:szCs w:val="28"/>
-        </w:rPr>
-        <w:t>Sen and Ganguli (2019)</w:t>
-      </w:r>
-      <w:r>
-        <w:rPr>
-          <w:rFonts w:ascii="Times New Roman" w:hAnsi="Times New Roman" w:cs="Times New Roman"/>
-          <w:sz w:val="28"/>
-          <w:szCs w:val="28"/>
-        </w:rPr>
-        <w:t xml:space="preserve"> use fracture gradient as the S</w:t>
-      </w:r>
-      <w:r>
-        <w:rPr>
-          <w:rFonts w:ascii="Times New Roman" w:hAnsi="Times New Roman" w:cs="Times New Roman"/>
-          <w:sz w:val="28"/>
-          <w:szCs w:val="28"/>
-          <w:vertAlign w:val="subscript"/>
-        </w:rPr>
-        <w:t xml:space="preserve">hmin </w:t>
-      </w:r>
-      <w:r>
-        <w:rPr>
-          <w:rFonts w:ascii="Times New Roman" w:hAnsi="Times New Roman" w:cs="Times New Roman"/>
-          <w:sz w:val="28"/>
-          <w:szCs w:val="28"/>
-        </w:rPr>
-        <w:t xml:space="preserve">gradient and use the above relationship to calculate the </w:t>
-      </w:r>
-      <w:proofErr w:type="spellStart"/>
-      <w:r>
-        <w:rPr>
-          <w:rFonts w:ascii="Times New Roman" w:hAnsi="Times New Roman" w:cs="Times New Roman"/>
-          <w:sz w:val="28"/>
-          <w:szCs w:val="28"/>
-        </w:rPr>
-        <w:t>S</w:t>
-      </w:r>
-      <w:r>
-        <w:rPr>
-          <w:rFonts w:ascii="Times New Roman" w:hAnsi="Times New Roman" w:cs="Times New Roman"/>
-          <w:sz w:val="28"/>
-          <w:szCs w:val="28"/>
-          <w:vertAlign w:val="subscript"/>
-        </w:rPr>
-        <w:t>Hmax</w:t>
-      </w:r>
-      <w:proofErr w:type="spellEnd"/>
-      <w:r>
-        <w:rPr>
-          <w:rFonts w:ascii="Times New Roman" w:hAnsi="Times New Roman" w:cs="Times New Roman"/>
-          <w:sz w:val="28"/>
-          <w:szCs w:val="28"/>
-        </w:rPr>
-        <w:t xml:space="preserve"> gradient for four wells in the </w:t>
-      </w:r>
-      <w:proofErr w:type="spellStart"/>
-      <w:r>
-        <w:rPr>
-          <w:rFonts w:ascii="Times New Roman" w:hAnsi="Times New Roman" w:cs="Times New Roman"/>
-          <w:sz w:val="28"/>
-          <w:szCs w:val="28"/>
-        </w:rPr>
-        <w:t>volve</w:t>
-      </w:r>
-      <w:proofErr w:type="spellEnd"/>
-      <w:r>
-        <w:rPr>
-          <w:rFonts w:ascii="Times New Roman" w:hAnsi="Times New Roman" w:cs="Times New Roman"/>
-          <w:sz w:val="28"/>
-          <w:szCs w:val="28"/>
-        </w:rPr>
-        <w:t xml:space="preserve"> field. Their findings </w:t>
-      </w:r>
-      <w:proofErr w:type="gramStart"/>
-      <w:r>
-        <w:rPr>
-          <w:rFonts w:ascii="Times New Roman" w:hAnsi="Times New Roman" w:cs="Times New Roman"/>
-          <w:sz w:val="28"/>
-          <w:szCs w:val="28"/>
-        </w:rPr>
-        <w:t>suggests</w:t>
-      </w:r>
-      <w:proofErr w:type="gramEnd"/>
-      <w:r>
-        <w:rPr>
-          <w:rFonts w:ascii="Times New Roman" w:hAnsi="Times New Roman" w:cs="Times New Roman"/>
-          <w:sz w:val="28"/>
-          <w:szCs w:val="28"/>
-        </w:rPr>
-        <w:t xml:space="preserve"> that </w:t>
-      </w:r>
-      <w:proofErr w:type="spellStart"/>
-      <w:r>
-        <w:rPr>
-          <w:rFonts w:ascii="Times New Roman" w:hAnsi="Times New Roman" w:cs="Times New Roman"/>
-          <w:sz w:val="28"/>
-          <w:szCs w:val="28"/>
-        </w:rPr>
-        <w:t>S</w:t>
-      </w:r>
-      <w:r>
-        <w:rPr>
-          <w:rFonts w:ascii="Times New Roman" w:hAnsi="Times New Roman" w:cs="Times New Roman"/>
-          <w:sz w:val="28"/>
-          <w:szCs w:val="28"/>
-          <w:vertAlign w:val="subscript"/>
-        </w:rPr>
-        <w:t>v</w:t>
-      </w:r>
-      <w:proofErr w:type="spellEnd"/>
-      <w:r>
-        <w:rPr>
-          <w:rFonts w:ascii="Times New Roman" w:hAnsi="Times New Roman" w:cs="Times New Roman"/>
-          <w:sz w:val="28"/>
-          <w:szCs w:val="28"/>
-        </w:rPr>
-        <w:t>&gt;</w:t>
-      </w:r>
-      <w:proofErr w:type="spellStart"/>
-      <w:r>
-        <w:rPr>
-          <w:rFonts w:ascii="Times New Roman" w:hAnsi="Times New Roman" w:cs="Times New Roman"/>
-          <w:sz w:val="28"/>
-          <w:szCs w:val="28"/>
-        </w:rPr>
-        <w:t>S</w:t>
-      </w:r>
-      <w:r>
-        <w:rPr>
-          <w:rFonts w:ascii="Times New Roman" w:hAnsi="Times New Roman" w:cs="Times New Roman"/>
-          <w:sz w:val="28"/>
-          <w:szCs w:val="28"/>
-          <w:vertAlign w:val="subscript"/>
-        </w:rPr>
-        <w:t>Hmax</w:t>
-      </w:r>
-      <w:proofErr w:type="spellEnd"/>
-      <w:r>
-        <w:rPr>
-          <w:rFonts w:ascii="Times New Roman" w:hAnsi="Times New Roman" w:cs="Times New Roman"/>
-          <w:sz w:val="28"/>
-          <w:szCs w:val="28"/>
-        </w:rPr>
-        <w:t>&gt;</w:t>
-      </w:r>
-      <w:proofErr w:type="spellStart"/>
-      <w:r>
-        <w:rPr>
-          <w:rFonts w:ascii="Times New Roman" w:hAnsi="Times New Roman" w:cs="Times New Roman"/>
-          <w:sz w:val="28"/>
-          <w:szCs w:val="28"/>
-        </w:rPr>
-        <w:t>S</w:t>
-      </w:r>
-      <w:r>
-        <w:rPr>
-          <w:rFonts w:ascii="Times New Roman" w:hAnsi="Times New Roman" w:cs="Times New Roman"/>
-          <w:sz w:val="28"/>
-          <w:szCs w:val="28"/>
-          <w:vertAlign w:val="subscript"/>
-        </w:rPr>
-        <w:t>hmin</w:t>
-      </w:r>
-      <w:proofErr w:type="spellEnd"/>
       <w:r>
         <w:rPr>
           <w:rFonts w:ascii="Times New Roman" w:hAnsi="Times New Roman" w:cs="Times New Roman"/>
@@ -2735,215 +2697,121 @@
     </w:p>
     <w:p>
       <w:pPr>
-        <w:jc w:val="center"/>
+        <w:jc w:val="both"/>
         <w:rPr>
           <w:rFonts w:ascii="Times New Roman" w:eastAsiaTheme="minorEastAsia" w:hAnsi="Times New Roman" w:cs="Times New Roman"/>
           <w:sz w:val="28"/>
           <w:szCs w:val="28"/>
         </w:rPr>
       </w:pPr>
-      <m:oMath>
-        <m:r>
-          <w:rPr>
-            <w:rFonts w:ascii="Cambria Math" w:hAnsi="Cambria Math" w:cs="Times New Roman"/>
-            <w:sz w:val="28"/>
-            <w:szCs w:val="28"/>
-          </w:rPr>
-          <m:t>UCS=2.922</m:t>
-        </m:r>
-        <m:sSup>
-          <m:sSupPr>
-            <m:ctrlPr>
-              <w:rPr>
-                <w:rFonts w:ascii="Cambria Math" w:hAnsi="Cambria Math" w:cs="Times New Roman"/>
-                <w:i/>
-                <w:sz w:val="28"/>
-                <w:szCs w:val="28"/>
-              </w:rPr>
-            </m:ctrlPr>
-          </m:sSupPr>
-          <m:e>
-            <m:r>
-              <w:rPr>
-                <w:rFonts w:ascii="Cambria Math" w:hAnsi="Cambria Math" w:cs="Times New Roman"/>
-                <w:sz w:val="28"/>
-                <w:szCs w:val="28"/>
-              </w:rPr>
-              <m:t>∅</m:t>
-            </m:r>
-          </m:e>
-          <m:sup>
-            <m:r>
-              <w:rPr>
-                <w:rFonts w:ascii="Cambria Math" w:hAnsi="Cambria Math" w:cs="Times New Roman"/>
-                <w:sz w:val="28"/>
-                <w:szCs w:val="28"/>
-              </w:rPr>
-              <m:t>-0.96</m:t>
-            </m:r>
-          </m:sup>
-        </m:sSup>
-      </m:oMath>
-      <w:r>
+      <m:oMathPara>
+        <m:oMath>
+          <m:r>
+            <w:rPr>
+              <w:rFonts w:ascii="Cambria Math" w:hAnsi="Cambria Math" w:cs="Times New Roman"/>
+              <w:sz w:val="28"/>
+              <w:szCs w:val="28"/>
+            </w:rPr>
+            <m:t>UCS=2.922</m:t>
+          </m:r>
+          <m:sSup>
+            <m:sSupPr>
+              <m:ctrlPr>
+                <w:rPr>
+                  <w:rFonts w:ascii="Cambria Math" w:hAnsi="Cambria Math" w:cs="Times New Roman"/>
+                  <w:i/>
+                  <w:sz w:val="28"/>
+                  <w:szCs w:val="28"/>
+                </w:rPr>
+              </m:ctrlPr>
+            </m:sSupPr>
+            <m:e>
+              <m:r>
+                <w:rPr>
+                  <w:rFonts w:ascii="Cambria Math" w:hAnsi="Cambria Math" w:cs="Times New Roman"/>
+                  <w:sz w:val="28"/>
+                  <w:szCs w:val="28"/>
+                </w:rPr>
+                <m:t>∅</m:t>
+              </m:r>
+            </m:e>
+            <m:sup>
+              <m:r>
+                <w:rPr>
+                  <w:rFonts w:ascii="Cambria Math" w:hAnsi="Cambria Math" w:cs="Times New Roman"/>
+                  <w:sz w:val="28"/>
+                  <w:szCs w:val="28"/>
+                </w:rPr>
+                <m:t>-0.96</m:t>
+              </m:r>
+            </m:sup>
+          </m:sSup>
+        </m:oMath>
+      </m:oMathPara>
+    </w:p>
+    <w:p>
+      <w:pPr>
+        <w:jc w:val="both"/>
         <w:rPr>
           <w:rFonts w:ascii="Times New Roman" w:eastAsiaTheme="minorEastAsia" w:hAnsi="Times New Roman" w:cs="Times New Roman"/>
-          <w:i/>
-          <w:sz w:val="28"/>
-          <w:szCs w:val="28"/>
-        </w:rPr>
-        <w:t xml:space="preserve"> (</w:t>
-      </w:r>
-      <w:proofErr w:type="spellStart"/>
-      <w:r>
+          <w:sz w:val="28"/>
+          <w:szCs w:val="28"/>
+        </w:rPr>
+      </w:pPr>
+      <m:oMathPara>
+        <m:oMath>
+          <m:r>
+            <w:rPr>
+              <w:rFonts w:ascii="Cambria Math" w:hAnsi="Cambria Math" w:cs="Times New Roman"/>
+              <w:sz w:val="28"/>
+              <w:szCs w:val="28"/>
+            </w:rPr>
+            <m:t>UCS=2.28+4.1089E</m:t>
+          </m:r>
+        </m:oMath>
+      </m:oMathPara>
+    </w:p>
+    <w:p>
+      <w:pPr>
+        <w:jc w:val="both"/>
         <w:rPr>
           <w:rFonts w:ascii="Times New Roman" w:eastAsiaTheme="minorEastAsia" w:hAnsi="Times New Roman" w:cs="Times New Roman"/>
-          <w:i/>
-          <w:sz w:val="28"/>
-          <w:szCs w:val="28"/>
-        </w:rPr>
-        <w:t>Horsrud</w:t>
-      </w:r>
-      <w:proofErr w:type="spellEnd"/>
+          <w:sz w:val="28"/>
+          <w:szCs w:val="28"/>
+        </w:rPr>
+      </w:pPr>
       <w:r>
         <w:rPr>
           <w:rFonts w:ascii="Times New Roman" w:eastAsiaTheme="minorEastAsia" w:hAnsi="Times New Roman" w:cs="Times New Roman"/>
-          <w:i/>
-          <w:sz w:val="28"/>
-          <w:szCs w:val="28"/>
-        </w:rPr>
-        <w:t>, 2001)</w:t>
-      </w:r>
-    </w:p>
-    <w:p>
-      <w:pPr>
-        <w:jc w:val="center"/>
+          <w:sz w:val="28"/>
+          <w:szCs w:val="28"/>
+        </w:rPr>
+        <w:t>A sample plot</w:t>
+      </w:r>
+      <w:r>
         <w:rPr>
           <w:rFonts w:ascii="Times New Roman" w:eastAsiaTheme="minorEastAsia" w:hAnsi="Times New Roman" w:cs="Times New Roman"/>
           <w:sz w:val="28"/>
           <w:szCs w:val="28"/>
         </w:rPr>
-      </w:pPr>
-      <m:oMath>
-        <m:r>
-          <w:rPr>
-            <w:rFonts w:ascii="Cambria Math" w:hAnsi="Cambria Math" w:cs="Times New Roman"/>
-            <w:sz w:val="28"/>
-            <w:szCs w:val="28"/>
-          </w:rPr>
-          <m:t>UCS=2.28+4.1089E</m:t>
-        </m:r>
-      </m:oMath>
+        <w:t xml:space="preserve"> of geomechanical properties</w:t>
+      </w:r>
       <w:r>
         <w:rPr>
           <w:rFonts w:ascii="Times New Roman" w:eastAsiaTheme="minorEastAsia" w:hAnsi="Times New Roman" w:cs="Times New Roman"/>
           <w:sz w:val="28"/>
           <w:szCs w:val="28"/>
         </w:rPr>
-        <w:t xml:space="preserve"> </w:t>
-      </w:r>
-      <w:r>
+        <w:t xml:space="preserve"> is shown below</w:t>
+      </w:r>
+    </w:p>
+    <w:p>
+      <w:pPr>
+        <w:jc w:val="both"/>
         <w:rPr>
           <w:rFonts w:ascii="Times New Roman" w:eastAsiaTheme="minorEastAsia" w:hAnsi="Times New Roman" w:cs="Times New Roman"/>
-          <w:i/>
-          <w:sz w:val="28"/>
-          <w:szCs w:val="28"/>
-        </w:rPr>
-        <w:t>(</w:t>
-      </w:r>
-      <w:r>
-        <w:rPr>
-          <w:rFonts w:ascii="Times New Roman" w:eastAsiaTheme="minorEastAsia" w:hAnsi="Times New Roman" w:cs="Times New Roman"/>
-          <w:i/>
-          <w:sz w:val="28"/>
-          <w:szCs w:val="28"/>
-        </w:rPr>
-        <w:t>Bradford, 1998)</w:t>
-      </w:r>
-      <w:r>
-        <w:rPr>
-          <w:rFonts w:ascii="Times New Roman" w:eastAsiaTheme="minorEastAsia" w:hAnsi="Times New Roman" w:cs="Times New Roman"/>
-          <w:sz w:val="28"/>
-          <w:szCs w:val="28"/>
-        </w:rPr>
-        <w:t xml:space="preserve"> </w:t>
-      </w:r>
-    </w:p>
-    <w:p>
-      <w:pPr>
-        <w:jc w:val="both"/>
-        <w:rPr>
-          <w:rFonts w:ascii="Times New Roman" w:eastAsiaTheme="minorEastAsia" w:hAnsi="Times New Roman" w:cs="Times New Roman"/>
-          <w:sz w:val="28"/>
-          <w:szCs w:val="28"/>
-        </w:rPr>
-      </w:pPr>
-      <w:r>
-        <w:rPr>
-          <w:rFonts w:ascii="Times New Roman" w:eastAsiaTheme="minorEastAsia" w:hAnsi="Times New Roman" w:cs="Times New Roman"/>
-          <w:sz w:val="28"/>
-          <w:szCs w:val="28"/>
-        </w:rPr>
-        <w:t xml:space="preserve">However, the correlation is for North sea shale which does not yield in a good result for sandstone reserve like the </w:t>
-      </w:r>
-      <w:proofErr w:type="spellStart"/>
-      <w:r>
-        <w:rPr>
-          <w:rFonts w:ascii="Times New Roman" w:eastAsiaTheme="minorEastAsia" w:hAnsi="Times New Roman" w:cs="Times New Roman"/>
-          <w:sz w:val="28"/>
-          <w:szCs w:val="28"/>
-        </w:rPr>
-        <w:t>Volv</w:t>
-      </w:r>
-      <w:bookmarkStart w:id="0" w:name="_GoBack"/>
-      <w:bookmarkEnd w:id="0"/>
-      <w:r>
-        <w:rPr>
-          <w:rFonts w:ascii="Times New Roman" w:eastAsiaTheme="minorEastAsia" w:hAnsi="Times New Roman" w:cs="Times New Roman"/>
-          <w:sz w:val="28"/>
-          <w:szCs w:val="28"/>
-        </w:rPr>
-        <w:t>e</w:t>
-      </w:r>
-      <w:proofErr w:type="spellEnd"/>
-      <w:r>
-        <w:rPr>
-          <w:rFonts w:ascii="Times New Roman" w:eastAsiaTheme="minorEastAsia" w:hAnsi="Times New Roman" w:cs="Times New Roman"/>
-          <w:sz w:val="28"/>
-          <w:szCs w:val="28"/>
-        </w:rPr>
-        <w:t xml:space="preserve"> field. </w:t>
-      </w:r>
-      <w:r>
-        <w:rPr>
-          <w:rFonts w:ascii="Times New Roman" w:eastAsiaTheme="minorEastAsia" w:hAnsi="Times New Roman" w:cs="Times New Roman"/>
-          <w:sz w:val="28"/>
-          <w:szCs w:val="28"/>
-        </w:rPr>
-        <w:t>A sample plot</w:t>
-      </w:r>
-      <w:r>
-        <w:rPr>
-          <w:rFonts w:ascii="Times New Roman" w:eastAsiaTheme="minorEastAsia" w:hAnsi="Times New Roman" w:cs="Times New Roman"/>
-          <w:sz w:val="28"/>
-          <w:szCs w:val="28"/>
-        </w:rPr>
-        <w:t xml:space="preserve"> of geomechanical properties</w:t>
-      </w:r>
-      <w:r>
-        <w:rPr>
-          <w:rFonts w:ascii="Times New Roman" w:eastAsiaTheme="minorEastAsia" w:hAnsi="Times New Roman" w:cs="Times New Roman"/>
-          <w:sz w:val="28"/>
-          <w:szCs w:val="28"/>
-        </w:rPr>
-        <w:t xml:space="preserve"> is shown below</w:t>
-      </w:r>
-    </w:p>
-    <w:p>
-      <w:pPr>
-        <w:jc w:val="center"/>
-        <w:rPr>
-          <w:rFonts w:eastAsiaTheme="minorEastAsia"/>
-          <w:sz w:val="24"/>
+          <w:sz w:val="28"/>
+          <w:szCs w:val="28"/>
         </w:rPr>
       </w:pPr>
       <w:r>
@@ -2956,9 +2824,9 @@
         <w:lastRenderedPageBreak/>
         <w:drawing>
           <wp:inline distT="0" distB="0" distL="0" distR="0">
-            <wp:extent cx="5941695" cy="5191125"/>
-            <wp:effectExtent l="0" t="0" r="1905" b="9525"/>
-            <wp:docPr id="1" name="Picture 1"/>
+            <wp:extent cx="5943600" cy="4491889"/>
+            <wp:effectExtent l="0" t="0" r="0" b="4445"/>
+            <wp:docPr id="1" name="Picture 1" descr="C:\Users\tajayi3\Desktop\MEM\Github Project Collaboration\PETE4241_19SP_ProjectCode\Results\GeoMech\15_9-F-1 C_GeoMechTVD.png"/>
             <wp:cNvGraphicFramePr>
               <a:graphicFrameLocks xmlns:a="http://schemas.openxmlformats.org/drawingml/2006/main" noChangeAspect="1"/>
             </wp:cNvGraphicFramePr>
@@ -2979,6 +2847,7 @@
                         </a:ext>
                       </a:extLst>
                     </a:blip>
+                    <a:srcRect/>
                     <a:stretch>
                       <a:fillRect/>
                     </a:stretch>
@@ -2986,7 +2855,7 @@
                   <pic:spPr bwMode="auto">
                     <a:xfrm>
                       <a:off x="0" y="0"/>
-                      <a:ext cx="5949676" cy="5198098"/>
+                      <a:ext cx="5943600" cy="4491889"/>
                     </a:xfrm>
                     <a:prstGeom prst="rect">
                       <a:avLst/>
@@ -3002,200 +2871,15 @@
           </wp:inline>
         </w:drawing>
       </w:r>
+    </w:p>
+    <w:p>
+      <w:pPr>
+        <w:pStyle w:val="Heading1"/>
+        <w:jc w:val="both"/>
+      </w:pPr>
       <w:r>
         <w:rPr>
           <w:rFonts w:eastAsiaTheme="minorEastAsia"/>
-          <w:sz w:val="24"/>
-        </w:rPr>
-        <w:t xml:space="preserve">Fig: porosity, pore pressure and </w:t>
-      </w:r>
-      <w:proofErr w:type="spellStart"/>
-      <w:r>
-        <w:rPr>
-          <w:rFonts w:eastAsiaTheme="minorEastAsia"/>
-          <w:sz w:val="24"/>
-        </w:rPr>
-        <w:t>geomechanical</w:t>
-      </w:r>
-      <w:proofErr w:type="spellEnd"/>
-      <w:r>
-        <w:rPr>
-          <w:rFonts w:eastAsiaTheme="minorEastAsia"/>
-          <w:sz w:val="24"/>
-        </w:rPr>
-        <w:t xml:space="preserve"> properties calculated using well log data.</w:t>
-      </w:r>
-    </w:p>
-    <w:p>
-      <w:r>
-        <w:rPr>
-          <w:noProof/>
-        </w:rPr>
-        <w:lastRenderedPageBreak/>
-        <w:drawing>
-          <wp:anchor distT="0" distB="0" distL="114300" distR="114300" simplePos="0" relativeHeight="251659264" behindDoc="0" locked="0" layoutInCell="1" allowOverlap="1">
-            <wp:simplePos x="0" y="0"/>
-            <wp:positionH relativeFrom="page">
-              <wp:posOffset>3800475</wp:posOffset>
-            </wp:positionH>
-            <wp:positionV relativeFrom="paragraph">
-              <wp:posOffset>85725</wp:posOffset>
-            </wp:positionV>
-            <wp:extent cx="3188970" cy="4019550"/>
-            <wp:effectExtent l="0" t="0" r="0" b="0"/>
-            <wp:wrapSquare wrapText="bothSides"/>
-            <wp:docPr id="3" name="Picture 3"/>
-            <wp:cNvGraphicFramePr>
-              <a:graphicFrameLocks xmlns:a="http://schemas.openxmlformats.org/drawingml/2006/main" noChangeAspect="1"/>
-            </wp:cNvGraphicFramePr>
-            <a:graphic xmlns:a="http://schemas.openxmlformats.org/drawingml/2006/main">
-              <a:graphicData uri="http://schemas.openxmlformats.org/drawingml/2006/picture">
-                <pic:pic xmlns:pic="http://schemas.openxmlformats.org/drawingml/2006/picture">
-                  <pic:nvPicPr>
-                    <pic:cNvPr id="3" name="I-F-1B_Ppcompare.png"/>
-                    <pic:cNvPicPr/>
-                  </pic:nvPicPr>
-                  <pic:blipFill>
-                    <a:blip r:embed="rId6" cstate="print">
-                      <a:extLst>
-                        <a:ext uri="{28A0092B-C50C-407E-A947-70E740481C1C}">
-                          <a14:useLocalDpi xmlns:a14="http://schemas.microsoft.com/office/drawing/2010/main" val="0"/>
-                        </a:ext>
-                      </a:extLst>
-                    </a:blip>
-                    <a:stretch>
-                      <a:fillRect/>
-                    </a:stretch>
-                  </pic:blipFill>
-                  <pic:spPr>
-                    <a:xfrm>
-                      <a:off x="0" y="0"/>
-                      <a:ext cx="3188970" cy="4019550"/>
-                    </a:xfrm>
-                    <a:prstGeom prst="rect">
-                      <a:avLst/>
-                    </a:prstGeom>
-                  </pic:spPr>
-                </pic:pic>
-              </a:graphicData>
-            </a:graphic>
-            <wp14:sizeRelH relativeFrom="page">
-              <wp14:pctWidth>0</wp14:pctWidth>
-            </wp14:sizeRelH>
-            <wp14:sizeRelV relativeFrom="page">
-              <wp14:pctHeight>0</wp14:pctHeight>
-            </wp14:sizeRelV>
-          </wp:anchor>
-        </w:drawing>
-      </w:r>
-      <w:r>
-        <w:rPr>
-          <w:noProof/>
-        </w:rPr>
-        <w:drawing>
-          <wp:anchor distT="0" distB="0" distL="114300" distR="114300" simplePos="0" relativeHeight="251658240" behindDoc="0" locked="0" layoutInCell="1" allowOverlap="1">
-            <wp:simplePos x="0" y="0"/>
-            <wp:positionH relativeFrom="margin">
-              <wp:align>left</wp:align>
-            </wp:positionH>
-            <wp:positionV relativeFrom="paragraph">
-              <wp:posOffset>209550</wp:posOffset>
-            </wp:positionV>
-            <wp:extent cx="2895600" cy="3885565"/>
-            <wp:effectExtent l="0" t="0" r="0" b="635"/>
-            <wp:wrapSquare wrapText="bothSides"/>
-            <wp:docPr id="2" name="Picture 2"/>
-            <wp:cNvGraphicFramePr>
-              <a:graphicFrameLocks xmlns:a="http://schemas.openxmlformats.org/drawingml/2006/main" noChangeAspect="1"/>
-            </wp:cNvGraphicFramePr>
-            <a:graphic xmlns:a="http://schemas.openxmlformats.org/drawingml/2006/main">
-              <a:graphicData uri="http://schemas.openxmlformats.org/drawingml/2006/picture">
-                <pic:pic xmlns:pic="http://schemas.openxmlformats.org/drawingml/2006/picture">
-                  <pic:nvPicPr>
-                    <pic:cNvPr id="2" name="I-F-1B_POROcompare.png"/>
-                    <pic:cNvPicPr/>
-                  </pic:nvPicPr>
-                  <pic:blipFill>
-                    <a:blip r:embed="rId7" cstate="print">
-                      <a:extLst>
-                        <a:ext uri="{28A0092B-C50C-407E-A947-70E740481C1C}">
-                          <a14:useLocalDpi xmlns:a14="http://schemas.microsoft.com/office/drawing/2010/main" val="0"/>
-                        </a:ext>
-                      </a:extLst>
-                    </a:blip>
-                    <a:stretch>
-                      <a:fillRect/>
-                    </a:stretch>
-                  </pic:blipFill>
-                  <pic:spPr>
-                    <a:xfrm>
-                      <a:off x="0" y="0"/>
-                      <a:ext cx="2910033" cy="3905242"/>
-                    </a:xfrm>
-                    <a:prstGeom prst="rect">
-                      <a:avLst/>
-                    </a:prstGeom>
-                  </pic:spPr>
-                </pic:pic>
-              </a:graphicData>
-            </a:graphic>
-            <wp14:sizeRelH relativeFrom="page">
-              <wp14:pctWidth>0</wp14:pctWidth>
-            </wp14:sizeRelH>
-            <wp14:sizeRelV relativeFrom="page">
-              <wp14:pctHeight>0</wp14:pctHeight>
-            </wp14:sizeRelV>
-          </wp:anchor>
-        </w:drawing>
-      </w:r>
-    </w:p>
-    <w:p>
-      <w:pPr>
-        <w:pStyle w:val="Heading1"/>
-        <w:jc w:val="center"/>
-        <w:rPr>
-          <w:rFonts w:eastAsiaTheme="minorEastAsia"/>
-          <w:b w:val="0"/>
-          <w:sz w:val="24"/>
-        </w:rPr>
-      </w:pPr>
-    </w:p>
-    <w:p>
-      <w:pPr>
-        <w:pStyle w:val="Heading1"/>
-        <w:jc w:val="center"/>
-        <w:rPr>
-          <w:rFonts w:eastAsiaTheme="minorEastAsia"/>
-          <w:b w:val="0"/>
-          <w:sz w:val="24"/>
-        </w:rPr>
-      </w:pPr>
-      <w:r>
-        <w:rPr>
-          <w:rFonts w:eastAsiaTheme="minorEastAsia"/>
-          <w:b w:val="0"/>
-          <w:sz w:val="24"/>
-        </w:rPr>
-        <w:t>Fig: Porosity and pore pressure comparison of well log data and CMG data</w:t>
-      </w:r>
-    </w:p>
-    <w:p>
-      <w:pPr>
-        <w:pStyle w:val="Heading1"/>
-        <w:jc w:val="both"/>
-        <w:rPr>
-          <w:rFonts w:eastAsiaTheme="minorEastAsia"/>
-        </w:rPr>
-      </w:pPr>
-    </w:p>
-    <w:p>
-      <w:pPr>
-        <w:pStyle w:val="Heading1"/>
-        <w:jc w:val="both"/>
-      </w:pPr>
-      <w:r>
-        <w:rPr>
-          <w:rFonts w:eastAsiaTheme="minorEastAsia"/>
         </w:rPr>
         <w:t>GitHub Repository</w:t>
       </w:r>
@@ -3215,7 +2899,17 @@
           <w:sz w:val="28"/>
           <w:szCs w:val="28"/>
         </w:rPr>
-        <w:t>All other files have been uploaded to the GitHub repository</w:t>
+        <w:t>All other files have been uploaded to the GitHub reposit</w:t>
+      </w:r>
+      <w:bookmarkStart w:id="0" w:name="_GoBack"/>
+      <w:bookmarkEnd w:id="0"/>
+      <w:r>
+        <w:rPr>
+          <w:rFonts w:ascii="Times New Roman" w:hAnsi="Times New Roman" w:cs="Times New Roman"/>
+          <w:sz w:val="28"/>
+          <w:szCs w:val="28"/>
+        </w:rPr>
+        <w:t>ory</w:t>
       </w:r>
       <w:r>
         <w:rPr>
@@ -3225,7 +2919,7 @@
         </w:rPr>
         <w:t xml:space="preserve"> </w:t>
       </w:r>
-      <w:hyperlink r:id="rId8" w:history="1">
+      <w:hyperlink r:id="rId6" w:history="1">
         <w:r>
           <w:rPr>
             <w:rStyle w:val="Hyperlink"/>
@@ -3263,13 +2957,23 @@
           <w:szCs w:val="28"/>
         </w:rPr>
       </w:pPr>
-      <w:r>
-        <w:rPr>
-          <w:rFonts w:ascii="Times New Roman" w:hAnsi="Times New Roman" w:cs="Times New Roman"/>
-          <w:sz w:val="28"/>
-          <w:szCs w:val="28"/>
-        </w:rPr>
-        <w:t>Kalani, M., 2018. Multiscale seal characterization in the North Sea Implications from clay sedimentology, well logs interpretation and seismic analyses</w:t>
+      <w:proofErr w:type="spellStart"/>
+      <w:r>
+        <w:rPr>
+          <w:rFonts w:ascii="Times New Roman" w:hAnsi="Times New Roman" w:cs="Times New Roman"/>
+          <w:sz w:val="28"/>
+          <w:szCs w:val="28"/>
+        </w:rPr>
+        <w:t>Kalani</w:t>
+      </w:r>
+      <w:proofErr w:type="spellEnd"/>
+      <w:r>
+        <w:rPr>
+          <w:rFonts w:ascii="Times New Roman" w:hAnsi="Times New Roman" w:cs="Times New Roman"/>
+          <w:sz w:val="28"/>
+          <w:szCs w:val="28"/>
+        </w:rPr>
+        <w:t>, M., 2018. Multiscale seal characterization in the North Sea Implications from clay sedimentology, well logs interpretation and seismic analyses</w:t>
       </w:r>
       <w:r>
         <w:rPr>
@@ -3305,7 +3009,7 @@
           <w:sz w:val="28"/>
           <w:szCs w:val="28"/>
         </w:rPr>
-        <w:t>, J., 2015. Focused fluid conduits in the Southern Viking Graben and their implications for the Sleipner CO2 storage project (Doctoral dissertation, Christian-</w:t>
+        <w:t xml:space="preserve">, J., 2015. Focused fluid conduits in the Southern Viking </w:t>
       </w:r>
       <w:proofErr w:type="spellStart"/>
       <w:r>
@@ -3314,6 +3018,24 @@
           <w:sz w:val="28"/>
           <w:szCs w:val="28"/>
         </w:rPr>
+        <w:t>Graben</w:t>
+      </w:r>
+      <w:proofErr w:type="spellEnd"/>
+      <w:r>
+        <w:rPr>
+          <w:rFonts w:ascii="Times New Roman" w:hAnsi="Times New Roman" w:cs="Times New Roman"/>
+          <w:sz w:val="28"/>
+          <w:szCs w:val="28"/>
+        </w:rPr>
+        <w:t xml:space="preserve"> and their implications for the Sleipner CO2 storage project (Doctoral dissertation, Christian-</w:t>
+      </w:r>
+      <w:proofErr w:type="spellStart"/>
+      <w:r>
+        <w:rPr>
+          <w:rFonts w:ascii="Times New Roman" w:hAnsi="Times New Roman" w:cs="Times New Roman"/>
+          <w:sz w:val="28"/>
+          <w:szCs w:val="28"/>
+        </w:rPr>
         <w:t>Albrechts</w:t>
       </w:r>
       <w:proofErr w:type="spellEnd"/>
@@ -3323,7 +3045,25 @@
           <w:sz w:val="28"/>
           <w:szCs w:val="28"/>
         </w:rPr>
-        <w:t>-Universität)</w:t>
+        <w:t>-</w:t>
+      </w:r>
+      <w:proofErr w:type="spellStart"/>
+      <w:r>
+        <w:rPr>
+          <w:rFonts w:ascii="Times New Roman" w:hAnsi="Times New Roman" w:cs="Times New Roman"/>
+          <w:sz w:val="28"/>
+          <w:szCs w:val="28"/>
+        </w:rPr>
+        <w:t>Universität</w:t>
+      </w:r>
+      <w:proofErr w:type="spellEnd"/>
+      <w:r>
+        <w:rPr>
+          <w:rFonts w:ascii="Times New Roman" w:hAnsi="Times New Roman" w:cs="Times New Roman"/>
+          <w:sz w:val="28"/>
+          <w:szCs w:val="28"/>
+        </w:rPr>
+        <w:t>)</w:t>
       </w:r>
       <w:r>
         <w:rPr>
@@ -3367,8 +3107,26 @@
           <w:sz w:val="28"/>
           <w:szCs w:val="28"/>
         </w:rPr>
-        <w:t xml:space="preserve"> for Deepwater Drilling to Weak Bedding Planes and Depleted </w:t>
-      </w:r>
+        <w:t xml:space="preserve"> for Deepwater Drilling to Weak Bedding Planes and Depleted Reservoirs. Presented at the SPE/IADC Drilling Conference and Exhibition, Mar 1-2. SPE-139708-MS</w:t>
+      </w:r>
+      <w:r>
+        <w:rPr>
+          <w:rFonts w:ascii="Times New Roman" w:hAnsi="Times New Roman" w:cs="Times New Roman"/>
+          <w:sz w:val="28"/>
+          <w:szCs w:val="28"/>
+        </w:rPr>
+        <w:t>.</w:t>
+      </w:r>
+    </w:p>
+    <w:p>
+      <w:pPr>
+        <w:jc w:val="both"/>
+        <w:rPr>
+          <w:rFonts w:ascii="Times New Roman" w:hAnsi="Times New Roman" w:cs="Times New Roman"/>
+          <w:sz w:val="28"/>
+          <w:szCs w:val="28"/>
+        </w:rPr>
+      </w:pPr>
       <w:r>
         <w:rPr>
           <w:rFonts w:ascii="Times New Roman" w:hAnsi="Times New Roman" w:cs="Times New Roman"/>
@@ -3376,7 +3134,79 @@
           <w:szCs w:val="28"/>
         </w:rPr>
         <w:lastRenderedPageBreak/>
-        <w:t>Reservoirs. Presented at the SPE/IADC Drilling Conference and Exhibition, Mar 1-2. SPE-139708-MS</w:t>
+        <w:t xml:space="preserve">Sen, S. &amp; </w:t>
+      </w:r>
+      <w:proofErr w:type="spellStart"/>
+      <w:r>
+        <w:rPr>
+          <w:rFonts w:ascii="Times New Roman" w:hAnsi="Times New Roman" w:cs="Times New Roman"/>
+          <w:sz w:val="28"/>
+          <w:szCs w:val="28"/>
+        </w:rPr>
+        <w:t>Ganguli</w:t>
+      </w:r>
+      <w:proofErr w:type="spellEnd"/>
+      <w:r>
+        <w:rPr>
+          <w:rFonts w:ascii="Times New Roman" w:hAnsi="Times New Roman" w:cs="Times New Roman"/>
+          <w:sz w:val="28"/>
+          <w:szCs w:val="28"/>
+        </w:rPr>
+        <w:t>, S. (2019). Estimation of Pore Pressure and Fracture Gradient in Volve Field, Norwegian North Sea. SPE Journal. SPE-194578-MS.</w:t>
+      </w:r>
+    </w:p>
+    <w:p>
+      <w:pPr>
+        <w:jc w:val="both"/>
+        <w:rPr>
+          <w:rFonts w:ascii="Times New Roman" w:hAnsi="Times New Roman" w:cs="Times New Roman"/>
+          <w:sz w:val="28"/>
+          <w:szCs w:val="28"/>
+        </w:rPr>
+      </w:pPr>
+      <w:r>
+        <w:rPr>
+          <w:rFonts w:ascii="Times New Roman" w:hAnsi="Times New Roman" w:cs="Times New Roman"/>
+          <w:sz w:val="28"/>
+          <w:szCs w:val="28"/>
+        </w:rPr>
+        <w:t xml:space="preserve">Sleipner </w:t>
+      </w:r>
+      <w:proofErr w:type="spellStart"/>
+      <w:r>
+        <w:rPr>
+          <w:rFonts w:ascii="Times New Roman" w:hAnsi="Times New Roman" w:cs="Times New Roman"/>
+          <w:sz w:val="28"/>
+          <w:szCs w:val="28"/>
+        </w:rPr>
+        <w:t>Øst</w:t>
+      </w:r>
+      <w:proofErr w:type="spellEnd"/>
+      <w:r>
+        <w:rPr>
+          <w:rFonts w:ascii="Times New Roman" w:hAnsi="Times New Roman" w:cs="Times New Roman"/>
+          <w:sz w:val="28"/>
+          <w:szCs w:val="28"/>
+        </w:rPr>
+        <w:t xml:space="preserve"> and Volve Model </w:t>
+      </w:r>
+      <w:proofErr w:type="spellStart"/>
+      <w:r>
+        <w:rPr>
+          <w:rFonts w:ascii="Times New Roman" w:hAnsi="Times New Roman" w:cs="Times New Roman"/>
+          <w:sz w:val="28"/>
+          <w:szCs w:val="28"/>
+        </w:rPr>
+        <w:t>Hugin</w:t>
+      </w:r>
+      <w:proofErr w:type="spellEnd"/>
+      <w:r>
+        <w:rPr>
+          <w:rFonts w:ascii="Times New Roman" w:hAnsi="Times New Roman" w:cs="Times New Roman"/>
+          <w:sz w:val="28"/>
+          <w:szCs w:val="28"/>
+        </w:rPr>
+        <w:t xml:space="preserve"> and Skagerrak Formation Petrophysical Evaluation, 2006</w:t>
       </w:r>
       <w:r>
         <w:rPr>
@@ -3402,18 +3232,8 @@
           <w:sz w:val="28"/>
           <w:szCs w:val="28"/>
         </w:rPr>
-        <w:t>Sen, S. &amp; Ganguli, S. (2019). Estimation of Pore Pressure and Fracture Gradient in Volve Field, Norwegian North Sea. SPE Journal. SPE-194578-MS.</w:t>
-      </w:r>
-    </w:p>
-    <w:p>
-      <w:pPr>
-        <w:jc w:val="both"/>
-        <w:rPr>
-          <w:rFonts w:ascii="Times New Roman" w:hAnsi="Times New Roman" w:cs="Times New Roman"/>
-          <w:sz w:val="28"/>
-          <w:szCs w:val="28"/>
-        </w:rPr>
-      </w:pPr>
+        <w:t xml:space="preserve">Bradford, I. D. R., Fuller, J., Thompson, P. J., &amp; </w:t>
+      </w:r>
       <w:proofErr w:type="spellStart"/>
       <w:r>
         <w:rPr>
@@ -3421,7 +3241,7 @@
           <w:sz w:val="28"/>
           <w:szCs w:val="28"/>
         </w:rPr>
-        <w:t>Sleipner</w:t>
+        <w:t>Walsgrove</w:t>
       </w:r>
       <w:proofErr w:type="spellEnd"/>
       <w:r>
@@ -3430,7 +3250,33 @@
           <w:sz w:val="28"/>
           <w:szCs w:val="28"/>
         </w:rPr>
-        <w:t xml:space="preserve"> </w:t>
+        <w:t>, T. R. (1998, January 1). Benefits of Assessing the Solids Production Risk in a North Sea Reservoir using Elastoplastic Modelling. Society of Petroleum Engineers. doi:10.2118/47360-MS</w:t>
+      </w:r>
+      <w:r>
+        <w:rPr>
+          <w:rFonts w:ascii="Times New Roman" w:hAnsi="Times New Roman" w:cs="Times New Roman"/>
+          <w:sz w:val="28"/>
+          <w:szCs w:val="28"/>
+        </w:rPr>
+        <w:t>.</w:t>
+      </w:r>
+    </w:p>
+    <w:p>
+      <w:pPr>
+        <w:jc w:val="both"/>
+        <w:rPr>
+          <w:rFonts w:ascii="Times New Roman" w:hAnsi="Times New Roman" w:cs="Times New Roman"/>
+          <w:sz w:val="28"/>
+          <w:szCs w:val="28"/>
+        </w:rPr>
+      </w:pPr>
+      <w:r>
+        <w:rPr>
+          <w:rFonts w:ascii="Times New Roman" w:hAnsi="Times New Roman" w:cs="Times New Roman"/>
+          <w:sz w:val="28"/>
+          <w:szCs w:val="28"/>
+        </w:rPr>
+        <w:t xml:space="preserve">Per, </w:t>
       </w:r>
       <w:proofErr w:type="spellStart"/>
       <w:r>
@@ -3439,7 +3285,7 @@
           <w:sz w:val="28"/>
           <w:szCs w:val="28"/>
         </w:rPr>
-        <w:t>Øst</w:t>
+        <w:t>Horsrud</w:t>
       </w:r>
       <w:proofErr w:type="spellEnd"/>
       <w:r>
@@ -3448,161 +3294,19 @@
           <w:sz w:val="28"/>
           <w:szCs w:val="28"/>
         </w:rPr>
-        <w:t xml:space="preserve"> and </w:t>
-      </w:r>
-      <w:proofErr w:type="spellStart"/>
-      <w:r>
-        <w:rPr>
-          <w:rFonts w:ascii="Times New Roman" w:hAnsi="Times New Roman" w:cs="Times New Roman"/>
-          <w:sz w:val="28"/>
-          <w:szCs w:val="28"/>
-        </w:rPr>
-        <w:t>Volve</w:t>
-      </w:r>
-      <w:proofErr w:type="spellEnd"/>
-      <w:r>
-        <w:rPr>
-          <w:rFonts w:ascii="Times New Roman" w:hAnsi="Times New Roman" w:cs="Times New Roman"/>
-          <w:sz w:val="28"/>
-          <w:szCs w:val="28"/>
-        </w:rPr>
-        <w:t xml:space="preserve"> Model </w:t>
-      </w:r>
-      <w:proofErr w:type="spellStart"/>
-      <w:r>
-        <w:rPr>
-          <w:rFonts w:ascii="Times New Roman" w:hAnsi="Times New Roman" w:cs="Times New Roman"/>
-          <w:sz w:val="28"/>
-          <w:szCs w:val="28"/>
-        </w:rPr>
-        <w:t>Hugin</w:t>
-      </w:r>
-      <w:proofErr w:type="spellEnd"/>
-      <w:r>
-        <w:rPr>
-          <w:rFonts w:ascii="Times New Roman" w:hAnsi="Times New Roman" w:cs="Times New Roman"/>
-          <w:sz w:val="28"/>
-          <w:szCs w:val="28"/>
-        </w:rPr>
-        <w:t xml:space="preserve"> and Skagerrak Formation Petrophysical Evaluation, 2006</w:t>
-      </w:r>
-      <w:r>
-        <w:rPr>
-          <w:rFonts w:ascii="Times New Roman" w:hAnsi="Times New Roman" w:cs="Times New Roman"/>
-          <w:sz w:val="28"/>
-          <w:szCs w:val="28"/>
-        </w:rPr>
-        <w:t>.</w:t>
-      </w:r>
-    </w:p>
-    <w:p>
-      <w:pPr>
-        <w:jc w:val="both"/>
-        <w:rPr>
-          <w:rFonts w:ascii="Times New Roman" w:hAnsi="Times New Roman" w:cs="Times New Roman"/>
-          <w:sz w:val="28"/>
-          <w:szCs w:val="28"/>
-        </w:rPr>
-      </w:pPr>
-      <w:r>
-        <w:rPr>
-          <w:rFonts w:ascii="Times New Roman" w:hAnsi="Times New Roman" w:cs="Times New Roman"/>
-          <w:sz w:val="28"/>
-          <w:szCs w:val="28"/>
-        </w:rPr>
-        <w:t xml:space="preserve">Bradford, I. D. R., Fuller, J., Thompson, P. J., &amp; </w:t>
-      </w:r>
-      <w:proofErr w:type="spellStart"/>
-      <w:r>
-        <w:rPr>
-          <w:rFonts w:ascii="Times New Roman" w:hAnsi="Times New Roman" w:cs="Times New Roman"/>
-          <w:sz w:val="28"/>
-          <w:szCs w:val="28"/>
-        </w:rPr>
-        <w:t>Walsgrove</w:t>
-      </w:r>
-      <w:proofErr w:type="spellEnd"/>
-      <w:r>
-        <w:rPr>
-          <w:rFonts w:ascii="Times New Roman" w:hAnsi="Times New Roman" w:cs="Times New Roman"/>
-          <w:sz w:val="28"/>
-          <w:szCs w:val="28"/>
-        </w:rPr>
-        <w:t>, T. R. (1998, January 1). Benefits of Assessing the Solids Production Risk in a North Sea Reservoir using Elastoplastic Modelling. Society of Petroleum Engineers. doi:10.2118/47360-MS</w:t>
-      </w:r>
-      <w:r>
-        <w:rPr>
-          <w:rFonts w:ascii="Times New Roman" w:hAnsi="Times New Roman" w:cs="Times New Roman"/>
-          <w:sz w:val="28"/>
-          <w:szCs w:val="28"/>
-        </w:rPr>
-        <w:t>.</w:t>
-      </w:r>
-    </w:p>
-    <w:p>
-      <w:pPr>
-        <w:jc w:val="both"/>
-        <w:rPr>
-          <w:rFonts w:ascii="Times New Roman" w:hAnsi="Times New Roman" w:cs="Times New Roman"/>
-          <w:sz w:val="28"/>
-          <w:szCs w:val="28"/>
-        </w:rPr>
-      </w:pPr>
-      <w:r>
-        <w:rPr>
-          <w:rFonts w:ascii="Times New Roman" w:hAnsi="Times New Roman" w:cs="Times New Roman"/>
-          <w:sz w:val="28"/>
-          <w:szCs w:val="28"/>
-        </w:rPr>
-        <w:t xml:space="preserve">Per, </w:t>
-      </w:r>
-      <w:proofErr w:type="spellStart"/>
-      <w:r>
-        <w:rPr>
-          <w:rFonts w:ascii="Times New Roman" w:hAnsi="Times New Roman" w:cs="Times New Roman"/>
-          <w:sz w:val="28"/>
-          <w:szCs w:val="28"/>
-        </w:rPr>
-        <w:t>Horsrud</w:t>
-      </w:r>
-      <w:proofErr w:type="spellEnd"/>
-      <w:r>
-        <w:rPr>
-          <w:rFonts w:ascii="Times New Roman" w:hAnsi="Times New Roman" w:cs="Times New Roman"/>
-          <w:sz w:val="28"/>
-          <w:szCs w:val="28"/>
-        </w:rPr>
-        <w:t xml:space="preserve">. (2001). Estimating Mechanical Properties of Shale </w:t>
-      </w:r>
-      <w:proofErr w:type="gramStart"/>
-      <w:r>
-        <w:rPr>
-          <w:rFonts w:ascii="Times New Roman" w:hAnsi="Times New Roman" w:cs="Times New Roman"/>
-          <w:sz w:val="28"/>
-          <w:szCs w:val="28"/>
-        </w:rPr>
-        <w:t>From</w:t>
-      </w:r>
-      <w:proofErr w:type="gramEnd"/>
-      <w:r>
-        <w:rPr>
-          <w:rFonts w:ascii="Times New Roman" w:hAnsi="Times New Roman" w:cs="Times New Roman"/>
-          <w:sz w:val="28"/>
-          <w:szCs w:val="28"/>
-        </w:rPr>
-        <w:t xml:space="preserve"> Empirical Correlations. SPE Drilling &amp; Completion - SPE DRILL COMPLETION. 16. 68-73. 10.2118/56017-PA.</w:t>
-      </w:r>
-    </w:p>
-    <w:p>
-      <w:pPr>
-        <w:jc w:val="both"/>
-        <w:rPr>
-          <w:rFonts w:ascii="Times New Roman" w:hAnsi="Times New Roman" w:cs="Times New Roman"/>
-          <w:sz w:val="28"/>
-          <w:szCs w:val="28"/>
-        </w:rPr>
-      </w:pPr>
-      <w:hyperlink r:id="rId9" w:history="1">
+        <w:t>. (2001). Estimating Mechanical Properties of Shale From Empirical Correlations. SPE Drilling &amp; Completion - SPE DRILL COMPLETION. 16. 68-73. 10.2118/56017-PA.</w:t>
+      </w:r>
+    </w:p>
+    <w:p>
+      <w:pPr>
+        <w:jc w:val="both"/>
+        <w:rPr>
+          <w:rFonts w:ascii="Times New Roman" w:hAnsi="Times New Roman" w:cs="Times New Roman"/>
+          <w:sz w:val="28"/>
+          <w:szCs w:val="28"/>
+        </w:rPr>
+      </w:pPr>
+      <w:hyperlink r:id="rId7" w:history="1">
         <w:r>
           <w:rPr>
             <w:rStyle w:val="Hyperlink"/>
@@ -3623,7 +3327,7 @@
           <w:szCs w:val="28"/>
         </w:rPr>
       </w:pPr>
-      <w:hyperlink r:id="rId10" w:history="1">
+      <w:hyperlink r:id="rId8" w:history="1">
         <w:r>
           <w:rPr>
             <w:rStyle w:val="Hyperlink"/>
@@ -3655,7 +3359,7 @@
 </file>
 
 <file path=word/numbering.xml><?xml version="1.0" encoding="utf-8"?>
-<w:numbering xmlns:wpc="http://schemas.microsoft.com/office/word/2010/wordprocessingCanvas" xmlns:cx="http://schemas.microsoft.com/office/drawing/2014/chartex" xmlns:cx1="http://schemas.microsoft.com/office/drawing/2015/9/8/chartex" xmlns:cx2="http://schemas.microsoft.com/office/drawing/2015/10/21/chartex" xmlns:cx3="http://schemas.microsoft.com/office/drawing/2016/5/9/chartex" xmlns:cx4="http://schemas.microsoft.com/office/drawing/2016/5/10/chartex" xmlns:cx5="http://schemas.microsoft.com/office/drawing/2016/5/11/chartex" xmlns:cx6="http://schemas.microsoft.com/office/drawing/2016/5/12/chartex" xmlns:cx7="http://schemas.microsoft.com/office/drawing/2016/5/13/chartex" xmlns:cx8="http://schemas.microsoft.com/office/drawing/2016/5/14/chartex" xmlns:mc="http://schemas.openxmlformats.org/markup-compatibility/2006" xmlns:aink="http://schemas.microsoft.com/office/drawing/2016/ink" xmlns:am3d="http://schemas.microsoft.com/office/drawing/2017/model3d" xmlns:o="urn:schemas-microsoft-com:office:office" xmlns:r="http://schemas.openxmlformats.org/officeDocument/2006/relationships" xmlns:m="http://schemas.openxmlformats.org/officeDocument/2006/math" xmlns:v="urn:schemas-microsoft-com:vml" xmlns:wp14="http://schemas.microsoft.com/office/word/2010/wordprocessingDrawing" xmlns:wp="http://schemas.openxmlformats.org/drawingml/2006/wordprocessingDrawing" xmlns:w10="urn:schemas-microsoft-com:office:word" xmlns:w="http://schemas.openxmlformats.org/wordprocessingml/2006/main" xmlns:w14="http://schemas.microsoft.com/office/word/2010/wordml" xmlns:w15="http://schemas.microsoft.com/office/word/2012/wordml" xmlns:w16cid="http://schemas.microsoft.com/office/word/2016/wordml/cid" xmlns:w16se="http://schemas.microsoft.com/office/word/2015/wordml/symex" xmlns:wpg="http://schemas.microsoft.com/office/word/2010/wordprocessingGroup" xmlns:wpi="http://schemas.microsoft.com/office/word/2010/wordprocessingInk" xmlns:wne="http://schemas.microsoft.com/office/word/2006/wordml" xmlns:wps="http://schemas.microsoft.com/office/word/2010/wordprocessingShape" mc:Ignorable="w14 w15 w16se w16cid wp14">
+<w:numbering xmlns:wpc="http://schemas.microsoft.com/office/word/2010/wordprocessingCanvas" xmlns:cx="http://schemas.microsoft.com/office/drawing/2014/chartex" xmlns:cx1="http://schemas.microsoft.com/office/drawing/2015/9/8/chartex" xmlns:mc="http://schemas.openxmlformats.org/markup-compatibility/2006" xmlns:o="urn:schemas-microsoft-com:office:office" xmlns:r="http://schemas.openxmlformats.org/officeDocument/2006/relationships" xmlns:m="http://schemas.openxmlformats.org/officeDocument/2006/math" xmlns:v="urn:schemas-microsoft-com:vml" xmlns:wp14="http://schemas.microsoft.com/office/word/2010/wordprocessingDrawing" xmlns:wp="http://schemas.openxmlformats.org/drawingml/2006/wordprocessingDrawing" xmlns:w10="urn:schemas-microsoft-com:office:word" xmlns:w="http://schemas.openxmlformats.org/wordprocessingml/2006/main" xmlns:w14="http://schemas.microsoft.com/office/word/2010/wordml" xmlns:w15="http://schemas.microsoft.com/office/word/2012/wordml" xmlns:w16se="http://schemas.microsoft.com/office/word/2015/wordml/symex" xmlns:wpg="http://schemas.microsoft.com/office/word/2010/wordprocessingGroup" xmlns:wpi="http://schemas.microsoft.com/office/word/2010/wordprocessingInk" xmlns:wne="http://schemas.microsoft.com/office/word/2006/wordml" xmlns:wps="http://schemas.microsoft.com/office/word/2010/wordprocessingShape" mc:Ignorable="w14 w15 w16se wp14">
   <w:abstractNum w:abstractNumId="0" w15:restartNumberingAfterBreak="0">
     <w:nsid w:val="04851E8E"/>
     <w:multiLevelType w:val="hybridMultilevel"/>
@@ -3752,7 +3456,7 @@
 </file>
 
 <file path=word/styles.xml><?xml version="1.0" encoding="utf-8"?>
-<w:styles xmlns:mc="http://schemas.openxmlformats.org/markup-compatibility/2006" xmlns:r="http://schemas.openxmlformats.org/officeDocument/2006/relationships" xmlns:w="http://schemas.openxmlformats.org/wordprocessingml/2006/main" xmlns:w14="http://schemas.microsoft.com/office/word/2010/wordml" xmlns:w15="http://schemas.microsoft.com/office/word/2012/wordml" xmlns:w16cid="http://schemas.microsoft.com/office/word/2016/wordml/cid" xmlns:w16se="http://schemas.microsoft.com/office/word/2015/wordml/symex" mc:Ignorable="w14 w15 w16se w16cid">
+<w:styles xmlns:mc="http://schemas.openxmlformats.org/markup-compatibility/2006" xmlns:r="http://schemas.openxmlformats.org/officeDocument/2006/relationships" xmlns:w="http://schemas.openxmlformats.org/wordprocessingml/2006/main" xmlns:w14="http://schemas.microsoft.com/office/word/2010/wordml" xmlns:w15="http://schemas.microsoft.com/office/word/2012/wordml" xmlns:w16se="http://schemas.microsoft.com/office/word/2015/wordml/symex" mc:Ignorable="w14 w15 w16se">
   <w:docDefaults>
     <w:rPrDefault>
       <w:rPr>
@@ -3768,7 +3472,7 @@
       </w:pPr>
     </w:pPrDefault>
   </w:docDefaults>
-  <w:latentStyles w:defLockedState="0" w:defUIPriority="99" w:defSemiHidden="0" w:defUnhideWhenUsed="0" w:defQFormat="0" w:count="375">
+  <w:latentStyles w:defLockedState="0" w:defUIPriority="99" w:defSemiHidden="0" w:defUnhideWhenUsed="0" w:defQFormat="0" w:count="371">
     <w:lsdException w:name="Normal" w:uiPriority="0" w:qFormat="1"/>
     <w:lsdException w:name="heading 1" w:uiPriority="9" w:qFormat="1"/>
     <w:lsdException w:name="heading 2" w:semiHidden="1" w:uiPriority="9" w:unhideWhenUsed="1" w:qFormat="1"/>
@@ -3874,6 +3578,7 @@
     <w:lsdException w:name="HTML Sample" w:semiHidden="1" w:unhideWhenUsed="1"/>
     <w:lsdException w:name="HTML Typewriter" w:semiHidden="1" w:unhideWhenUsed="1"/>
     <w:lsdException w:name="HTML Variable" w:semiHidden="1" w:unhideWhenUsed="1"/>
+    <w:lsdException w:name="Normal Table" w:semiHidden="1" w:unhideWhenUsed="1"/>
     <w:lsdException w:name="annotation subject" w:semiHidden="1" w:unhideWhenUsed="1"/>
     <w:lsdException w:name="No List" w:semiHidden="1" w:unhideWhenUsed="1"/>
     <w:lsdException w:name="Outline List 1" w:semiHidden="1" w:unhideWhenUsed="1"/>
@@ -3917,8 +3622,10 @@
     <w:lsdException w:name="Table Elegant" w:semiHidden="1" w:unhideWhenUsed="1"/>
     <w:lsdException w:name="Table Professional" w:semiHidden="1" w:unhideWhenUsed="1"/>
     <w:lsdException w:name="Table Subtle 1" w:semiHidden="1" w:unhideWhenUsed="1"/>
+    <w:lsdException w:name="Table Subtle 2" w:semiHidden="1" w:unhideWhenUsed="1"/>
     <w:lsdException w:name="Table Web 1" w:semiHidden="1" w:unhideWhenUsed="1"/>
     <w:lsdException w:name="Table Web 2" w:semiHidden="1" w:unhideWhenUsed="1"/>
+    <w:lsdException w:name="Table Web 3" w:semiHidden="1" w:unhideWhenUsed="1"/>
     <w:lsdException w:name="Balloon Text" w:semiHidden="1" w:unhideWhenUsed="1"/>
     <w:lsdException w:name="Table Grid" w:uiPriority="39"/>
     <w:lsdException w:name="Table Theme" w:semiHidden="1" w:unhideWhenUsed="1"/>
@@ -4137,10 +3844,6 @@
     <w:lsdException w:name="List Table 5 Dark Accent 6" w:uiPriority="50"/>
     <w:lsdException w:name="List Table 6 Colorful Accent 6" w:uiPriority="51"/>
     <w:lsdException w:name="List Table 7 Colorful Accent 6" w:uiPriority="52"/>
-    <w:lsdException w:name="Mention" w:semiHidden="1" w:unhideWhenUsed="1"/>
-    <w:lsdException w:name="Smart Hyperlink" w:semiHidden="1" w:unhideWhenUsed="1"/>
-    <w:lsdException w:name="Hashtag" w:semiHidden="1" w:unhideWhenUsed="1"/>
-    <w:lsdException w:name="Unresolved Mention" w:semiHidden="1" w:unhideWhenUsed="1"/>
   </w:latentStyles>
   <w:style w:type="paragraph" w:default="1" w:styleId="Normal">
     <w:name w:val="Normal"/>

</xml_diff>